<commit_message>
final fix of the cathode and anode description in pbso4 desc
</commit_message>
<xml_diff>
--- a/Chemical/Resources/Documentation/Modelica2015-paper-finalOBRAZKY.docx
+++ b/Chemical/Resources/Documentation/Modelica2015-paper-finalOBRAZKY.docx
@@ -544,23 +544,7 @@
         <w:fldChar w:fldCharType="separate"/>
       </w:r>
       <w:r>
-        <w:t>(</w:t>
-      </w:r>
-      <w:proofErr w:type="spellStart"/>
-      <w:r>
-        <w:t>Mateják</w:t>
-      </w:r>
-      <w:proofErr w:type="spellEnd"/>
-      <w:r>
-        <w:t xml:space="preserve">, 2014; </w:t>
-      </w:r>
-      <w:proofErr w:type="spellStart"/>
-      <w:r>
-        <w:t>Mateják</w:t>
-      </w:r>
-      <w:proofErr w:type="spellEnd"/>
-      <w:r>
-        <w:t>, et al., 2014)</w:t>
+        <w:t>(Mateják, 2014; Mateják, et al., 2014)</w:t>
       </w:r>
       <w:r>
         <w:fldChar w:fldCharType="end"/>
@@ -755,86 +739,62 @@
         <w:fldChar w:fldCharType="separate"/>
       </w:r>
       <w:r>
-        <w:t xml:space="preserve">(Hester, et al., 2011; </w:t>
+        <w:t>(Hester, et al., 2011; Kofránek, et al., 2011; Mateják and Kofránek, 2011)</w:t>
+      </w:r>
+      <w:r>
+        <w:fldChar w:fldCharType="end"/>
+      </w:r>
+      <w:r>
+        <w:t xml:space="preserve">. </w:t>
+      </w:r>
+      <w:r>
+        <w:t>We named</w:t>
+      </w:r>
+      <w:r>
+        <w:t xml:space="preserve"> </w:t>
+      </w:r>
+      <w:r>
+        <w:t xml:space="preserve">our extended </w:t>
+      </w:r>
+      <w:r>
+        <w:t xml:space="preserve">model </w:t>
       </w:r>
       <w:proofErr w:type="spellStart"/>
       <w:r>
-        <w:t>Kofránek</w:t>
+        <w:t>Physiomodel</w:t>
       </w:r>
       <w:proofErr w:type="spellEnd"/>
       <w:r>
-        <w:t xml:space="preserve">, et al., 2011; </w:t>
-      </w:r>
-      <w:proofErr w:type="spellStart"/>
-      <w:r>
-        <w:t>Mateják</w:t>
-      </w:r>
-      <w:proofErr w:type="spellEnd"/>
-      <w:r>
-        <w:t xml:space="preserve"> and </w:t>
-      </w:r>
-      <w:proofErr w:type="spellStart"/>
-      <w:r>
-        <w:t>Kofránek</w:t>
-      </w:r>
-      <w:proofErr w:type="spellEnd"/>
-      <w:r>
-        <w:t>, 2011)</w:t>
-      </w:r>
-      <w:r>
-        <w:fldChar w:fldCharType="end"/>
+        <w:t>,</w:t>
+      </w:r>
+      <w:r>
+        <w:t xml:space="preserve"> and we </w:t>
+      </w:r>
+      <w:r>
+        <w:t xml:space="preserve">have continued to </w:t>
+      </w:r>
+      <w:r>
+        <w:t xml:space="preserve">extend it </w:t>
+      </w:r>
+      <w:r>
+        <w:t xml:space="preserve">at </w:t>
+      </w:r>
+      <w:r>
+        <w:t>more detailed microscopic and chemical levels</w:t>
       </w:r>
       <w:r>
         <w:t xml:space="preserve">. </w:t>
       </w:r>
       <w:r>
-        <w:t>We named</w:t>
+        <w:t>The macroscopic processes and regulations of human physiology are already validated by experiments on animals and human</w:t>
+      </w:r>
+      <w:r>
+        <w:t>s</w:t>
       </w:r>
       <w:r>
         <w:t xml:space="preserve"> </w:t>
       </w:r>
       <w:r>
-        <w:t xml:space="preserve">our extended </w:t>
-      </w:r>
-      <w:r>
-        <w:t xml:space="preserve">model </w:t>
-      </w:r>
-      <w:proofErr w:type="spellStart"/>
-      <w:r>
-        <w:t>Physiomodel</w:t>
-      </w:r>
-      <w:proofErr w:type="spellEnd"/>
-      <w:r>
-        <w:t>,</w:t>
-      </w:r>
-      <w:r>
-        <w:t xml:space="preserve"> and we </w:t>
-      </w:r>
-      <w:r>
-        <w:t xml:space="preserve">have continued to </w:t>
-      </w:r>
-      <w:r>
-        <w:t xml:space="preserve">extend it </w:t>
-      </w:r>
-      <w:r>
-        <w:t xml:space="preserve">at </w:t>
-      </w:r>
-      <w:r>
-        <w:t>more detailed microscopic and chemical levels</w:t>
-      </w:r>
-      <w:r>
-        <w:t xml:space="preserve">. </w:t>
-      </w:r>
-      <w:r>
-        <w:t>The macroscopic processes and regulations of human physiology are already validated by experiments on animals and human</w:t>
-      </w:r>
-      <w:r>
-        <w:t>s</w:t>
-      </w:r>
-      <w:r>
-        <w:t xml:space="preserve"> </w:t>
-      </w:r>
-      <w:r>
         <w:fldChar w:fldCharType="begin"/>
       </w:r>
       <w:r>
@@ -844,15 +804,7 @@
         <w:fldChar w:fldCharType="separate"/>
       </w:r>
       <w:r>
-        <w:t>(</w:t>
-      </w:r>
-      <w:proofErr w:type="spellStart"/>
-      <w:r>
-        <w:t>Kulhánek</w:t>
-      </w:r>
-      <w:proofErr w:type="spellEnd"/>
-      <w:r>
-        <w:t>, et al., 2010)</w:t>
+        <w:t>(Kulhánek, et al., 2010)</w:t>
       </w:r>
       <w:r>
         <w:fldChar w:fldCharType="end"/>
@@ -1268,15 +1220,7 @@
         <w:fldChar w:fldCharType="separate"/>
       </w:r>
       <w:r>
-        <w:t>(</w:t>
-      </w:r>
-      <w:proofErr w:type="spellStart"/>
-      <w:r>
-        <w:t>Raftos</w:t>
-      </w:r>
-      <w:proofErr w:type="spellEnd"/>
-      <w:r>
-        <w:t>, et al., 1990)</w:t>
+        <w:t>(Raftos, et al., 1990)</w:t>
       </w:r>
       <w:r>
         <w:fldChar w:fldCharType="end"/>
@@ -1837,37 +1781,88 @@
           <w:cols w:space="510"/>
           <w:docGrid w:linePitch="360"/>
         </w:sectPr>
-        <w:pPrChange w:id="17" w:author="kofrlab" w:date="2015-05-20T23:25:00Z">
+      </w:pPr>
+    </w:p>
+    <w:p>
+      <w:pPr>
+        <w:pStyle w:val="BodyTextIndented"/>
+        <w:rPr>
+          <w:ins w:id="17" w:author="kofrlab" w:date="2015-05-20T23:26:00Z"/>
+        </w:rPr>
+      </w:pPr>
+      <w:proofErr w:type="gramStart"/>
+      <w:ins w:id="18" w:author="kofrlab" w:date="2015-05-20T23:26:00Z">
+        <w:r>
+          <w:lastRenderedPageBreak/>
+          <w:t>membrane</w:t>
+        </w:r>
+        <w:proofErr w:type="gramEnd"/>
+        <w:r>
+          <w:t xml:space="preserve"> were created to reach expected concentrations of electrolytes in </w:t>
+        </w:r>
+        <w:proofErr w:type="spellStart"/>
+        <w:r>
+          <w:t>semipermeable</w:t>
+        </w:r>
+        <w:proofErr w:type="spellEnd"/>
+        <w:r>
+          <w:t xml:space="preserve">  </w:t>
+        </w:r>
+      </w:ins>
+    </w:p>
+    <w:p>
+      <w:pPr>
+        <w:pStyle w:val="BodyTextIndented"/>
+        <w:ind w:firstLine="0"/>
+        <w:rPr>
+          <w:ins w:id="19" w:author="kofrlab" w:date="2015-05-20T23:26:00Z"/>
+        </w:rPr>
+        <w:pPrChange w:id="20" w:author="kofrlab" w:date="2015-05-20T23:26:00Z">
           <w:pPr>
             <w:pStyle w:val="BodyTextIndented"/>
           </w:pPr>
         </w:pPrChange>
       </w:pPr>
-    </w:p>
-    <w:p>
-      <w:pPr>
-        <w:pStyle w:val="BodyTextIndented"/>
-        <w:rPr>
-          <w:ins w:id="18" w:author="kofrlab" w:date="2015-05-20T23:26:00Z"/>
-        </w:rPr>
-      </w:pPr>
       <w:proofErr w:type="gramStart"/>
-      <w:ins w:id="19" w:author="kofrlab" w:date="2015-05-20T23:26:00Z">
-        <w:r>
-          <w:lastRenderedPageBreak/>
-          <w:t>membrane</w:t>
+      <w:ins w:id="21" w:author="kofrlab" w:date="2015-05-20T23:26:00Z">
+        <w:r>
+          <w:t>membranes</w:t>
         </w:r>
         <w:proofErr w:type="gramEnd"/>
         <w:r>
-          <w:t xml:space="preserve"> were created to reach expected concentrations of electrolytes in </w:t>
+          <w:t xml:space="preserve">. However, membrane electric potential, which is the result of an electrolyte’s equilibrium, was not generated. The chemical library offered can automatically solve the </w:t>
         </w:r>
         <w:proofErr w:type="spellStart"/>
         <w:r>
+          <w:t>Donnan’s</w:t>
+        </w:r>
+        <w:proofErr w:type="spellEnd"/>
+        <w:r>
+          <w:t xml:space="preserve"> </w:t>
+        </w:r>
+        <w:proofErr w:type="spellStart"/>
+        <w:r>
+          <w:t>equilibria</w:t>
+        </w:r>
+        <w:proofErr w:type="spellEnd"/>
+        <w:r>
+          <w:t xml:space="preserve"> of a </w:t>
+        </w:r>
+        <w:proofErr w:type="spellStart"/>
+        <w:r>
           <w:t>semipermeable</w:t>
         </w:r>
         <w:proofErr w:type="spellEnd"/>
         <w:r>
-          <w:t xml:space="preserve">  </w:t>
+          <w:t xml:space="preserve"> membrane, together with the Nernst membrane potential, as a consequence of the equilibrated </w:t>
+        </w:r>
+        <w:proofErr w:type="gramStart"/>
+        <w:r>
+          <w:t>electrochemical  potentials</w:t>
+        </w:r>
+        <w:proofErr w:type="gramEnd"/>
+        <w:r>
+          <w:t xml:space="preserve"> of the permeable substances.</w:t>
         </w:r>
       </w:ins>
     </w:p>
@@ -1876,375 +1871,319 @@
         <w:pStyle w:val="BodyTextIndented"/>
         <w:ind w:firstLine="0"/>
         <w:rPr>
-          <w:ins w:id="20" w:author="kofrlab" w:date="2015-05-20T23:26:00Z"/>
-        </w:rPr>
-        <w:pPrChange w:id="21" w:author="kofrlab" w:date="2015-05-20T23:26:00Z">
+          <w:del w:id="22" w:author="kofrlab" w:date="2015-05-20T23:26:00Z"/>
+        </w:rPr>
+      </w:pPr>
+      <w:del w:id="23" w:author="kofrlab" w:date="2015-05-20T23:25:00Z">
+        <w:r>
+          <w:delText>membrane</w:delText>
+        </w:r>
+        <w:r>
+          <w:delText>s</w:delText>
+        </w:r>
+        <w:r>
+          <w:delText xml:space="preserve">. However, </w:delText>
+        </w:r>
+        <w:r>
+          <w:delText>membrane electric potential</w:delText>
+        </w:r>
+        <w:r>
+          <w:delText>,</w:delText>
+        </w:r>
+        <w:r>
+          <w:delText xml:space="preserve"> which is the </w:delText>
+        </w:r>
+        <w:commentRangeStart w:id="24"/>
+        <w:r>
+          <w:delText xml:space="preserve">result of </w:delText>
+        </w:r>
+        <w:r>
+          <w:delText xml:space="preserve">an </w:delText>
+        </w:r>
+        <w:r>
+          <w:delText>electrolyte’s equilibrium</w:delText>
+        </w:r>
+        <w:r>
+          <w:delText xml:space="preserve">, was </w:delText>
+        </w:r>
+        <w:r>
+          <w:delText xml:space="preserve">not </w:delText>
+        </w:r>
+        <w:r>
+          <w:delText>generated</w:delText>
+        </w:r>
+        <w:r>
+          <w:delText xml:space="preserve">. </w:delText>
+        </w:r>
+        <w:r>
+          <w:delText>T</w:delText>
+        </w:r>
+        <w:r>
+          <w:delText xml:space="preserve">he chemical library </w:delText>
+        </w:r>
+        <w:r>
+          <w:delText>offered</w:delText>
+        </w:r>
+        <w:r>
+          <w:delText xml:space="preserve"> can automatically solve the Donnan’s equilibria </w:delText>
+        </w:r>
+        <w:r>
+          <w:delText xml:space="preserve">of a </w:delText>
+        </w:r>
+        <w:r>
+          <w:delText>semipermeable membrane</w:delText>
+        </w:r>
+        <w:r>
+          <w:delText>,</w:delText>
+        </w:r>
+        <w:r>
+          <w:delText xml:space="preserve"> together with </w:delText>
+        </w:r>
+        <w:r>
+          <w:delText xml:space="preserve">the </w:delText>
+        </w:r>
+        <w:r>
+          <w:delText>Nernst membrane potential</w:delText>
+        </w:r>
+        <w:r>
+          <w:delText>,</w:delText>
+        </w:r>
+        <w:r>
+          <w:delText xml:space="preserve"> as a</w:delText>
+        </w:r>
+        <w:r>
+          <w:delText xml:space="preserve"> </w:delText>
+        </w:r>
+        <w:r>
+          <w:delText xml:space="preserve">consequence of the equilibrated electrochemical </w:delText>
+        </w:r>
+        <w:commentRangeEnd w:id="24"/>
+        <w:r>
+          <w:rPr>
+            <w:rStyle w:val="Odkaznakoment"/>
+          </w:rPr>
+          <w:commentReference w:id="24"/>
+        </w:r>
+        <w:r>
+          <w:delText>potentials of the permeable substances.</w:delText>
+        </w:r>
+        <w:r>
+          <w:delText xml:space="preserve"> </w:delText>
+        </w:r>
+      </w:del>
+    </w:p>
+    <w:p>
+      <w:pPr>
+        <w:pStyle w:val="BodyTextIndented"/>
+        <w:ind w:firstLine="0"/>
+        <w:rPr>
+          <w:ins w:id="25" w:author="kofrlab" w:date="2015-05-20T23:26:00Z"/>
+        </w:rPr>
+        <w:pPrChange w:id="26" w:author="kofrlab" w:date="2015-05-20T23:26:00Z">
           <w:pPr>
             <w:pStyle w:val="BodyTextIndented"/>
           </w:pPr>
         </w:pPrChange>
       </w:pPr>
-      <w:proofErr w:type="gramStart"/>
-      <w:ins w:id="22" w:author="kofrlab" w:date="2015-05-20T23:26:00Z">
-        <w:r>
-          <w:t>membranes</w:t>
-        </w:r>
-        <w:proofErr w:type="gramEnd"/>
-        <w:r>
-          <w:t xml:space="preserve">. However, membrane electric potential, which is the result of an electrolyte’s equilibrium, was not generated. The chemical library offered can automatically solve the </w:t>
-        </w:r>
-        <w:proofErr w:type="spellStart"/>
-        <w:r>
-          <w:t>Donnan’s</w:t>
-        </w:r>
-        <w:proofErr w:type="spellEnd"/>
-        <w:r>
-          <w:t xml:space="preserve"> </w:t>
-        </w:r>
-        <w:proofErr w:type="spellStart"/>
-        <w:r>
-          <w:t>equilibria</w:t>
-        </w:r>
-        <w:proofErr w:type="spellEnd"/>
-        <w:r>
-          <w:t xml:space="preserve"> of a </w:t>
-        </w:r>
-        <w:proofErr w:type="spellStart"/>
-        <w:r>
-          <w:t>semipermeable</w:t>
-        </w:r>
-        <w:proofErr w:type="spellEnd"/>
-        <w:r>
-          <w:t xml:space="preserve"> membrane, together with the Nernst membrane potential, as a consequence of the equilibrated </w:t>
-        </w:r>
-        <w:proofErr w:type="gramStart"/>
-        <w:r>
-          <w:t>electrochemical  potentials</w:t>
-        </w:r>
-        <w:proofErr w:type="gramEnd"/>
-        <w:r>
-          <w:t xml:space="preserve"> of the permeable substances.</w:t>
+      <w:ins w:id="27" w:author="kofrlab" w:date="2015-05-20T22:47:00Z">
+        <w:r>
+          <w:t>After</w:t>
         </w:r>
       </w:ins>
+      <w:del w:id="28" w:author="kofrlab" w:date="2015-05-20T22:47:00Z">
+        <w:r>
+          <w:delText>On</w:delText>
+        </w:r>
+      </w:del>
+      <w:r>
+        <w:t xml:space="preserve"> connecting </w:t>
+      </w:r>
+      <w:r>
+        <w:t xml:space="preserve">these </w:t>
+      </w:r>
+      <w:r>
+        <w:t xml:space="preserve">electrochemical processes in </w:t>
+      </w:r>
+      <w:r>
+        <w:t xml:space="preserve">a </w:t>
+      </w:r>
+      <w:r>
+        <w:t xml:space="preserve">cellular membrane </w:t>
+      </w:r>
+      <w:r>
+        <w:t xml:space="preserve">using </w:t>
+      </w:r>
+      <w:r>
+        <w:t>chemical reactions</w:t>
+      </w:r>
+      <w:r>
+        <w:t>,</w:t>
+      </w:r>
+      <w:r>
+        <w:t xml:space="preserve"> we realized that the </w:t>
+      </w:r>
+      <w:r>
+        <w:t>relations</w:t>
+      </w:r>
+      <w:r>
+        <w:t xml:space="preserve"> are </w:t>
+      </w:r>
+      <w:r>
+        <w:t xml:space="preserve">also </w:t>
+      </w:r>
+      <w:r>
+        <w:t>general enough to calculate phase</w:t>
+      </w:r>
+      <w:r>
+        <w:t xml:space="preserve"> </w:t>
+      </w:r>
+      <w:r>
+        <w:t xml:space="preserve">changes, gas solubility, electrochemical cells and other </w:t>
+      </w:r>
+      <w:r>
+        <w:t xml:space="preserve">known chemical </w:t>
+      </w:r>
+      <w:r>
+        <w:t>processes</w:t>
+      </w:r>
+      <w:r>
+        <w:t xml:space="preserve"> as described in physical chemistry by</w:t>
+      </w:r>
+      <w:r>
+        <w:t xml:space="preserve"> </w:t>
+      </w:r>
+      <w:r>
+        <w:fldChar w:fldCharType="begin"/>
+      </w:r>
+      <w:r>
+        <w:instrText xml:space="preserve"> ADDIN EN.CITE &lt;EndNote&gt;&lt;Cite&gt;&lt;Author&gt;Mortimer&lt;/Author&gt;&lt;Year&gt;2008&lt;/Year&gt;&lt;RecNum&gt;153&lt;/RecNum&gt;&lt;DisplayText&gt;(Mortimer, 2008)&lt;/DisplayText&gt;&lt;record&gt;&lt;rec-number&gt;153&lt;/rec-number&gt;&lt;foreign-keys&gt;&lt;key app="EN" db-id="d0dwe9waf0pe0uepr2avvaz0x2f5sx9rw00x" timestamp="1431901204"&gt;153&lt;/key&gt;&lt;/foreign-keys&gt;&lt;ref-type name="Aggregated Database"&gt;55&lt;/ref-type&gt;&lt;contributors&gt;&lt;authors&gt;&lt;author&gt;Mortimer, Robert G.&lt;/author&gt;&lt;/authors&gt;&lt;secondary-authors&gt;&lt;author&gt;Mortimer, Robert G.&lt;/author&gt;&lt;/secondary-authors&gt;&lt;/contributors&gt;&lt;titles&gt;&lt;title&gt;Physical Chemistry (Third Edition)&lt;/title&gt;&lt;/titles&gt;&lt;pages&gt;1-1385&lt;/pages&gt;&lt;dates&gt;&lt;year&gt;2008&lt;/year&gt;&lt;/dates&gt;&lt;pub-location&gt;Burlington&lt;/pub-location&gt;&lt;publisher&gt;Academic Press&lt;/publisher&gt;&lt;isbn&gt;9780080878591&lt;/isbn&gt;&lt;urls&gt;&lt;related-urls&gt;&lt;url&gt;http://ruangbacafmipa.staff.ub.ac.id/files/2012/02/ebooksclub.org__Physical_Chemistry__Third_Edition.pdf&lt;/url&gt;&lt;/related-urls&gt;&lt;/urls&gt;&lt;/record&gt;&lt;/Cite&gt;&lt;/EndNote&gt;</w:instrText>
+      </w:r>
+      <w:r>
+        <w:fldChar w:fldCharType="separate"/>
+      </w:r>
+      <w:r>
+        <w:t>(Mortimer, 2008)</w:t>
+      </w:r>
+      <w:r>
+        <w:fldChar w:fldCharType="end"/>
+      </w:r>
+      <w:r>
+        <w:t xml:space="preserve">. </w:t>
+      </w:r>
+      <w:r>
+        <w:t>The result is a library</w:t>
+      </w:r>
+      <w:r>
+        <w:t xml:space="preserve"> that</w:t>
+      </w:r>
+      <w:r>
+        <w:t xml:space="preserve"> allows </w:t>
+      </w:r>
+      <w:r>
+        <w:t xml:space="preserve">us </w:t>
+      </w:r>
+      <w:r>
+        <w:t>to create any type of chemical reaction</w:t>
+      </w:r>
+      <w:r>
+        <w:t>,</w:t>
+      </w:r>
+      <w:r>
+        <w:t xml:space="preserve"> in any type of solution</w:t>
+      </w:r>
+      <w:r>
+        <w:t>,</w:t>
+      </w:r>
+      <w:r>
+        <w:t xml:space="preserve"> </w:t>
+      </w:r>
+      <w:r>
+        <w:t xml:space="preserve">in </w:t>
+      </w:r>
+      <w:r>
+        <w:t>any conditions.</w:t>
+      </w:r>
+      <w:r>
+        <w:t xml:space="preserve"> </w:t>
+      </w:r>
+      <w:r>
+        <w:t>We made it in one hand with thermodynamics and physical chemistry relations behind.</w:t>
+      </w:r>
+      <w:r>
+        <w:t xml:space="preserve"> </w:t>
+      </w:r>
+      <w:r>
+        <w:t xml:space="preserve">In </w:t>
+      </w:r>
+      <w:proofErr w:type="spellStart"/>
+      <w:r>
+        <w:t>Modelica</w:t>
+      </w:r>
+      <w:proofErr w:type="spellEnd"/>
+      <w:r>
+        <w:t>,</w:t>
+      </w:r>
+      <w:r>
+        <w:t xml:space="preserve"> it</w:t>
+      </w:r>
+      <w:r>
+        <w:t xml:space="preserve"> </w:t>
+      </w:r>
+      <w:r>
+        <w:t>appears</w:t>
+      </w:r>
+      <w:r>
+        <w:t xml:space="preserve"> that </w:t>
+      </w:r>
+      <w:r>
+        <w:t xml:space="preserve">the selected base definitions from </w:t>
+      </w:r>
+      <w:r>
+        <w:t xml:space="preserve">this </w:t>
+      </w:r>
+      <w:r>
+        <w:t>theoretical approach</w:t>
+      </w:r>
+      <w:r>
+        <w:t xml:space="preserve"> can be directly rewritten to the code in their natural mathematical form</w:t>
+      </w:r>
+      <w:r>
+        <w:t>s</w:t>
+      </w:r>
+      <w:r>
+        <w:t xml:space="preserve">. </w:t>
+      </w:r>
+      <w:r>
+        <w:t>The final product has succeeded</w:t>
+      </w:r>
+      <w:r>
+        <w:t xml:space="preserve"> our expectations.</w:t>
+      </w:r>
     </w:p>
     <w:p>
       <w:pPr>
         <w:pStyle w:val="BodyTextIndented"/>
         <w:ind w:firstLine="0"/>
         <w:rPr>
-          <w:del w:id="23" w:author="kofrlab" w:date="2015-05-20T23:26:00Z"/>
-        </w:rPr>
-      </w:pPr>
-      <w:del w:id="24" w:author="kofrlab" w:date="2015-05-20T23:25:00Z">
-        <w:r>
-          <w:delText>membrane</w:delText>
-        </w:r>
-        <w:r>
-          <w:delText>s</w:delText>
-        </w:r>
-        <w:r>
-          <w:delText xml:space="preserve">. However, </w:delText>
-        </w:r>
-        <w:r>
-          <w:delText>membrane electric potential</w:delText>
-        </w:r>
-        <w:r>
-          <w:delText>,</w:delText>
-        </w:r>
-        <w:r>
-          <w:delText xml:space="preserve"> which is the </w:delText>
-        </w:r>
-        <w:commentRangeStart w:id="25"/>
-        <w:r>
-          <w:delText xml:space="preserve">result of </w:delText>
-        </w:r>
-        <w:r>
-          <w:delText xml:space="preserve">an </w:delText>
-        </w:r>
-        <w:r>
-          <w:delText>electrolyte’s equilibrium</w:delText>
-        </w:r>
-        <w:r>
-          <w:delText xml:space="preserve">, was </w:delText>
-        </w:r>
-        <w:r>
-          <w:delText xml:space="preserve">not </w:delText>
-        </w:r>
-        <w:r>
-          <w:delText>generated</w:delText>
-        </w:r>
-        <w:r>
-          <w:delText xml:space="preserve">. </w:delText>
-        </w:r>
-        <w:r>
-          <w:delText>T</w:delText>
-        </w:r>
-        <w:r>
-          <w:delText xml:space="preserve">he chemical library </w:delText>
-        </w:r>
-        <w:r>
-          <w:delText>offered</w:delText>
-        </w:r>
-        <w:r>
-          <w:delText xml:space="preserve"> can automatically solve the Donnan’s equilibria </w:delText>
-        </w:r>
-        <w:r>
-          <w:delText xml:space="preserve">of a </w:delText>
-        </w:r>
-        <w:r>
-          <w:delText>semipermeable membrane</w:delText>
-        </w:r>
-        <w:r>
-          <w:delText>,</w:delText>
-        </w:r>
-        <w:r>
-          <w:delText xml:space="preserve"> together with </w:delText>
-        </w:r>
-        <w:r>
-          <w:delText xml:space="preserve">the </w:delText>
-        </w:r>
-        <w:r>
-          <w:delText>Nernst membrane potential</w:delText>
-        </w:r>
-        <w:r>
-          <w:delText>,</w:delText>
-        </w:r>
-        <w:r>
-          <w:delText xml:space="preserve"> as a</w:delText>
-        </w:r>
-        <w:r>
-          <w:delText xml:space="preserve"> </w:delText>
-        </w:r>
-        <w:r>
-          <w:delText xml:space="preserve">consequence of the equilibrated electrochemical </w:delText>
-        </w:r>
-        <w:commentRangeEnd w:id="25"/>
-        <w:r>
-          <w:rPr>
-            <w:rStyle w:val="Odkaznakoment"/>
-          </w:rPr>
-          <w:commentReference w:id="25"/>
-        </w:r>
-        <w:r>
-          <w:delText>potentials of the permeable substances.</w:delText>
-        </w:r>
-        <w:r>
-          <w:delText xml:space="preserve"> </w:delText>
-        </w:r>
-      </w:del>
-    </w:p>
-    <w:p>
-      <w:pPr>
-        <w:pStyle w:val="BodyTextIndented"/>
-        <w:ind w:firstLine="0"/>
-        <w:rPr>
-          <w:ins w:id="26" w:author="kofrlab" w:date="2015-05-20T23:26:00Z"/>
-        </w:rPr>
-        <w:pPrChange w:id="27" w:author="kofrlab" w:date="2015-05-20T23:26:00Z">
+          <w:del w:id="29" w:author="kofrlab" w:date="2015-05-20T23:27:00Z"/>
+        </w:rPr>
+        <w:pPrChange w:id="30" w:author="kofrlab" w:date="2015-05-20T23:26:00Z">
           <w:pPr>
             <w:pStyle w:val="BodyTextIndented"/>
           </w:pPr>
         </w:pPrChange>
       </w:pPr>
-      <w:ins w:id="28" w:author="kofrlab" w:date="2015-05-20T22:47:00Z">
-        <w:r>
-          <w:t>After</w:t>
-        </w:r>
-      </w:ins>
-      <w:del w:id="29" w:author="kofrlab" w:date="2015-05-20T22:47:00Z">
-        <w:r>
-          <w:delText>On</w:delText>
-        </w:r>
-      </w:del>
-      <w:r>
-        <w:t xml:space="preserve"> connecting </w:t>
-      </w:r>
-      <w:r>
-        <w:t xml:space="preserve">these </w:t>
-      </w:r>
-      <w:r>
-        <w:t xml:space="preserve">electrochemical processes in </w:t>
-      </w:r>
-      <w:r>
-        <w:t xml:space="preserve">a </w:t>
-      </w:r>
-      <w:r>
-        <w:t xml:space="preserve">cellular membrane </w:t>
-      </w:r>
-      <w:r>
-        <w:t xml:space="preserve">using </w:t>
-      </w:r>
-      <w:r>
-        <w:t>chemical reactions</w:t>
-      </w:r>
-      <w:r>
-        <w:t>,</w:t>
-      </w:r>
-      <w:r>
-        <w:t xml:space="preserve"> we realized that the </w:t>
-      </w:r>
-      <w:r>
-        <w:t>relations</w:t>
-      </w:r>
-      <w:r>
-        <w:t xml:space="preserve"> are </w:t>
-      </w:r>
-      <w:r>
-        <w:t xml:space="preserve">also </w:t>
-      </w:r>
-      <w:r>
-        <w:t>general enough to calculate phase</w:t>
-      </w:r>
-      <w:r>
-        <w:t xml:space="preserve"> </w:t>
-      </w:r>
-      <w:r>
-        <w:t xml:space="preserve">changes, gas solubility, electrochemical cells and other </w:t>
-      </w:r>
-      <w:r>
-        <w:t xml:space="preserve">known chemical </w:t>
-      </w:r>
-      <w:r>
-        <w:t>processes</w:t>
-      </w:r>
-      <w:r>
-        <w:t xml:space="preserve"> as described in physical chemistry by</w:t>
-      </w:r>
-      <w:r>
-        <w:t xml:space="preserve"> </w:t>
-      </w:r>
-      <w:r>
-        <w:fldChar w:fldCharType="begin"/>
-      </w:r>
-      <w:r>
-        <w:instrText xml:space="preserve"> ADDIN EN.CITE &lt;EndNote&gt;&lt;Cite&gt;&lt;Author&gt;Mortimer&lt;/Author&gt;&lt;Year&gt;2008&lt;/Year&gt;&lt;RecNum&gt;153&lt;/RecNum&gt;&lt;DisplayText&gt;(Mortimer, 2008)&lt;/DisplayText&gt;&lt;record&gt;&lt;rec-number&gt;153&lt;/rec-number&gt;&lt;foreign-keys&gt;&lt;key app="EN" db-id="d0dwe9waf0pe0uepr2avvaz0x2f5sx9rw00x" timestamp="1431901204"&gt;153&lt;/key&gt;&lt;/foreign-keys&gt;&lt;ref-type name="Aggregated Database"&gt;55&lt;/ref-type&gt;&lt;contributors&gt;&lt;authors&gt;&lt;author&gt;Mortimer, Robert G.&lt;/author&gt;&lt;/authors&gt;&lt;secondary-authors&gt;&lt;author&gt;Mortimer, Robert G.&lt;/author&gt;&lt;/secondary-authors&gt;&lt;/contributors&gt;&lt;titles&gt;&lt;title&gt;Physical Chemistry (Third Edition)&lt;/title&gt;&lt;/titles&gt;&lt;pages&gt;1-1385&lt;/pages&gt;&lt;dates&gt;&lt;year&gt;2008&lt;/year&gt;&lt;/dates&gt;&lt;pub-location&gt;Burlington&lt;/pub-location&gt;&lt;publisher&gt;Academic Press&lt;/publisher&gt;&lt;isbn&gt;9780080878591&lt;/isbn&gt;&lt;urls&gt;&lt;related-urls&gt;&lt;url&gt;http://ruangbacafmipa.staff.ub.ac.id/files/2012/02/ebooksclub.org__Physical_Chemistry__Third_Edition.pdf&lt;/url&gt;&lt;/related-urls&gt;&lt;/urls&gt;&lt;/record&gt;&lt;/Cite&gt;&lt;/EndNote&gt;</w:instrText>
-      </w:r>
-      <w:r>
-        <w:fldChar w:fldCharType="separate"/>
-      </w:r>
-      <w:r>
-        <w:t>(Mortimer, 2008)</w:t>
-      </w:r>
-      <w:r>
-        <w:fldChar w:fldCharType="end"/>
-      </w:r>
-      <w:r>
-        <w:t xml:space="preserve">. </w:t>
-      </w:r>
-      <w:r>
-        <w:t>The result is a library</w:t>
-      </w:r>
-      <w:r>
-        <w:t xml:space="preserve"> that</w:t>
-      </w:r>
-      <w:r>
-        <w:t xml:space="preserve"> allows </w:t>
-      </w:r>
-      <w:r>
-        <w:t xml:space="preserve">us </w:t>
-      </w:r>
-      <w:r>
-        <w:t>to create any type of chemical reaction</w:t>
-      </w:r>
-      <w:r>
-        <w:t>,</w:t>
-      </w:r>
-      <w:r>
-        <w:t xml:space="preserve"> in any type of solution</w:t>
-      </w:r>
-      <w:r>
-        <w:t>,</w:t>
-      </w:r>
-      <w:r>
-        <w:t xml:space="preserve"> </w:t>
-      </w:r>
-      <w:r>
-        <w:t xml:space="preserve">in </w:t>
-      </w:r>
-      <w:r>
-        <w:t>any conditions.</w:t>
-      </w:r>
-      <w:r>
-        <w:t xml:space="preserve"> </w:t>
-      </w:r>
-      <w:r>
-        <w:t>We made it in one hand with thermodynamics and physical chemistry relations behind.</w:t>
-      </w:r>
-      <w:r>
-        <w:t xml:space="preserve"> </w:t>
-      </w:r>
-      <w:r>
-        <w:t xml:space="preserve">In </w:t>
-      </w:r>
-      <w:proofErr w:type="spellStart"/>
-      <w:r>
-        <w:t>Modelica</w:t>
-      </w:r>
-      <w:proofErr w:type="spellEnd"/>
-      <w:r>
-        <w:t>,</w:t>
-      </w:r>
-      <w:r>
-        <w:t xml:space="preserve"> it</w:t>
-      </w:r>
-      <w:r>
-        <w:t xml:space="preserve"> </w:t>
-      </w:r>
-      <w:r>
-        <w:t>appears</w:t>
-      </w:r>
-      <w:r>
-        <w:t xml:space="preserve"> that </w:t>
-      </w:r>
-      <w:r>
-        <w:t xml:space="preserve">the selected base definitions from </w:t>
-      </w:r>
-      <w:r>
-        <w:t xml:space="preserve">this </w:t>
-      </w:r>
-      <w:r>
-        <w:t>theoretical approach</w:t>
-      </w:r>
-      <w:r>
-        <w:t xml:space="preserve"> can be directly rewritten to the code in their natural mathematical form</w:t>
-      </w:r>
-      <w:r>
-        <w:t>s</w:t>
-      </w:r>
-      <w:r>
-        <w:t xml:space="preserve">. </w:t>
-      </w:r>
-      <w:r>
-        <w:t>The final product has succeeded</w:t>
-      </w:r>
-      <w:r>
-        <w:t xml:space="preserve"> our expectations.</w:t>
-      </w:r>
     </w:p>
     <w:p>
       <w:pPr>
-        <w:pStyle w:val="BodyTextIndented"/>
-        <w:ind w:firstLine="0"/>
-        <w:rPr>
-          <w:del w:id="30" w:author="kofrlab" w:date="2015-05-20T23:27:00Z"/>
-        </w:rPr>
-        <w:pPrChange w:id="31" w:author="kofrlab" w:date="2015-05-20T23:26:00Z">
-          <w:pPr>
-            <w:pStyle w:val="BodyTextIndented"/>
-          </w:pPr>
-        </w:pPrChange>
-      </w:pPr>
+        <w:pStyle w:val="Nadpis1"/>
+      </w:pPr>
+      <w:r>
+        <w:t>Chemical Substance</w:t>
+      </w:r>
     </w:p>
     <w:p>
       <w:pPr>
-        <w:pStyle w:val="Nadpis1"/>
-      </w:pPr>
-      <w:r>
-        <w:t>Chemical Substance</w:t>
-      </w:r>
-    </w:p>
-    <w:p>
-      <w:pPr>
         <w:pStyle w:val="Body"/>
       </w:pPr>
       <w:r>
@@ -2331,12 +2270,12 @@
       <w:r>
         <w:t>the</w:t>
       </w:r>
-      <w:ins w:id="32" w:author="kofrlab" w:date="2015-05-20T23:11:00Z">
+      <w:ins w:id="31" w:author="kofrlab" w:date="2015-05-20T23:11:00Z">
         <w:r>
           <w:t xml:space="preserve"> </w:t>
         </w:r>
       </w:ins>
-      <w:del w:id="33" w:author="kofrlab" w:date="2015-05-20T23:11:00Z">
+      <w:del w:id="32" w:author="kofrlab" w:date="2015-05-20T23:11:00Z">
         <w:r>
           <w:delText xml:space="preserve"> </w:delText>
         </w:r>
@@ -2706,7 +2645,7 @@
       <w:r>
         <w:t>nd the connected</w:t>
       </w:r>
-      <w:ins w:id="34" w:author="kofrlab" w:date="2015-05-20T23:29:00Z">
+      <w:ins w:id="33" w:author="kofrlab" w:date="2015-05-20T23:29:00Z">
         <w:r>
           <w:t xml:space="preserve"> </w:t>
         </w:r>
@@ -2714,12 +2653,12 @@
           <w:t>substances reach equilibrium at the correct equilibrium coefficient.</w:t>
         </w:r>
       </w:ins>
-      <w:del w:id="35" w:author="kofrlab" w:date="2015-05-20T23:28:00Z">
+      <w:del w:id="34" w:author="kofrlab" w:date="2015-05-20T23:28:00Z">
         <w:r>
           <w:delText xml:space="preserve"> </w:delText>
         </w:r>
       </w:del>
-      <w:del w:id="36" w:author="kofrlab" w:date="2015-05-20T23:27:00Z">
+      <w:del w:id="35" w:author="kofrlab" w:date="2015-05-20T23:27:00Z">
         <w:r>
           <w:delText>substances</w:delText>
         </w:r>
@@ -2741,7 +2680,7 @@
       <w:pPr>
         <w:pStyle w:val="BodyTextIndented"/>
         <w:rPr>
-          <w:ins w:id="37" w:author="kofrlab" w:date="2015-05-20T23:29:00Z"/>
+          <w:ins w:id="36" w:author="kofrlab" w:date="2015-05-20T23:29:00Z"/>
           <w:b/>
           <w:sz w:val="20"/>
           <w:szCs w:val="20"/>
@@ -3311,7 +3250,7 @@
         <w:pStyle w:val="BodyTextIndented"/>
         <w:ind w:firstLine="0"/>
         <w:rPr>
-          <w:ins w:id="38" w:author="kofrlab" w:date="2015-05-20T23:37:00Z"/>
+          <w:ins w:id="37" w:author="kofrlab" w:date="2015-05-20T23:37:00Z"/>
         </w:rPr>
       </w:pPr>
       <w:r>
@@ -3329,7 +3268,7 @@
       <w:r>
         <w:t xml:space="preserve"> </w:t>
       </w:r>
-      <w:del w:id="39" w:author="kofrlab" w:date="2015-05-20T23:35:00Z">
+      <w:del w:id="38" w:author="kofrlab" w:date="2015-05-20T23:35:00Z">
         <w:r>
           <w:delText>(Figure 2</w:delText>
         </w:r>
@@ -3376,12 +3315,12 @@
       <w:r>
         <w:t>acid solution</w:t>
       </w:r>
-      <w:ins w:id="40" w:author="kofrlab" w:date="2015-05-20T23:35:00Z">
+      <w:ins w:id="39" w:author="kofrlab" w:date="2015-05-20T23:35:00Z">
         <w:r>
           <w:t xml:space="preserve"> </w:t>
         </w:r>
       </w:ins>
-      <w:ins w:id="41" w:author="kofrlab" w:date="2015-05-20T23:36:00Z">
+      <w:ins w:id="40" w:author="kofrlab" w:date="2015-05-20T23:36:00Z">
         <w:r>
           <w:t>(Figure 2</w:t>
         </w:r>
@@ -3433,7 +3372,7 @@
       <w:r>
         <w:t xml:space="preserve">the </w:t>
       </w:r>
-      <w:ins w:id="42" w:author="kofrlab" w:date="2015-05-20T23:37:00Z">
+      <w:ins w:id="41" w:author="kofrlab" w:date="2015-05-20T23:37:00Z">
         <w:r>
           <w:t>second “</w:t>
         </w:r>
@@ -3450,16 +3389,10 @@
         <w:pStyle w:val="BodyTextIndented"/>
         <w:ind w:firstLine="0"/>
         <w:rPr>
-          <w:del w:id="43" w:author="kofrlab" w:date="2015-05-20T23:37:00Z"/>
-        </w:rPr>
-        <w:pPrChange w:id="44" w:author="kofrlab" w:date="2015-05-20T23:39:00Z">
-          <w:pPr>
-            <w:pStyle w:val="BodyTextIndented"/>
-            <w:ind w:firstLine="0"/>
-          </w:pPr>
-        </w:pPrChange>
-      </w:pPr>
-      <w:del w:id="45" w:author="kofrlab" w:date="2015-05-20T23:37:00Z">
+          <w:del w:id="42" w:author="kofrlab" w:date="2015-05-20T23:37:00Z"/>
+        </w:rPr>
+      </w:pPr>
+      <w:del w:id="43" w:author="kofrlab" w:date="2015-05-20T23:37:00Z">
         <w:r>
           <w:delText>second “</w:delText>
         </w:r>
@@ -3476,21 +3409,15 @@
         <w:pStyle w:val="BodyTextIndented"/>
         <w:ind w:firstLine="0"/>
         <w:rPr>
-          <w:del w:id="46" w:author="kofrlab" w:date="2015-05-20T23:37:00Z"/>
-        </w:rPr>
-        <w:pPrChange w:id="47" w:author="kofrlab" w:date="2015-05-20T23:39:00Z">
-          <w:pPr>
-            <w:pStyle w:val="BodyTextIndented"/>
-            <w:ind w:firstLine="0"/>
-          </w:pPr>
-        </w:pPrChange>
+          <w:del w:id="44" w:author="kofrlab" w:date="2015-05-20T23:37:00Z"/>
+        </w:rPr>
       </w:pPr>
     </w:p>
     <w:p>
       <w:pPr>
         <w:pStyle w:val="BodyTextIndented"/>
         <w:ind w:firstLine="0"/>
-        <w:pPrChange w:id="48" w:author="kofrlab" w:date="2015-05-20T23:39:00Z">
+        <w:pPrChange w:id="45" w:author="kofrlab" w:date="2015-05-20T23:39:00Z">
           <w:pPr>
             <w:pStyle w:val="FigureCaption"/>
           </w:pPr>
@@ -3577,7 +3504,7 @@
         <w:pStyle w:val="BodyTextIndented"/>
         <w:ind w:firstLine="0"/>
       </w:pPr>
-      <w:ins w:id="49" w:author="kofrlab" w:date="2015-05-20T23:37:00Z">
+      <w:ins w:id="46" w:author="kofrlab" w:date="2015-05-20T23:37:00Z">
         <w:r>
           <w:lastRenderedPageBreak/>
           <w:t>parameter</w:t>
@@ -3638,6 +3565,7 @@
       <w:r>
         <w:t xml:space="preserve">. </w:t>
       </w:r>
+      <w:proofErr w:type="gramStart"/>
       <w:r>
         <w:t>H</w:t>
       </w:r>
@@ -3648,7 +3576,11 @@
         <w:t>2</w:t>
       </w:r>
       <w:r>
-        <w:t>O(l</w:t>
+        <w:t>O(</w:t>
+      </w:r>
+      <w:proofErr w:type="gramEnd"/>
+      <w:r>
+        <w:t>l</w:t>
       </w:r>
       <w:r>
         <w:t>iquid</w:t>
@@ -3698,12 +3630,20 @@
       <w:r>
         <w:t xml:space="preserve"> acid</w:t>
       </w:r>
-      <w:r>
-        <w:t xml:space="preserve"> are placed in </w:t>
-      </w:r>
-      <w:r>
-        <w:t xml:space="preserve">the “cathode” </w:t>
-      </w:r>
+      <w:ins w:id="47" w:author="kofrlab" w:date="2015-05-21T00:17:00Z">
+        <w:r>
+          <w:t xml:space="preserve">. </w:t>
+        </w:r>
+      </w:ins>
+      <w:del w:id="48" w:author="kofrlab" w:date="2015-05-21T00:17:00Z">
+        <w:r>
+          <w:delText xml:space="preserve"> are placed in </w:delText>
+        </w:r>
+        <w:r>
+          <w:delText xml:space="preserve">the “cathode” </w:delText>
+        </w:r>
+      </w:del>
+      <w:proofErr w:type="gramStart"/>
       <w:r>
         <w:t>P</w:t>
       </w:r>
@@ -3717,29 +3657,41 @@
         <w:t>4</w:t>
       </w:r>
       <w:r>
+        <w:t>(</w:t>
+      </w:r>
+      <w:proofErr w:type="gramEnd"/>
+      <w:r>
+        <w:t>s</w:t>
+      </w:r>
+      <w:r>
+        <w:t>olid</w:t>
+      </w:r>
+      <w:r>
+        <w:t>) and PbO</w:t>
+      </w:r>
+      <w:r>
+        <w:rPr>
+          <w:vertAlign w:val="subscript"/>
+        </w:rPr>
+        <w:t>2</w:t>
+      </w:r>
+      <w:r>
         <w:t>(s</w:t>
       </w:r>
       <w:r>
         <w:t>olid</w:t>
       </w:r>
       <w:r>
-        <w:t>) and PbO</w:t>
-      </w:r>
-      <w:r>
-        <w:rPr>
-          <w:vertAlign w:val="subscript"/>
-        </w:rPr>
-        <w:t>2</w:t>
-      </w:r>
-      <w:r>
-        <w:t>(s</w:t>
-      </w:r>
-      <w:r>
-        <w:t>olid</w:t>
-      </w:r>
-      <w:r>
         <w:t>)</w:t>
       </w:r>
+      <w:ins w:id="49" w:author="kofrlab" w:date="2015-05-21T00:17:00Z">
+        <w:r>
+          <w:t xml:space="preserve"> </w:t>
+        </w:r>
+        <w:r>
+          <w:t>are placed in the “cathode”</w:t>
+        </w:r>
+      </w:ins>
       <w:r>
         <w:t>,</w:t>
       </w:r>
@@ -3756,22 +3708,40 @@
         <w:t>positive electrode</w:t>
       </w:r>
       <w:r>
-        <w:t>. I</w:t>
-      </w:r>
-      <w:r>
-        <w:t xml:space="preserve">nto </w:t>
-      </w:r>
-      <w:r>
-        <w:t xml:space="preserve">the </w:t>
-      </w:r>
-      <w:r>
-        <w:t xml:space="preserve">“anode” </w:t>
-      </w:r>
-      <w:r>
-        <w:t xml:space="preserve">are placed </w:t>
-      </w:r>
-      <w:r>
-        <w:t>the substances</w:t>
+        <w:t>.</w:t>
+      </w:r>
+      <w:del w:id="50" w:author="kofrlab" w:date="2015-05-21T00:19:00Z">
+        <w:r>
+          <w:delText xml:space="preserve"> I</w:delText>
+        </w:r>
+        <w:r>
+          <w:delText xml:space="preserve">nto </w:delText>
+        </w:r>
+        <w:r>
+          <w:delText xml:space="preserve">the </w:delText>
+        </w:r>
+        <w:r>
+          <w:delText>“anode”</w:delText>
+        </w:r>
+      </w:del>
+      <w:r>
+        <w:t xml:space="preserve"> </w:t>
+      </w:r>
+      <w:del w:id="51" w:author="kofrlab" w:date="2015-05-21T00:18:00Z">
+        <w:r>
+          <w:delText xml:space="preserve">are placed </w:delText>
+        </w:r>
+        <w:r>
+          <w:delText>t</w:delText>
+        </w:r>
+      </w:del>
+      <w:ins w:id="52" w:author="kofrlab" w:date="2015-05-21T00:19:00Z">
+        <w:r>
+          <w:t>T</w:t>
+        </w:r>
+      </w:ins>
+      <w:r>
+        <w:t>he substances</w:t>
       </w:r>
       <w:r>
         <w:t xml:space="preserve"> </w:t>
@@ -3816,6 +3786,22 @@
       <w:r>
         <w:t>)</w:t>
       </w:r>
+      <w:ins w:id="53" w:author="kofrlab" w:date="2015-05-21T00:18:00Z">
+        <w:r>
+          <w:t xml:space="preserve"> </w:t>
+        </w:r>
+        <w:r>
+          <w:t>are placed</w:t>
+        </w:r>
+      </w:ins>
+      <w:ins w:id="54" w:author="kofrlab" w:date="2015-05-21T00:19:00Z">
+        <w:r>
+          <w:t xml:space="preserve"> i</w:t>
+        </w:r>
+        <w:r>
+          <w:t>nto the “anode”</w:t>
+        </w:r>
+      </w:ins>
       <w:r>
         <w:t>,</w:t>
       </w:r>
@@ -3914,7 +3900,7 @@
       <w:r>
         <w:t xml:space="preserve">substances must be </w:t>
       </w:r>
-      <w:ins w:id="50" w:author="kofrlab" w:date="2015-05-20T22:58:00Z">
+      <w:ins w:id="55" w:author="kofrlab" w:date="2015-05-20T22:58:00Z">
         <w:r>
           <w:br/>
         </w:r>
@@ -4037,7 +4023,7 @@
         <w:t>ctron</w:t>
       </w:r>
       <w:proofErr w:type="spellEnd"/>
-      <w:del w:id="51" w:author="Marek Mateják" w:date="2015-05-20T17:08:00Z">
+      <w:del w:id="56" w:author="Marek Mateják" w:date="2015-05-20T17:08:00Z">
         <w:r>
           <w:delText>e</w:delText>
         </w:r>
@@ -5318,7 +5304,7 @@
       <w:r>
         <w:t xml:space="preserve">. The substance data must be selected to define </w:t>
       </w:r>
-      <w:ins w:id="52" w:author="kofrlab" w:date="2015-05-20T23:01:00Z">
+      <w:ins w:id="57" w:author="kofrlab" w:date="2015-05-20T23:01:00Z">
         <w:r>
           <w:br/>
         </w:r>
@@ -5790,7 +5776,7 @@
       <w:pPr>
         <w:pStyle w:val="BodyTextIndented"/>
         <w:rPr>
-          <w:del w:id="53" w:author="kofrlab" w:date="2015-05-20T23:32:00Z"/>
+          <w:del w:id="58" w:author="kofrlab" w:date="2015-05-20T23:32:00Z"/>
         </w:rPr>
       </w:pPr>
       <w:r>
@@ -5935,7 +5921,7 @@
       <w:pPr>
         <w:pStyle w:val="Titulek"/>
       </w:pPr>
-      <w:ins w:id="54" w:author="kofrlab" w:date="2015-05-20T23:30:00Z">
+      <w:ins w:id="59" w:author="kofrlab" w:date="2015-05-20T23:30:00Z">
         <w:r>
           <w:rPr>
             <w:noProof/>
@@ -5970,7 +5956,7 @@
                       <a:blip r:embed="rId13" cstate="print">
                         <a:extLst>
                           <a:ext uri="{28A0092B-C50C-407E-A947-70E740481C1C}">
-                            <a14:useLocalDpi xmlns:a14="http://schemas.microsoft.com/office/drawing/2010/main" xmlns:wps="http://schemas.microsoft.com/office/word/2010/wordprocessingShape" xmlns:wpi="http://schemas.microsoft.com/office/word/2010/wordprocessingInk" xmlns:wpg="http://schemas.microsoft.com/office/word/2010/wordprocessingGroup" xmlns:w15="http://schemas.microsoft.com/office/word/2012/wordml" xmlns:w14="http://schemas.microsoft.com/office/word/2010/wordml" xmlns:w="http://schemas.openxmlformats.org/wordprocessingml/2006/main" xmlns:w10="urn:schemas-microsoft-com:office:word" xmlns:wp14="http://schemas.microsoft.com/office/word/2010/wordprocessingDrawing" xmlns:v="urn:schemas-microsoft-com:vml" xmlns:o="urn:schemas-microsoft-com:office:office" xmlns:mc="http://schemas.openxmlformats.org/markup-compatibility/2006" xmlns:wpc="http://schemas.microsoft.com/office/word/2010/wordprocessingCanvas" xmlns="" val="0"/>
+                            <a14:useLocalDpi xmlns="" xmlns:wpc="http://schemas.microsoft.com/office/word/2010/wordprocessingCanvas" xmlns:mc="http://schemas.openxmlformats.org/markup-compatibility/2006" xmlns:o="urn:schemas-microsoft-com:office:office" xmlns:v="urn:schemas-microsoft-com:vml" xmlns:wp14="http://schemas.microsoft.com/office/word/2010/wordprocessingDrawing" xmlns:w10="urn:schemas-microsoft-com:office:word" xmlns:w="http://schemas.openxmlformats.org/wordprocessingml/2006/main" xmlns:w14="http://schemas.microsoft.com/office/word/2010/wordml" xmlns:w15="http://schemas.microsoft.com/office/word/2012/wordml" xmlns:wpg="http://schemas.microsoft.com/office/word/2010/wordprocessingGroup" xmlns:wpi="http://schemas.microsoft.com/office/word/2010/wordprocessingInk" xmlns:wps="http://schemas.microsoft.com/office/word/2010/wordprocessingShape" xmlns:a14="http://schemas.microsoft.com/office/drawing/2010/main" val="0"/>
                           </a:ext>
                         </a:extLst>
                       </a:blip>
@@ -6007,7 +5993,7 @@
     <w:p>
       <w:pPr>
         <w:rPr>
-          <w:del w:id="55" w:author="kofrlab" w:date="2015-05-20T23:31:00Z"/>
+          <w:del w:id="60" w:author="kofrlab" w:date="2015-05-20T23:31:00Z"/>
         </w:rPr>
       </w:pPr>
     </w:p>
@@ -6072,7 +6058,7 @@
     <w:p>
       <w:pPr>
         <w:rPr>
-          <w:del w:id="56" w:author="kofrlab" w:date="2015-05-20T23:31:00Z"/>
+          <w:del w:id="61" w:author="kofrlab" w:date="2015-05-20T23:31:00Z"/>
         </w:rPr>
       </w:pPr>
     </w:p>
@@ -6091,7 +6077,7 @@
       <w:pPr>
         <w:pStyle w:val="Body"/>
         <w:rPr>
-          <w:del w:id="57" w:author="kofrlab" w:date="2015-05-20T23:32:00Z"/>
+          <w:del w:id="62" w:author="kofrlab" w:date="2015-05-20T23:32:00Z"/>
         </w:rPr>
       </w:pPr>
       <w:r>
@@ -6236,15 +6222,7 @@
         <w:fldChar w:fldCharType="separate"/>
       </w:r>
       <w:r>
-        <w:t>(</w:t>
-      </w:r>
-      <w:proofErr w:type="spellStart"/>
-      <w:r>
-        <w:t>Mateják</w:t>
-      </w:r>
-      <w:proofErr w:type="spellEnd"/>
-      <w:r>
-        <w:t>, et al., 2015)</w:t>
+        <w:t>(Mateják, et al., 2015)</w:t>
       </w:r>
       <w:r>
         <w:fldChar w:fldCharType="end"/>
@@ -6294,7 +6272,7 @@
       <w:r>
         <w:t xml:space="preserve">sufficient amount </w:t>
       </w:r>
-      <w:ins w:id="58" w:author="kofrlab" w:date="2015-05-20T23:45:00Z">
+      <w:ins w:id="63" w:author="kofrlab" w:date="2015-05-20T23:45:00Z">
         <w:r>
           <w:t>of CO</w:t>
         </w:r>
@@ -6315,7 +6293,7 @@
     <w:p>
       <w:pPr>
         <w:pStyle w:val="Body"/>
-        <w:pPrChange w:id="59" w:author="kofrlab" w:date="2015-05-20T23:32:00Z">
+        <w:pPrChange w:id="64" w:author="kofrlab" w:date="2015-05-20T23:32:00Z">
           <w:pPr>
             <w:pStyle w:val="BodyTextIndented"/>
           </w:pPr>
@@ -6342,10 +6320,10 @@
         <w:pStyle w:val="Body"/>
         <w:jc w:val="center"/>
         <w:rPr>
-          <w:del w:id="60" w:author="kofrlab" w:date="2015-05-20T23:33:00Z"/>
-        </w:rPr>
-      </w:pPr>
-      <w:del w:id="61" w:author="kofrlab" w:date="2015-05-20T23:33:00Z">
+          <w:del w:id="65" w:author="kofrlab" w:date="2015-05-20T23:33:00Z"/>
+        </w:rPr>
+      </w:pPr>
+      <w:del w:id="66" w:author="kofrlab" w:date="2015-05-20T23:33:00Z">
         <w:r>
           <w:rPr>
             <w:noProof/>
@@ -6373,7 +6351,7 @@
                       <a:blip r:embed="rId15" cstate="print">
                         <a:extLst>
                           <a:ext uri="{28A0092B-C50C-407E-A947-70E740481C1C}">
-                            <a14:useLocalDpi xmlns:a14="http://schemas.microsoft.com/office/drawing/2010/main" xmlns:wps="http://schemas.microsoft.com/office/word/2010/wordprocessingShape" xmlns:wpi="http://schemas.microsoft.com/office/word/2010/wordprocessingInk" xmlns:wpg="http://schemas.microsoft.com/office/word/2010/wordprocessingGroup" xmlns:w15="http://schemas.microsoft.com/office/word/2012/wordml" xmlns:w14="http://schemas.microsoft.com/office/word/2010/wordml" xmlns:w="http://schemas.openxmlformats.org/wordprocessingml/2006/main" xmlns:w10="urn:schemas-microsoft-com:office:word" xmlns:wp14="http://schemas.microsoft.com/office/word/2010/wordprocessingDrawing" xmlns:v="urn:schemas-microsoft-com:vml" xmlns:o="urn:schemas-microsoft-com:office:office" xmlns:mc="http://schemas.openxmlformats.org/markup-compatibility/2006" xmlns:wpc="http://schemas.microsoft.com/office/word/2010/wordprocessingCanvas" xmlns="" val="0"/>
+                            <a14:useLocalDpi xmlns="" xmlns:wpc="http://schemas.microsoft.com/office/word/2010/wordprocessingCanvas" xmlns:mc="http://schemas.openxmlformats.org/markup-compatibility/2006" xmlns:o="urn:schemas-microsoft-com:office:office" xmlns:v="urn:schemas-microsoft-com:vml" xmlns:wp14="http://schemas.microsoft.com/office/word/2010/wordprocessingDrawing" xmlns:w10="urn:schemas-microsoft-com:office:word" xmlns:w="http://schemas.openxmlformats.org/wordprocessingml/2006/main" xmlns:w14="http://schemas.microsoft.com/office/word/2010/wordml" xmlns:w15="http://schemas.microsoft.com/office/word/2012/wordml" xmlns:wpg="http://schemas.microsoft.com/office/word/2010/wordprocessingGroup" xmlns:wpi="http://schemas.microsoft.com/office/word/2010/wordprocessingInk" xmlns:wps="http://schemas.microsoft.com/office/word/2010/wordprocessingShape" xmlns:a14="http://schemas.microsoft.com/office/drawing/2010/main" val="0"/>
                           </a:ext>
                         </a:extLst>
                       </a:blip>
@@ -6406,7 +6384,7 @@
       <w:pPr>
         <w:pStyle w:val="Body"/>
       </w:pPr>
-      <w:ins w:id="62" w:author="kofrlab" w:date="2015-05-20T23:33:00Z">
+      <w:ins w:id="67" w:author="kofrlab" w:date="2015-05-20T23:33:00Z">
         <w:r>
           <w:rPr>
             <w:noProof/>
@@ -6469,7 +6447,7 @@
           <w:sz w:val="20"/>
           <w:szCs w:val="20"/>
         </w:rPr>
-        <w:pPrChange w:id="63" w:author="kofrlab" w:date="2015-05-20T23:33:00Z">
+        <w:pPrChange w:id="68" w:author="kofrlab" w:date="2015-05-20T23:33:00Z">
           <w:pPr>
             <w:pStyle w:val="Body"/>
             <w:jc w:val="center"/>
@@ -6577,14 +6555,14 @@
         </w:rPr>
         <w:t>.</w:t>
       </w:r>
-      <w:bookmarkStart w:id="64" w:name="_GoBack"/>
-      <w:bookmarkEnd w:id="64"/>
+      <w:bookmarkStart w:id="69" w:name="_GoBack"/>
+      <w:bookmarkEnd w:id="69"/>
     </w:p>
     <w:p>
       <w:pPr>
         <w:pStyle w:val="BodyTextIndented"/>
         <w:rPr>
-          <w:del w:id="65" w:author="kofrlab" w:date="2015-05-20T23:32:00Z"/>
+          <w:del w:id="70" w:author="kofrlab" w:date="2015-05-20T23:32:00Z"/>
         </w:rPr>
       </w:pPr>
     </w:p>
@@ -6609,7 +6587,7 @@
       <w:pPr>
         <w:pStyle w:val="Body"/>
       </w:pPr>
-      <w:del w:id="66" w:author="kofrlab" w:date="2015-05-20T23:46:00Z">
+      <w:del w:id="71" w:author="kofrlab" w:date="2015-05-20T23:46:00Z">
         <w:r>
           <w:lastRenderedPageBreak/>
           <w:delText>of CO</w:delText>
@@ -7237,23 +7215,7 @@
         <w:fldChar w:fldCharType="separate"/>
       </w:r>
       <w:r>
-        <w:t>(</w:t>
-      </w:r>
-      <w:proofErr w:type="spellStart"/>
-      <w:r>
-        <w:t>Gedde</w:t>
-      </w:r>
-      <w:proofErr w:type="spellEnd"/>
-      <w:r>
-        <w:t xml:space="preserve"> and </w:t>
-      </w:r>
-      <w:proofErr w:type="spellStart"/>
-      <w:r>
-        <w:t>Huestis</w:t>
-      </w:r>
-      <w:proofErr w:type="spellEnd"/>
-      <w:r>
-        <w:t>, 1997)</w:t>
+        <w:t>(Gedde and Huestis, 1997)</w:t>
       </w:r>
       <w:r>
         <w:fldChar w:fldCharType="end"/>
@@ -7283,15 +7245,7 @@
         <w:fldChar w:fldCharType="separate"/>
       </w:r>
       <w:r>
-        <w:t>(</w:t>
-      </w:r>
-      <w:proofErr w:type="spellStart"/>
-      <w:r>
-        <w:t>Raftos</w:t>
-      </w:r>
-      <w:proofErr w:type="spellEnd"/>
-      <w:r>
-        <w:t>, et al., 1990)</w:t>
+        <w:t>(Raftos, et al., 1990)</w:t>
       </w:r>
       <w:r>
         <w:fldChar w:fldCharType="end"/>
@@ -7507,12 +7461,12 @@
       <w:r>
         <w:t xml:space="preserve">In the </w:t>
       </w:r>
-      <w:ins w:id="67" w:author="kofrlab" w:date="2015-05-20T23:41:00Z">
+      <w:ins w:id="72" w:author="kofrlab" w:date="2015-05-20T23:41:00Z">
         <w:r>
           <w:t>C</w:t>
         </w:r>
       </w:ins>
-      <w:del w:id="68" w:author="kofrlab" w:date="2015-05-20T23:41:00Z">
+      <w:del w:id="73" w:author="kofrlab" w:date="2015-05-20T23:41:00Z">
         <w:r>
           <w:delText>c</w:delText>
         </w:r>
@@ -8827,7 +8781,7 @@
 
 <file path=word/comments.xml><?xml version="1.0" encoding="utf-8"?>
 <w:comments xmlns:ve="http://schemas.openxmlformats.org/markup-compatibility/2006" xmlns:o="urn:schemas-microsoft-com:office:office" xmlns:r="http://schemas.openxmlformats.org/officeDocument/2006/relationships" xmlns:m="http://schemas.openxmlformats.org/officeDocument/2006/math" xmlns:v="urn:schemas-microsoft-com:vml" xmlns:wp="http://schemas.openxmlformats.org/drawingml/2006/wordprocessingDrawing" xmlns:w10="urn:schemas-microsoft-com:office:word" xmlns:w="http://schemas.openxmlformats.org/wordprocessingml/2006/main" xmlns:wne="http://schemas.microsoft.com/office/word/2006/wordml">
-  <w:comment w:id="25" w:author="kofrlab" w:date="2015-05-20T22:46:00Z" w:initials="k">
+  <w:comment w:id="24" w:author="kofrlab" w:date="2015-05-20T22:46:00Z" w:initials="k">
     <w:p>
       <w:pPr>
         <w:pStyle w:val="Textkomente"/>
@@ -13400,7 +13354,7 @@
 </file>
 
 <file path=customXml/itemProps1.xml><?xml version="1.0" encoding="utf-8"?>
-<ds:datastoreItem xmlns:ds="http://schemas.openxmlformats.org/officeDocument/2006/customXml" ds:itemID="{6934B3E7-5A65-4856-80A9-F8C6FBAF949C}">
+<ds:datastoreItem xmlns:ds="http://schemas.openxmlformats.org/officeDocument/2006/customXml" ds:itemID="{36A6852A-5632-4F6D-9620-95DC3E1C0E71}">
   <ds:schemaRefs>
     <ds:schemaRef ds:uri="http://schemas.openxmlformats.org/officeDocument/2006/bibliography"/>
   </ds:schemaRefs>

</xml_diff>

<commit_message>
Fix of lost in translation: English editor translate "relative energy of pure substance" to "energy of relatively pure substance". ;)
</commit_message>
<xml_diff>
--- a/Chemical/Resources/Documentation/Modelica2015-paper-finalOBRAZKY.docx
+++ b/Chemical/Resources/Documentation/Modelica2015-paper-finalOBRAZKY.docx
@@ -195,7 +195,6 @@
       <w:pPr>
         <w:pStyle w:val="Body"/>
       </w:pPr>
-      <w:bookmarkStart w:id="1" w:name="_GoBack"/>
       <w:r>
         <w:t xml:space="preserve">A new, </w:t>
       </w:r>
@@ -379,7 +378,7 @@
       <w:r>
         <w:t xml:space="preserve"> </w:t>
       </w:r>
-      <w:del w:id="2" w:author="Marek Mateják" w:date="2015-05-21T03:29:00Z">
+      <w:del w:id="1" w:author="Marek Mateják" w:date="2015-05-21T03:29:00Z">
         <w:r>
           <w:delText xml:space="preserve">three </w:delText>
         </w:r>
@@ -409,7 +408,6 @@
         <w:t>cells.</w:t>
       </w:r>
     </w:p>
-    <w:bookmarkEnd w:id="1"/>
     <w:p>
       <w:pPr>
         <w:pStyle w:val="StyleKeywordsheadingBold"/>
@@ -960,7 +958,7 @@
       <w:pPr>
         <w:pStyle w:val="BodyTextIndented"/>
         <w:rPr>
-          <w:ins w:id="3" w:author="kofrlab" w:date="2015-05-20T23:23:00Z"/>
+          <w:ins w:id="2" w:author="kofrlab" w:date="2015-05-20T23:23:00Z"/>
         </w:rPr>
       </w:pPr>
       <w:r>
@@ -1244,7 +1242,7 @@
       <w:pPr>
         <w:pStyle w:val="BodyTextIndented"/>
         <w:rPr>
-          <w:ins w:id="4" w:author="kofrlab" w:date="2015-05-20T23:24:00Z"/>
+          <w:ins w:id="3" w:author="kofrlab" w:date="2015-05-20T23:24:00Z"/>
         </w:rPr>
         <w:sectPr>
           <w:type w:val="continuous"/>
@@ -1252,7 +1250,7 @@
           <w:pgMar w:top="1418" w:right="1021" w:bottom="1418" w:left="1021" w:header="709" w:footer="709" w:gutter="0"/>
           <w:cols w:num="2" w:space="510"/>
           <w:docGrid w:linePitch="360"/>
-          <w:sectPrChange w:id="5" w:author="kofrlab" w:date="2015-05-20T23:24:00Z">
+          <w:sectPrChange w:id="4" w:author="kofrlab" w:date="2015-05-20T23:24:00Z">
             <w:sectPr>
               <w:pgMar w:top="1418" w:right="1021" w:bottom="1418" w:left="1021" w:header="709" w:footer="709" w:gutter="0"/>
               <w:cols w:num="1"/>
@@ -1260,8 +1258,8 @@
           </w:sectPrChange>
         </w:sectPr>
       </w:pPr>
-      <w:moveToRangeStart w:id="6" w:author="kofrlab" w:date="2015-05-20T23:23:00Z" w:name="move419927563"/>
-      <w:moveTo w:id="7" w:author="kofrlab" w:date="2015-05-20T23:23:00Z">
+      <w:moveToRangeStart w:id="5" w:author="kofrlab" w:date="2015-05-20T23:23:00Z" w:name="move419927563"/>
+      <w:moveTo w:id="6" w:author="kofrlab" w:date="2015-05-20T23:23:00Z">
         <w:r>
           <w:t xml:space="preserve">The other problem with the old Physiolibrary approach is that it does not automatically calculate the membrane equilibria for electrically charged substances. The very specific blocks for calculating the Donnan’s equilibria </w:t>
         </w:r>
@@ -1284,13 +1282,13 @@
           <w:t xml:space="preserve"> at the glomerular</w:t>
         </w:r>
       </w:moveTo>
-      <w:moveToRangeEnd w:id="6"/>
+      <w:moveToRangeEnd w:id="5"/>
     </w:p>
     <w:p>
       <w:pPr>
         <w:pStyle w:val="BodyTextIndented"/>
         <w:rPr>
-          <w:del w:id="8" w:author="kofrlab" w:date="2015-05-20T23:29:00Z"/>
+          <w:del w:id="7" w:author="kofrlab" w:date="2015-05-20T23:29:00Z"/>
         </w:rPr>
       </w:pPr>
     </w:p>
@@ -1298,7 +1296,7 @@
       <w:pPr>
         <w:pStyle w:val="BodyTextIndented"/>
         <w:rPr>
-          <w:del w:id="9" w:author="kofrlab" w:date="2015-05-20T23:10:00Z"/>
+          <w:del w:id="8" w:author="kofrlab" w:date="2015-05-20T23:10:00Z"/>
         </w:rPr>
         <w:sectPr>
           <w:pgSz w:w="11907" w:h="16840" w:code="9"/>
@@ -1310,8 +1308,8 @@
           <w:docGrid w:linePitch="360"/>
         </w:sectPr>
       </w:pPr>
-      <w:moveFromRangeStart w:id="10" w:author="kofrlab" w:date="2015-05-20T23:23:00Z" w:name="move419927563"/>
-      <w:moveFrom w:id="11" w:author="kofrlab" w:date="2015-05-20T23:23:00Z">
+      <w:moveFromRangeStart w:id="9" w:author="kofrlab" w:date="2015-05-20T23:23:00Z" w:name="move419927563"/>
+      <w:moveFrom w:id="10" w:author="kofrlab" w:date="2015-05-20T23:23:00Z">
         <w:r>
           <w:t xml:space="preserve">The other problem with </w:t>
         </w:r>
@@ -1370,7 +1368,7 @@
           <w:t>glomerular</w:t>
         </w:r>
       </w:moveFrom>
-      <w:moveFromRangeEnd w:id="10"/>
+      <w:moveFromRangeEnd w:id="9"/>
       <w:r>
         <w:rPr>
           <w:noProof/>
@@ -1403,17 +1401,17 @@
           </v:shape>
         </w:pict>
       </w:r>
-      <w:ins w:id="12" w:author="kofrlab" w:date="2015-05-20T23:23:00Z">
+      <w:ins w:id="11" w:author="kofrlab" w:date="2015-05-20T23:23:00Z">
         <w:r>
           <w:t xml:space="preserve"> </w:t>
         </w:r>
       </w:ins>
-      <w:del w:id="13" w:author="kofrlab" w:date="2015-05-20T23:23:00Z">
+      <w:del w:id="12" w:author="kofrlab" w:date="2015-05-20T23:23:00Z">
         <w:r>
           <w:delText xml:space="preserve"> </w:delText>
         </w:r>
       </w:del>
-      <w:del w:id="14" w:author="kofrlab" w:date="2015-05-20T23:10:00Z">
+      <w:del w:id="13" w:author="kofrlab" w:date="2015-05-20T23:10:00Z">
         <w:r>
           <w:delText xml:space="preserve">membrane </w:delText>
         </w:r>
@@ -1438,7 +1436,7 @@
       <w:pPr>
         <w:pStyle w:val="BodyTextIndented"/>
         <w:rPr>
-          <w:ins w:id="15" w:author="kofrlab" w:date="2015-05-20T23:11:00Z"/>
+          <w:ins w:id="14" w:author="kofrlab" w:date="2015-05-20T23:11:00Z"/>
           <w:rStyle w:val="FigureCaptionChar"/>
           <w:sz w:val="20"/>
           <w:szCs w:val="20"/>
@@ -1513,7 +1511,7 @@
       <w:pPr>
         <w:pStyle w:val="BodyTextIndented"/>
         <w:rPr>
-          <w:del w:id="16" w:author="kofrlab" w:date="2015-05-20T23:27:00Z"/>
+          <w:del w:id="15" w:author="kofrlab" w:date="2015-05-20T23:27:00Z"/>
           <w:rStyle w:val="FigureCaptionChar"/>
           <w:sz w:val="20"/>
           <w:szCs w:val="20"/>
@@ -1524,7 +1522,7 @@
       <w:pPr>
         <w:pStyle w:val="BodyTextIndented"/>
         <w:rPr>
-          <w:del w:id="17" w:author="kofrlab" w:date="2015-05-20T23:27:00Z"/>
+          <w:del w:id="16" w:author="kofrlab" w:date="2015-05-20T23:27:00Z"/>
           <w:rStyle w:val="FigureCaptionChar"/>
         </w:rPr>
       </w:pPr>
@@ -1534,11 +1532,11 @@
         <w:pStyle w:val="BodyTextIndented"/>
         <w:ind w:firstLine="0"/>
         <w:rPr>
-          <w:ins w:id="18" w:author="kofrlab" w:date="2015-05-20T23:25:00Z"/>
+          <w:ins w:id="17" w:author="kofrlab" w:date="2015-05-20T23:25:00Z"/>
           <w:rStyle w:val="FigureCaptionChar"/>
           <w:sz w:val="24"/>
         </w:rPr>
-        <w:pPrChange w:id="19" w:author="kofrlab" w:date="2015-05-20T23:25:00Z">
+        <w:pPrChange w:id="18" w:author="kofrlab" w:date="2015-05-20T23:25:00Z">
           <w:pPr>
             <w:pStyle w:val="BodyTextIndented"/>
           </w:pPr>
@@ -1566,16 +1564,16 @@
         <w:pStyle w:val="BodyTextIndented"/>
         <w:ind w:firstLine="0"/>
         <w:rPr>
-          <w:ins w:id="20" w:author="kofrlab" w:date="2015-05-20T23:26:00Z"/>
-          <w:del w:id="21" w:author="Marek Mateják" w:date="2015-05-21T03:34:00Z"/>
-        </w:rPr>
-        <w:pPrChange w:id="22" w:author="Marek Mateják" w:date="2015-05-21T03:34:00Z">
+          <w:ins w:id="19" w:author="kofrlab" w:date="2015-05-20T23:26:00Z"/>
+          <w:del w:id="20" w:author="Marek Mateják" w:date="2015-05-21T03:34:00Z"/>
+        </w:rPr>
+        <w:pPrChange w:id="21" w:author="Marek Mateják" w:date="2015-05-21T03:34:00Z">
           <w:pPr>
             <w:pStyle w:val="BodyTextIndented"/>
           </w:pPr>
         </w:pPrChange>
       </w:pPr>
-      <w:ins w:id="23" w:author="kofrlab" w:date="2015-05-20T23:26:00Z">
+      <w:ins w:id="22" w:author="kofrlab" w:date="2015-05-20T23:26:00Z">
         <w:r>
           <w:lastRenderedPageBreak/>
           <w:t xml:space="preserve">membrane were created to reach expected concentrations of electrolytes in semipermeable  </w:t>
@@ -1587,19 +1585,19 @@
         <w:pStyle w:val="BodyTextIndented"/>
         <w:ind w:firstLine="0"/>
         <w:rPr>
-          <w:ins w:id="24" w:author="kofrlab" w:date="2015-05-20T23:26:00Z"/>
-        </w:rPr>
-        <w:pPrChange w:id="25" w:author="kofrlab" w:date="2015-05-20T23:26:00Z">
+          <w:ins w:id="23" w:author="kofrlab" w:date="2015-05-20T23:26:00Z"/>
+        </w:rPr>
+        <w:pPrChange w:id="24" w:author="kofrlab" w:date="2015-05-20T23:26:00Z">
           <w:pPr>
             <w:pStyle w:val="BodyTextIndented"/>
           </w:pPr>
         </w:pPrChange>
       </w:pPr>
-      <w:ins w:id="26" w:author="kofrlab" w:date="2015-05-20T23:26:00Z">
+      <w:ins w:id="25" w:author="kofrlab" w:date="2015-05-20T23:26:00Z">
         <w:r>
           <w:t xml:space="preserve">membranes. However, membrane electric potential, which is the result of an electrolyte’s equilibrium, was not generated. The chemical library offered can automatically solve the Donnan’s equilibria of a semipermeable membrane, together with the Nernst membrane potential, as a consequence of the equilibrated electrochemical </w:t>
         </w:r>
-        <w:del w:id="27" w:author="Marek Mateják" w:date="2015-05-21T03:34:00Z">
+        <w:del w:id="26" w:author="Marek Mateják" w:date="2015-05-21T03:34:00Z">
           <w:r>
             <w:delText xml:space="preserve"> </w:delText>
           </w:r>
@@ -1614,10 +1612,10 @@
         <w:pStyle w:val="BodyTextIndented"/>
         <w:ind w:firstLine="0"/>
         <w:rPr>
-          <w:del w:id="28" w:author="kofrlab" w:date="2015-05-20T23:26:00Z"/>
-        </w:rPr>
-      </w:pPr>
-      <w:del w:id="29" w:author="kofrlab" w:date="2015-05-20T23:25:00Z">
+          <w:del w:id="27" w:author="kofrlab" w:date="2015-05-20T23:26:00Z"/>
+        </w:rPr>
+      </w:pPr>
+      <w:del w:id="28" w:author="kofrlab" w:date="2015-05-20T23:25:00Z">
         <w:r>
           <w:delText>membrane</w:delText>
         </w:r>
@@ -1636,7 +1634,7 @@
         <w:r>
           <w:delText xml:space="preserve"> which is the </w:delText>
         </w:r>
-        <w:commentRangeStart w:id="30"/>
+        <w:commentRangeStart w:id="29"/>
         <w:r>
           <w:delText xml:space="preserve">result of </w:delText>
         </w:r>
@@ -1700,12 +1698,12 @@
         <w:r>
           <w:delText xml:space="preserve">consequence of the equilibrated electrochemical </w:delText>
         </w:r>
-        <w:commentRangeEnd w:id="30"/>
+        <w:commentRangeEnd w:id="29"/>
         <w:r>
           <w:rPr>
             <w:rStyle w:val="Odkaznakoment"/>
           </w:rPr>
-          <w:commentReference w:id="30"/>
+          <w:commentReference w:id="29"/>
         </w:r>
         <w:r>
           <w:delText>potentials of the permeable substances.</w:delText>
@@ -1719,267 +1717,259 @@
       <w:pPr>
         <w:pStyle w:val="BodyTextIndented"/>
         <w:rPr>
-          <w:ins w:id="31" w:author="kofrlab" w:date="2015-05-20T23:26:00Z"/>
-        </w:rPr>
-        <w:pPrChange w:id="32" w:author="Marek Mateják" w:date="2015-05-21T03:34:00Z">
+          <w:ins w:id="30" w:author="kofrlab" w:date="2015-05-20T23:26:00Z"/>
+        </w:rPr>
+      </w:pPr>
+      <w:ins w:id="31" w:author="kofrlab" w:date="2015-05-20T22:47:00Z">
+        <w:r>
+          <w:t>After</w:t>
+        </w:r>
+      </w:ins>
+      <w:del w:id="32" w:author="kofrlab" w:date="2015-05-20T22:47:00Z">
+        <w:r>
+          <w:delText>On</w:delText>
+        </w:r>
+      </w:del>
+      <w:del w:id="33" w:author="Marek Mateják" w:date="2015-05-21T03:37:00Z">
+        <w:r>
+          <w:delText xml:space="preserve"> connecting</w:delText>
+        </w:r>
+      </w:del>
+      <w:r>
+        <w:t xml:space="preserve"> </w:t>
+      </w:r>
+      <w:r>
+        <w:t xml:space="preserve">these </w:t>
+      </w:r>
+      <w:r>
+        <w:t>electrochemical processes</w:t>
+      </w:r>
+      <w:ins w:id="34" w:author="Marek Mateják" w:date="2015-05-21T03:37:00Z">
+        <w:r>
+          <w:t xml:space="preserve"> </w:t>
+        </w:r>
+        <w:r>
+          <w:t>in a cellular membrane</w:t>
+        </w:r>
+        <w:r>
+          <w:t xml:space="preserve"> was</w:t>
+        </w:r>
+      </w:ins>
+      <w:r>
+        <w:t xml:space="preserve"> </w:t>
+      </w:r>
+      <w:ins w:id="35" w:author="Marek Mateják" w:date="2015-05-21T03:37:00Z">
+        <w:r>
+          <w:t>married with</w:t>
+        </w:r>
+      </w:ins>
+      <w:del w:id="36" w:author="Marek Mateják" w:date="2015-05-21T03:37:00Z">
+        <w:r>
+          <w:delText xml:space="preserve">in </w:delText>
+        </w:r>
+        <w:r>
+          <w:delText xml:space="preserve">a </w:delText>
+        </w:r>
+        <w:r>
+          <w:delText>cellular membrane</w:delText>
+        </w:r>
+      </w:del>
+      <w:r>
+        <w:t xml:space="preserve"> </w:t>
+      </w:r>
+      <w:del w:id="37" w:author="Marek Mateják" w:date="2015-05-21T03:37:00Z">
+        <w:r>
+          <w:delText xml:space="preserve">using </w:delText>
+        </w:r>
+      </w:del>
+      <w:r>
+        <w:t>chemical reactions</w:t>
+      </w:r>
+      <w:r>
+        <w:t>,</w:t>
+      </w:r>
+      <w:r>
+        <w:t xml:space="preserve"> we realized that the </w:t>
+      </w:r>
+      <w:r>
+        <w:t>relations</w:t>
+      </w:r>
+      <w:r>
+        <w:t xml:space="preserve"> are </w:t>
+      </w:r>
+      <w:del w:id="38" w:author="Marek Mateják" w:date="2015-05-21T03:38:00Z">
+        <w:r>
+          <w:delText xml:space="preserve">also </w:delText>
+        </w:r>
+      </w:del>
+      <w:r>
+        <w:t>general enough to calculate phase</w:t>
+      </w:r>
+      <w:r>
+        <w:t xml:space="preserve"> </w:t>
+      </w:r>
+      <w:r>
+        <w:t xml:space="preserve">changes, gas solubility, electrochemical cells and other </w:t>
+      </w:r>
+      <w:r>
+        <w:t xml:space="preserve">known chemical </w:t>
+      </w:r>
+      <w:r>
+        <w:t>processes</w:t>
+      </w:r>
+      <w:r>
+        <w:t xml:space="preserve"> as described in physical chemistry </w:t>
+      </w:r>
+      <w:ins w:id="39" w:author="Marek Mateják" w:date="2015-05-21T03:38:00Z">
+        <w:r>
+          <w:t>textbooks, such as</w:t>
+        </w:r>
+      </w:ins>
+      <w:del w:id="40" w:author="Marek Mateják" w:date="2015-05-21T03:39:00Z">
+        <w:r>
+          <w:delText>by</w:delText>
+        </w:r>
+      </w:del>
+      <w:r>
+        <w:t xml:space="preserve"> </w:t>
+      </w:r>
+      <w:r>
+        <w:fldChar w:fldCharType="begin"/>
+      </w:r>
+      <w:r>
+        <w:instrText xml:space="preserve"> ADDIN EN.CITE &lt;EndNote&gt;&lt;Cite&gt;&lt;Author&gt;Mortimer&lt;/Author&gt;&lt;Year&gt;2008&lt;/Year&gt;&lt;RecNum&gt;153&lt;/RecNum&gt;&lt;DisplayText&gt;(Mortimer, 2008)&lt;/DisplayText&gt;&lt;record&gt;&lt;rec-number&gt;153&lt;/rec-number&gt;&lt;foreign-keys&gt;&lt;key app="EN" db-id="d0dwe9waf0pe0uepr2avvaz0x2f5sx9rw00x" timestamp="1431901204"&gt;153&lt;/key&gt;&lt;/foreign-keys&gt;&lt;ref-type name="Aggregated Database"&gt;55&lt;/ref-type&gt;&lt;contributors&gt;&lt;authors&gt;&lt;author&gt;Mortimer, Robert G.&lt;/author&gt;&lt;/authors&gt;&lt;secondary-authors&gt;&lt;author&gt;Mortimer, Robert G.&lt;/author&gt;&lt;/secondary-authors&gt;&lt;/contributors&gt;&lt;titles&gt;&lt;title&gt;Physical Chemistry (Third Edition)&lt;/title&gt;&lt;/titles&gt;&lt;pages&gt;1-1385&lt;/pages&gt;&lt;dates&gt;&lt;year&gt;2008&lt;/year&gt;&lt;/dates&gt;&lt;pub-location&gt;Burlington&lt;/pub-location&gt;&lt;publisher&gt;Academic Press&lt;/publisher&gt;&lt;isbn&gt;9780080878591&lt;/isbn&gt;&lt;urls&gt;&lt;related-urls&gt;&lt;url&gt;http://ruangbacafmipa.staff.ub.ac.id/files/2012/02/ebooksclub.org__Physical_Chemistry__Third_Edition.pdf&lt;/url&gt;&lt;/related-urls&gt;&lt;/urls&gt;&lt;/record&gt;&lt;/Cite&gt;&lt;/EndNote&gt;</w:instrText>
+      </w:r>
+      <w:r>
+        <w:fldChar w:fldCharType="separate"/>
+      </w:r>
+      <w:r>
+        <w:t>(Mortimer, 2008)</w:t>
+      </w:r>
+      <w:r>
+        <w:fldChar w:fldCharType="end"/>
+      </w:r>
+      <w:r>
+        <w:t xml:space="preserve">. </w:t>
+      </w:r>
+      <w:r>
+        <w:t>The result is a library</w:t>
+      </w:r>
+      <w:r>
+        <w:t xml:space="preserve"> that</w:t>
+      </w:r>
+      <w:r>
+        <w:t xml:space="preserve"> allows </w:t>
+      </w:r>
+      <w:r>
+        <w:t xml:space="preserve">us </w:t>
+      </w:r>
+      <w:r>
+        <w:t>to create any type of chemical reaction</w:t>
+      </w:r>
+      <w:r>
+        <w:t>,</w:t>
+      </w:r>
+      <w:r>
+        <w:t xml:space="preserve"> in any type of solution</w:t>
+      </w:r>
+      <w:r>
+        <w:t>,</w:t>
+      </w:r>
+      <w:r>
+        <w:t xml:space="preserve"> </w:t>
+      </w:r>
+      <w:r>
+        <w:t xml:space="preserve">in </w:t>
+      </w:r>
+      <w:r>
+        <w:t>any conditions.</w:t>
+      </w:r>
+      <w:r>
+        <w:t xml:space="preserve"> </w:t>
+      </w:r>
+      <w:r>
+        <w:t>We made it in one hand with thermodynamics and physical chemistry relations behind.</w:t>
+      </w:r>
+      <w:r>
+        <w:t xml:space="preserve"> </w:t>
+      </w:r>
+      <w:r>
+        <w:t xml:space="preserve">In </w:t>
+      </w:r>
+      <w:r>
+        <w:t>Modelica,</w:t>
+      </w:r>
+      <w:r>
+        <w:t xml:space="preserve"> </w:t>
+      </w:r>
+      <w:del w:id="41" w:author="Marek Mateják" w:date="2015-05-21T03:40:00Z">
+        <w:r>
+          <w:delText>it</w:delText>
+        </w:r>
+        <w:r>
+          <w:delText xml:space="preserve"> </w:delText>
+        </w:r>
+        <w:r>
+          <w:delText>appears</w:delText>
+        </w:r>
+        <w:r>
+          <w:delText xml:space="preserve"> that </w:delText>
+        </w:r>
+      </w:del>
+      <w:r>
+        <w:t xml:space="preserve">the selected base definitions from </w:t>
+      </w:r>
+      <w:r>
+        <w:t xml:space="preserve">this </w:t>
+      </w:r>
+      <w:r>
+        <w:t>theoretical approach</w:t>
+      </w:r>
+      <w:r>
+        <w:t xml:space="preserve"> can be directly rewritten to the code in their natural mathematical form</w:t>
+      </w:r>
+      <w:r>
+        <w:t>s</w:t>
+      </w:r>
+      <w:ins w:id="42" w:author="Marek Mateják" w:date="2015-05-21T03:42:00Z">
+        <w:r>
+          <w:t>, which really simplify the implementation</w:t>
+        </w:r>
+      </w:ins>
+      <w:r>
+        <w:t xml:space="preserve">. </w:t>
+      </w:r>
+      <w:r>
+        <w:t>The final product has succeeded</w:t>
+      </w:r>
+      <w:r>
+        <w:t xml:space="preserve"> our expectations.</w:t>
+      </w:r>
+    </w:p>
+    <w:p>
+      <w:pPr>
+        <w:pStyle w:val="BodyTextIndented"/>
+        <w:ind w:firstLine="0"/>
+        <w:rPr>
+          <w:del w:id="43" w:author="kofrlab" w:date="2015-05-20T23:27:00Z"/>
+        </w:rPr>
+        <w:pPrChange w:id="44" w:author="kofrlab" w:date="2015-05-20T23:26:00Z">
           <w:pPr>
             <w:pStyle w:val="BodyTextIndented"/>
           </w:pPr>
         </w:pPrChange>
       </w:pPr>
-      <w:ins w:id="33" w:author="kofrlab" w:date="2015-05-20T22:47:00Z">
-        <w:r>
-          <w:t>After</w:t>
-        </w:r>
-      </w:ins>
-      <w:del w:id="34" w:author="kofrlab" w:date="2015-05-20T22:47:00Z">
-        <w:r>
-          <w:delText>On</w:delText>
-        </w:r>
-      </w:del>
-      <w:del w:id="35" w:author="Marek Mateják" w:date="2015-05-21T03:37:00Z">
-        <w:r>
-          <w:delText xml:space="preserve"> connecting</w:delText>
-        </w:r>
-      </w:del>
-      <w:r>
-        <w:t xml:space="preserve"> </w:t>
-      </w:r>
-      <w:r>
-        <w:t xml:space="preserve">these </w:t>
-      </w:r>
-      <w:r>
-        <w:t>electrochemical processes</w:t>
-      </w:r>
-      <w:ins w:id="36" w:author="Marek Mateják" w:date="2015-05-21T03:37:00Z">
-        <w:r>
-          <w:t xml:space="preserve"> </w:t>
-        </w:r>
-        <w:r>
-          <w:t>in a cellular membrane</w:t>
-        </w:r>
-        <w:r>
-          <w:t xml:space="preserve"> was</w:t>
-        </w:r>
-      </w:ins>
-      <w:r>
-        <w:t xml:space="preserve"> </w:t>
-      </w:r>
-      <w:ins w:id="37" w:author="Marek Mateják" w:date="2015-05-21T03:37:00Z">
-        <w:r>
-          <w:t>married</w:t>
-        </w:r>
-        <w:r>
-          <w:t xml:space="preserve"> with</w:t>
-        </w:r>
-      </w:ins>
-      <w:del w:id="38" w:author="Marek Mateják" w:date="2015-05-21T03:37:00Z">
-        <w:r>
-          <w:delText xml:space="preserve">in </w:delText>
-        </w:r>
-        <w:r>
-          <w:delText xml:space="preserve">a </w:delText>
-        </w:r>
-        <w:r>
-          <w:delText>cellular membrane</w:delText>
-        </w:r>
-      </w:del>
-      <w:r>
-        <w:t xml:space="preserve"> </w:t>
-      </w:r>
-      <w:del w:id="39" w:author="Marek Mateják" w:date="2015-05-21T03:37:00Z">
-        <w:r>
-          <w:delText xml:space="preserve">using </w:delText>
-        </w:r>
-      </w:del>
-      <w:r>
-        <w:t>chemical reactions</w:t>
-      </w:r>
-      <w:r>
-        <w:t>,</w:t>
-      </w:r>
-      <w:r>
-        <w:t xml:space="preserve"> we realized that the </w:t>
-      </w:r>
-      <w:r>
-        <w:t>relations</w:t>
-      </w:r>
-      <w:r>
-        <w:t xml:space="preserve"> are </w:t>
-      </w:r>
-      <w:del w:id="40" w:author="Marek Mateják" w:date="2015-05-21T03:38:00Z">
-        <w:r>
-          <w:delText xml:space="preserve">also </w:delText>
-        </w:r>
-      </w:del>
-      <w:r>
-        <w:t>general enough to calculate phase</w:t>
-      </w:r>
-      <w:r>
-        <w:t xml:space="preserve"> </w:t>
-      </w:r>
-      <w:r>
-        <w:t xml:space="preserve">changes, gas solubility, electrochemical cells and other </w:t>
-      </w:r>
-      <w:r>
-        <w:t xml:space="preserve">known chemical </w:t>
-      </w:r>
-      <w:r>
-        <w:t>processes</w:t>
-      </w:r>
-      <w:r>
-        <w:t xml:space="preserve"> as described in physical chemistry </w:t>
-      </w:r>
-      <w:ins w:id="41" w:author="Marek Mateják" w:date="2015-05-21T03:38:00Z">
-        <w:r>
-          <w:t>textbooks, such as</w:t>
-        </w:r>
-      </w:ins>
-      <w:del w:id="42" w:author="Marek Mateják" w:date="2015-05-21T03:39:00Z">
-        <w:r>
-          <w:delText>by</w:delText>
-        </w:r>
-      </w:del>
-      <w:r>
-        <w:t xml:space="preserve"> </w:t>
-      </w:r>
-      <w:r>
-        <w:fldChar w:fldCharType="begin"/>
-      </w:r>
-      <w:r>
-        <w:instrText xml:space="preserve"> ADDIN EN.CITE &lt;EndNote&gt;&lt;Cite&gt;&lt;Author&gt;Mortimer&lt;/Author&gt;&lt;Year&gt;2008&lt;/Year&gt;&lt;RecNum&gt;153&lt;/RecNum&gt;&lt;DisplayText&gt;(Mortimer, 2008)&lt;/DisplayText&gt;&lt;record&gt;&lt;rec-number&gt;153&lt;/rec-number&gt;&lt;foreign-keys&gt;&lt;key app="EN" db-id="d0dwe9waf0pe0uepr2avvaz0x2f5sx9rw00x" timestamp="1431901204"&gt;153&lt;/key&gt;&lt;/foreign-keys&gt;&lt;ref-type name="Aggregated Database"&gt;55&lt;/ref-type&gt;&lt;contributors&gt;&lt;authors&gt;&lt;author&gt;Mortimer, Robert G.&lt;/author&gt;&lt;/authors&gt;&lt;secondary-authors&gt;&lt;author&gt;Mortimer, Robert G.&lt;/author&gt;&lt;/secondary-authors&gt;&lt;/contributors&gt;&lt;titles&gt;&lt;title&gt;Physical Chemistry (Third Edition)&lt;/title&gt;&lt;/titles&gt;&lt;pages&gt;1-1385&lt;/pages&gt;&lt;dates&gt;&lt;year&gt;2008&lt;/year&gt;&lt;/dates&gt;&lt;pub-location&gt;Burlington&lt;/pub-location&gt;&lt;publisher&gt;Academic Press&lt;/publisher&gt;&lt;isbn&gt;9780080878591&lt;/isbn&gt;&lt;urls&gt;&lt;related-urls&gt;&lt;url&gt;http://ruangbacafmipa.staff.ub.ac.id/files/2012/02/ebooksclub.org__Physical_Chemistry__Third_Edition.pdf&lt;/url&gt;&lt;/related-urls&gt;&lt;/urls&gt;&lt;/record&gt;&lt;/Cite&gt;&lt;/EndNote&gt;</w:instrText>
-      </w:r>
-      <w:r>
-        <w:fldChar w:fldCharType="separate"/>
-      </w:r>
-      <w:r>
-        <w:t>(Mortimer, 2008)</w:t>
-      </w:r>
-      <w:r>
-        <w:fldChar w:fldCharType="end"/>
-      </w:r>
-      <w:r>
-        <w:t xml:space="preserve">. </w:t>
-      </w:r>
-      <w:r>
-        <w:t>The result is a library</w:t>
-      </w:r>
-      <w:r>
-        <w:t xml:space="preserve"> that</w:t>
-      </w:r>
-      <w:r>
-        <w:t xml:space="preserve"> allows </w:t>
-      </w:r>
-      <w:r>
-        <w:t xml:space="preserve">us </w:t>
-      </w:r>
-      <w:r>
-        <w:t>to create any type of chemical reaction</w:t>
-      </w:r>
-      <w:r>
-        <w:t>,</w:t>
-      </w:r>
-      <w:r>
-        <w:t xml:space="preserve"> in any type of solution</w:t>
-      </w:r>
-      <w:r>
-        <w:t>,</w:t>
-      </w:r>
-      <w:r>
-        <w:t xml:space="preserve"> </w:t>
-      </w:r>
-      <w:r>
-        <w:t xml:space="preserve">in </w:t>
-      </w:r>
-      <w:r>
-        <w:t>any conditions.</w:t>
-      </w:r>
-      <w:r>
-        <w:t xml:space="preserve"> </w:t>
-      </w:r>
-      <w:r>
-        <w:t>We made it in one hand with thermodynamics and physical chemistry relations behind.</w:t>
-      </w:r>
-      <w:r>
-        <w:t xml:space="preserve"> </w:t>
-      </w:r>
-      <w:r>
-        <w:t xml:space="preserve">In </w:t>
-      </w:r>
-      <w:r>
-        <w:t>Modelica,</w:t>
-      </w:r>
-      <w:r>
-        <w:t xml:space="preserve"> </w:t>
-      </w:r>
-      <w:del w:id="43" w:author="Marek Mateják" w:date="2015-05-21T03:40:00Z">
-        <w:r>
-          <w:delText>it</w:delText>
-        </w:r>
-        <w:r>
-          <w:delText xml:space="preserve"> </w:delText>
-        </w:r>
-        <w:r>
-          <w:delText>appears</w:delText>
-        </w:r>
-        <w:r>
-          <w:delText xml:space="preserve"> that </w:delText>
-        </w:r>
-      </w:del>
-      <w:r>
-        <w:t xml:space="preserve">the selected base definitions from </w:t>
-      </w:r>
-      <w:r>
-        <w:t xml:space="preserve">this </w:t>
-      </w:r>
-      <w:r>
-        <w:t>theoretical approach</w:t>
-      </w:r>
-      <w:r>
-        <w:t xml:space="preserve"> can be directly rewritten to the code in their natural mathematical form</w:t>
-      </w:r>
-      <w:r>
-        <w:t>s</w:t>
-      </w:r>
-      <w:ins w:id="44" w:author="Marek Mateják" w:date="2015-05-21T03:42:00Z">
-        <w:r>
-          <w:t>, which really simplify the implementation</w:t>
-        </w:r>
-      </w:ins>
-      <w:r>
-        <w:t xml:space="preserve">. </w:t>
-      </w:r>
-      <w:r>
-        <w:t>The final product has succeeded</w:t>
-      </w:r>
-      <w:r>
-        <w:t xml:space="preserve"> our expectations.</w:t>
-      </w:r>
     </w:p>
     <w:p>
       <w:pPr>
-        <w:pStyle w:val="BodyTextIndented"/>
-        <w:ind w:firstLine="0"/>
-        <w:rPr>
-          <w:del w:id="45" w:author="kofrlab" w:date="2015-05-20T23:27:00Z"/>
-        </w:rPr>
-        <w:pPrChange w:id="46" w:author="kofrlab" w:date="2015-05-20T23:26:00Z">
-          <w:pPr>
-            <w:pStyle w:val="BodyTextIndented"/>
-          </w:pPr>
-        </w:pPrChange>
-      </w:pPr>
+        <w:pStyle w:val="Nadpis1"/>
+      </w:pPr>
+      <w:r>
+        <w:t>Chemical Substance</w:t>
+      </w:r>
     </w:p>
     <w:p>
       <w:pPr>
-        <w:pStyle w:val="Nadpis1"/>
-      </w:pPr>
-      <w:r>
-        <w:t>Chemical Substance</w:t>
-      </w:r>
-    </w:p>
-    <w:p>
-      <w:pPr>
         <w:pStyle w:val="Body"/>
       </w:pPr>
       <w:r>
@@ -2066,12 +2056,12 @@
       <w:r>
         <w:t>the</w:t>
       </w:r>
-      <w:ins w:id="47" w:author="kofrlab" w:date="2015-05-20T23:11:00Z">
+      <w:ins w:id="45" w:author="kofrlab" w:date="2015-05-20T23:11:00Z">
         <w:r>
           <w:t xml:space="preserve"> </w:t>
         </w:r>
       </w:ins>
-      <w:del w:id="48" w:author="kofrlab" w:date="2015-05-20T23:11:00Z">
+      <w:del w:id="46" w:author="kofrlab" w:date="2015-05-20T23:11:00Z">
         <w:r>
           <w:delText xml:space="preserve"> </w:delText>
         </w:r>
@@ -2433,7 +2423,7 @@
       <w:r>
         <w:t>nd the connected</w:t>
       </w:r>
-      <w:ins w:id="49" w:author="kofrlab" w:date="2015-05-20T23:29:00Z">
+      <w:ins w:id="47" w:author="kofrlab" w:date="2015-05-20T23:29:00Z">
         <w:r>
           <w:t xml:space="preserve"> </w:t>
         </w:r>
@@ -2441,12 +2431,12 @@
           <w:t>substances reach equilibrium at the correct equilibrium coefficient.</w:t>
         </w:r>
       </w:ins>
-      <w:del w:id="50" w:author="kofrlab" w:date="2015-05-20T23:28:00Z">
+      <w:del w:id="48" w:author="kofrlab" w:date="2015-05-20T23:28:00Z">
         <w:r>
           <w:delText xml:space="preserve"> </w:delText>
         </w:r>
       </w:del>
-      <w:del w:id="51" w:author="kofrlab" w:date="2015-05-20T23:27:00Z">
+      <w:del w:id="49" w:author="kofrlab" w:date="2015-05-20T23:27:00Z">
         <w:r>
           <w:delText>substances</w:delText>
         </w:r>
@@ -2468,7 +2458,7 @@
       <w:pPr>
         <w:pStyle w:val="BodyTextIndented"/>
         <w:rPr>
-          <w:ins w:id="52" w:author="kofrlab" w:date="2015-05-20T23:29:00Z"/>
+          <w:ins w:id="50" w:author="kofrlab" w:date="2015-05-20T23:29:00Z"/>
           <w:b/>
           <w:sz w:val="20"/>
           <w:szCs w:val="20"/>
@@ -3028,7 +3018,7 @@
         <w:pStyle w:val="BodyTextIndented"/>
         <w:ind w:firstLine="0"/>
         <w:rPr>
-          <w:ins w:id="53" w:author="kofrlab" w:date="2015-05-20T23:37:00Z"/>
+          <w:ins w:id="51" w:author="kofrlab" w:date="2015-05-20T23:37:00Z"/>
         </w:rPr>
       </w:pPr>
       <w:r>
@@ -3046,7 +3036,7 @@
       <w:r>
         <w:t xml:space="preserve"> </w:t>
       </w:r>
-      <w:del w:id="54" w:author="kofrlab" w:date="2015-05-20T23:35:00Z">
+      <w:del w:id="52" w:author="kofrlab" w:date="2015-05-20T23:35:00Z">
         <w:r>
           <w:delText>(Figure 2</w:delText>
         </w:r>
@@ -3093,12 +3083,12 @@
       <w:r>
         <w:t>acid solution</w:t>
       </w:r>
-      <w:ins w:id="55" w:author="kofrlab" w:date="2015-05-20T23:35:00Z">
+      <w:ins w:id="53" w:author="kofrlab" w:date="2015-05-20T23:35:00Z">
         <w:r>
           <w:t xml:space="preserve"> </w:t>
         </w:r>
       </w:ins>
-      <w:ins w:id="56" w:author="kofrlab" w:date="2015-05-20T23:36:00Z">
+      <w:ins w:id="54" w:author="kofrlab" w:date="2015-05-20T23:36:00Z">
         <w:r>
           <w:t>(Figure 2</w:t>
         </w:r>
@@ -3148,7 +3138,7 @@
       <w:r>
         <w:t xml:space="preserve">the </w:t>
       </w:r>
-      <w:ins w:id="57" w:author="kofrlab" w:date="2015-05-20T23:37:00Z">
+      <w:ins w:id="55" w:author="kofrlab" w:date="2015-05-20T23:37:00Z">
         <w:r>
           <w:t>second “</w:t>
         </w:r>
@@ -3165,10 +3155,10 @@
         <w:pStyle w:val="BodyTextIndented"/>
         <w:ind w:firstLine="0"/>
         <w:rPr>
-          <w:del w:id="58" w:author="kofrlab" w:date="2015-05-20T23:37:00Z"/>
-        </w:rPr>
-      </w:pPr>
-      <w:del w:id="59" w:author="kofrlab" w:date="2015-05-20T23:37:00Z">
+          <w:del w:id="56" w:author="kofrlab" w:date="2015-05-20T23:37:00Z"/>
+        </w:rPr>
+      </w:pPr>
+      <w:del w:id="57" w:author="kofrlab" w:date="2015-05-20T23:37:00Z">
         <w:r>
           <w:delText>second “</w:delText>
         </w:r>
@@ -3185,7 +3175,7 @@
         <w:pStyle w:val="BodyTextIndented"/>
         <w:ind w:firstLine="0"/>
         <w:rPr>
-          <w:del w:id="60" w:author="kofrlab" w:date="2015-05-20T23:37:00Z"/>
+          <w:del w:id="58" w:author="kofrlab" w:date="2015-05-20T23:37:00Z"/>
         </w:rPr>
       </w:pPr>
     </w:p>
@@ -3273,7 +3263,7 @@
         <w:pStyle w:val="BodyTextIndented"/>
         <w:ind w:firstLine="0"/>
       </w:pPr>
-      <w:ins w:id="61" w:author="kofrlab" w:date="2015-05-20T23:37:00Z">
+      <w:ins w:id="59" w:author="kofrlab" w:date="2015-05-20T23:37:00Z">
         <w:r>
           <w:lastRenderedPageBreak/>
           <w:t>parameter</w:t>
@@ -3390,24 +3380,131 @@
       <w:r>
         <w:t xml:space="preserve"> acid</w:t>
       </w:r>
+      <w:ins w:id="60" w:author="kofrlab" w:date="2015-05-21T00:17:00Z">
+        <w:r>
+          <w:t xml:space="preserve">. </w:t>
+        </w:r>
+      </w:ins>
+      <w:del w:id="61" w:author="kofrlab" w:date="2015-05-21T00:17:00Z">
+        <w:r>
+          <w:delText xml:space="preserve"> are placed in </w:delText>
+        </w:r>
+        <w:r>
+          <w:delText xml:space="preserve">the “cathode” </w:delText>
+        </w:r>
+      </w:del>
+      <w:r>
+        <w:t>P</w:t>
+      </w:r>
+      <w:r>
+        <w:t>bSO</w:t>
+      </w:r>
+      <w:r>
+        <w:rPr>
+          <w:vertAlign w:val="subscript"/>
+        </w:rPr>
+        <w:t>4</w:t>
+      </w:r>
+      <w:r>
+        <w:t>(s</w:t>
+      </w:r>
+      <w:r>
+        <w:t>olid</w:t>
+      </w:r>
+      <w:r>
+        <w:t>) and PbO</w:t>
+      </w:r>
+      <w:r>
+        <w:rPr>
+          <w:vertAlign w:val="subscript"/>
+        </w:rPr>
+        <w:t>2</w:t>
+      </w:r>
+      <w:r>
+        <w:t>(s</w:t>
+      </w:r>
+      <w:r>
+        <w:t>olid</w:t>
+      </w:r>
+      <w:r>
+        <w:t>)</w:t>
+      </w:r>
       <w:ins w:id="62" w:author="kofrlab" w:date="2015-05-21T00:17:00Z">
         <w:r>
-          <w:t xml:space="preserve">. </w:t>
+          <w:t xml:space="preserve"> </w:t>
+        </w:r>
+        <w:r>
+          <w:t>are placed in the “cathode”</w:t>
         </w:r>
       </w:ins>
-      <w:del w:id="63" w:author="kofrlab" w:date="2015-05-21T00:17:00Z">
-        <w:r>
-          <w:delText xml:space="preserve"> are placed in </w:delText>
-        </w:r>
-        <w:r>
-          <w:delText xml:space="preserve">the “cathode” </w:delText>
+      <w:r>
+        <w:t>,</w:t>
+      </w:r>
+      <w:r>
+        <w:t xml:space="preserve"> representing the</w:t>
+      </w:r>
+      <w:r>
+        <w:t xml:space="preserve"> elements of </w:t>
+      </w:r>
+      <w:r>
+        <w:t xml:space="preserve">the </w:t>
+      </w:r>
+      <w:r>
+        <w:t>positive electrode</w:t>
+      </w:r>
+      <w:r>
+        <w:t>.</w:t>
+      </w:r>
+      <w:del w:id="63" w:author="kofrlab" w:date="2015-05-21T00:19:00Z">
+        <w:r>
+          <w:delText xml:space="preserve"> I</w:delText>
+        </w:r>
+        <w:r>
+          <w:delText xml:space="preserve">nto </w:delText>
+        </w:r>
+        <w:r>
+          <w:delText xml:space="preserve">the </w:delText>
+        </w:r>
+        <w:r>
+          <w:delText>“anode”</w:delText>
         </w:r>
       </w:del>
       <w:r>
-        <w:t>P</w:t>
-      </w:r>
-      <w:r>
-        <w:t>bSO</w:t>
+        <w:t xml:space="preserve"> </w:t>
+      </w:r>
+      <w:del w:id="64" w:author="kofrlab" w:date="2015-05-21T00:18:00Z">
+        <w:r>
+          <w:delText xml:space="preserve">are placed </w:delText>
+        </w:r>
+        <w:r>
+          <w:delText>t</w:delText>
+        </w:r>
+      </w:del>
+      <w:ins w:id="65" w:author="kofrlab" w:date="2015-05-21T00:19:00Z">
+        <w:r>
+          <w:t>T</w:t>
+        </w:r>
+      </w:ins>
+      <w:r>
+        <w:t>he substances</w:t>
+      </w:r>
+      <w:r>
+        <w:t xml:space="preserve"> </w:t>
+      </w:r>
+      <w:r>
+        <w:t>Pb(s</w:t>
+      </w:r>
+      <w:r>
+        <w:t>olid</w:t>
+      </w:r>
+      <w:r>
+        <w:t xml:space="preserve">) and </w:t>
+      </w:r>
+      <w:r>
+        <w:t>a</w:t>
+      </w:r>
+      <w:r>
+        <w:t>PbSO</w:t>
       </w:r>
       <w:r>
         <w:rPr>
@@ -3422,124 +3519,17 @@
         <w:t>olid</w:t>
       </w:r>
       <w:r>
-        <w:t>) and PbO</w:t>
-      </w:r>
-      <w:r>
-        <w:rPr>
-          <w:vertAlign w:val="subscript"/>
-        </w:rPr>
-        <w:t>2</w:t>
-      </w:r>
-      <w:r>
-        <w:t>(s</w:t>
-      </w:r>
-      <w:r>
-        <w:t>olid</w:t>
-      </w:r>
-      <w:r>
         <w:t>)</w:t>
       </w:r>
-      <w:ins w:id="64" w:author="kofrlab" w:date="2015-05-21T00:17:00Z">
+      <w:ins w:id="66" w:author="kofrlab" w:date="2015-05-21T00:18:00Z">
         <w:r>
           <w:t xml:space="preserve"> </w:t>
         </w:r>
         <w:r>
-          <w:t>are placed in the “cathode”</w:t>
+          <w:t>are placed</w:t>
         </w:r>
       </w:ins>
-      <w:r>
-        <w:t>,</w:t>
-      </w:r>
-      <w:r>
-        <w:t xml:space="preserve"> representing the</w:t>
-      </w:r>
-      <w:r>
-        <w:t xml:space="preserve"> elements of </w:t>
-      </w:r>
-      <w:r>
-        <w:t xml:space="preserve">the </w:t>
-      </w:r>
-      <w:r>
-        <w:t>positive electrode</w:t>
-      </w:r>
-      <w:r>
-        <w:t>.</w:t>
-      </w:r>
-      <w:del w:id="65" w:author="kofrlab" w:date="2015-05-21T00:19:00Z">
-        <w:r>
-          <w:delText xml:space="preserve"> I</w:delText>
-        </w:r>
-        <w:r>
-          <w:delText xml:space="preserve">nto </w:delText>
-        </w:r>
-        <w:r>
-          <w:delText xml:space="preserve">the </w:delText>
-        </w:r>
-        <w:r>
-          <w:delText>“anode”</w:delText>
-        </w:r>
-      </w:del>
-      <w:r>
-        <w:t xml:space="preserve"> </w:t>
-      </w:r>
-      <w:del w:id="66" w:author="kofrlab" w:date="2015-05-21T00:18:00Z">
-        <w:r>
-          <w:delText xml:space="preserve">are placed </w:delText>
-        </w:r>
-        <w:r>
-          <w:delText>t</w:delText>
-        </w:r>
-      </w:del>
       <w:ins w:id="67" w:author="kofrlab" w:date="2015-05-21T00:19:00Z">
-        <w:r>
-          <w:t>T</w:t>
-        </w:r>
-      </w:ins>
-      <w:r>
-        <w:t>he substances</w:t>
-      </w:r>
-      <w:r>
-        <w:t xml:space="preserve"> </w:t>
-      </w:r>
-      <w:r>
-        <w:t>Pb(s</w:t>
-      </w:r>
-      <w:r>
-        <w:t>olid</w:t>
-      </w:r>
-      <w:r>
-        <w:t xml:space="preserve">) and </w:t>
-      </w:r>
-      <w:r>
-        <w:t>a</w:t>
-      </w:r>
-      <w:r>
-        <w:t>PbSO</w:t>
-      </w:r>
-      <w:r>
-        <w:rPr>
-          <w:vertAlign w:val="subscript"/>
-        </w:rPr>
-        <w:t>4</w:t>
-      </w:r>
-      <w:r>
-        <w:t>(s</w:t>
-      </w:r>
-      <w:r>
-        <w:t>olid</w:t>
-      </w:r>
-      <w:r>
-        <w:t>)</w:t>
-      </w:r>
-      <w:ins w:id="68" w:author="kofrlab" w:date="2015-05-21T00:18:00Z">
-        <w:r>
-          <w:t xml:space="preserve"> </w:t>
-        </w:r>
-        <w:r>
-          <w:t>are placed</w:t>
-        </w:r>
-      </w:ins>
-      <w:ins w:id="69" w:author="kofrlab" w:date="2015-05-21T00:19:00Z">
         <w:r>
           <w:t xml:space="preserve"> i</w:t>
         </w:r>
@@ -3637,7 +3627,7 @@
       <w:r>
         <w:t xml:space="preserve">substances must be </w:t>
       </w:r>
-      <w:ins w:id="70" w:author="kofrlab" w:date="2015-05-20T22:58:00Z">
+      <w:ins w:id="68" w:author="kofrlab" w:date="2015-05-20T22:58:00Z">
         <w:r>
           <w:br/>
         </w:r>
@@ -3750,12 +3740,12 @@
       <w:r>
         <w:t>ctron</w:t>
       </w:r>
-      <w:ins w:id="71" w:author="Marek Mateják" w:date="2015-05-21T03:50:00Z">
+      <w:ins w:id="69" w:author="Marek Mateják" w:date="2015-05-21T03:50:00Z">
         <w:r>
           <w:t>Transfer</w:t>
         </w:r>
       </w:ins>
-      <w:del w:id="72" w:author="Marek Mateják" w:date="2015-05-20T17:08:00Z">
+      <w:del w:id="70" w:author="Marek Mateják" w:date="2015-05-20T17:08:00Z">
         <w:r>
           <w:delText>e</w:delText>
         </w:r>
@@ -4108,12 +4098,12 @@
       <w:r>
         <w:t xml:space="preserve"> the water must be connected in </w:t>
       </w:r>
-      <w:ins w:id="73" w:author="Marek Mateják" w:date="2015-05-21T03:52:00Z">
+      <w:ins w:id="71" w:author="Marek Mateják" w:date="2015-05-21T03:52:00Z">
         <w:r>
           <w:t>i</w:t>
         </w:r>
       </w:ins>
-      <w:del w:id="74" w:author="Marek Mateják" w:date="2015-05-21T03:52:00Z">
+      <w:del w:id="72" w:author="Marek Mateják" w:date="2015-05-21T03:52:00Z">
         <w:r>
           <w:delText>I</w:delText>
         </w:r>
@@ -4412,7 +4402,7 @@
       <w:r>
         <w:t xml:space="preserve"> of the one electron</w:t>
       </w:r>
-      <w:ins w:id="75" w:author="Marek Mateják" w:date="2015-05-21T03:54:00Z">
+      <w:ins w:id="73" w:author="Marek Mateják" w:date="2015-05-21T03:54:00Z">
         <w:r>
           <w:t xml:space="preserve"> transfer component</w:t>
         </w:r>
@@ -4799,12 +4789,12 @@
       <w:r>
         <w:t>to the diagram of our new model</w:t>
       </w:r>
-      <w:ins w:id="76" w:author="Marek Mateják" w:date="2015-05-21T03:57:00Z">
+      <w:ins w:id="74" w:author="Marek Mateják" w:date="2015-05-21T03:57:00Z">
         <w:r>
           <w:t>,</w:t>
         </w:r>
       </w:ins>
-      <w:del w:id="77" w:author="Marek Mateják" w:date="2015-05-21T03:57:00Z">
+      <w:del w:id="75" w:author="Marek Mateják" w:date="2015-05-21T03:57:00Z">
         <w:r>
           <w:delText xml:space="preserve">. The </w:delText>
         </w:r>
@@ -4878,7 +4868,7 @@
       <w:r>
         <w:t xml:space="preserve">ee </w:t>
       </w:r>
-      <w:ins w:id="78" w:author="Marek Mateják" w:date="2015-05-21T03:58:00Z">
+      <w:ins w:id="76" w:author="Marek Mateják" w:date="2015-05-21T03:58:00Z">
         <w:r>
           <w:t xml:space="preserve">chemical </w:t>
         </w:r>
@@ -4889,7 +4879,7 @@
       <w:r>
         <w:t>s</w:t>
       </w:r>
-      <w:ins w:id="79" w:author="Marek Mateják" w:date="2015-05-21T03:58:00Z">
+      <w:ins w:id="77" w:author="Marek Mateják" w:date="2015-05-21T03:58:00Z">
         <w:r>
           <w:t xml:space="preserve"> of the reaction (1)</w:t>
         </w:r>
@@ -4933,67 +4923,80 @@
       <w:r>
         <w:t xml:space="preserve">. Because this model uses gases, the </w:t>
       </w:r>
-      <w:ins w:id="80" w:author="Marek Mateják" w:date="2015-05-21T03:59:00Z">
+      <w:ins w:id="78" w:author="Marek Mateják" w:date="2015-05-21T03:59:00Z">
         <w:r>
           <w:t>state of matter</w:t>
         </w:r>
       </w:ins>
+      <w:del w:id="79" w:author="Marek Mateják" w:date="2015-05-21T03:59:00Z">
+        <w:r>
+          <w:delText>substance</w:delText>
+        </w:r>
+        <w:r>
+          <w:delText xml:space="preserve"> model</w:delText>
+        </w:r>
+      </w:del>
+      <w:r>
+        <w:t xml:space="preserve"> </w:t>
+      </w:r>
+      <w:r>
+        <w:t xml:space="preserve">must be changed to some </w:t>
+      </w:r>
+      <w:r>
+        <w:t>gas</w:t>
+      </w:r>
+      <w:del w:id="80" w:author="Marek Mateják" w:date="2015-05-21T03:59:00Z">
+        <w:r>
+          <w:delText xml:space="preserve">’s </w:delText>
+        </w:r>
+        <w:r>
+          <w:delText>state of matter</w:delText>
+        </w:r>
+      </w:del>
+      <w:r>
+        <w:t>,</w:t>
+      </w:r>
+      <w:r>
+        <w:t xml:space="preserve"> </w:t>
+      </w:r>
+      <w:r>
+        <w:t>such as</w:t>
+      </w:r>
+      <w:r>
+        <w:t xml:space="preserve"> the</w:t>
+      </w:r>
+      <w:r>
+        <w:t xml:space="preserve"> ideal gas prepared as </w:t>
+      </w:r>
+      <w:r>
+        <w:t>‘</w:t>
+      </w:r>
+      <w:r>
+        <w:t>Interfaces.IdealGas</w:t>
+      </w:r>
       <w:del w:id="81" w:author="Marek Mateják" w:date="2015-05-21T03:59:00Z">
         <w:r>
-          <w:delText>substance</w:delText>
-        </w:r>
-        <w:r>
-          <w:delText xml:space="preserve"> model</w:delText>
+          <w:delText>SubstanceModel</w:delText>
         </w:r>
       </w:del>
       <w:r>
-        <w:t xml:space="preserve"> </w:t>
-      </w:r>
-      <w:r>
-        <w:t xml:space="preserve">must be changed to some </w:t>
-      </w:r>
-      <w:r>
-        <w:t>gas</w:t>
-      </w:r>
-      <w:del w:id="82" w:author="Marek Mateják" w:date="2015-05-21T03:59:00Z">
-        <w:r>
-          <w:delText xml:space="preserve">’s </w:delText>
-        </w:r>
-        <w:r>
-          <w:delText>state of matter</w:delText>
+        <w:t>’</w:t>
+      </w:r>
+      <w:r>
+        <w:t>. The substance data must be selected</w:t>
+      </w:r>
+      <w:del w:id="82" w:author="Marek Mateják" w:date="2015-05-21T04:01:00Z">
+        <w:r>
+          <w:delText xml:space="preserve"> </w:delText>
         </w:r>
       </w:del>
-      <w:r>
-        <w:t>,</w:t>
-      </w:r>
-      <w:r>
-        <w:t xml:space="preserve"> </w:t>
-      </w:r>
-      <w:r>
-        <w:t>such as</w:t>
-      </w:r>
-      <w:r>
-        <w:t xml:space="preserve"> the</w:t>
-      </w:r>
-      <w:r>
-        <w:t xml:space="preserve"> ideal gas prepared as </w:t>
-      </w:r>
-      <w:r>
-        <w:t>‘</w:t>
-      </w:r>
-      <w:r>
-        <w:t>Interfaces.IdealGas</w:t>
-      </w:r>
-      <w:del w:id="83" w:author="Marek Mateják" w:date="2015-05-21T03:59:00Z">
-        <w:r>
-          <w:delText>SubstanceModel</w:delText>
-        </w:r>
-      </w:del>
-      <w:r>
-        <w:t>’</w:t>
-      </w:r>
-      <w:r>
-        <w:t>. The substance data must be selected</w:t>
+      <w:ins w:id="83" w:author="Marek Mateják" w:date="2015-05-21T04:01:00Z">
+        <w:r>
+          <w:t xml:space="preserve"> </w:t>
+        </w:r>
+      </w:ins>
+      <w:r>
+        <w:t>to</w:t>
       </w:r>
       <w:del w:id="84" w:author="Marek Mateják" w:date="2015-05-21T04:01:00Z">
         <w:r>
@@ -5006,34 +5009,21 @@
         </w:r>
       </w:ins>
       <w:r>
-        <w:t>to</w:t>
+        <w:t>define</w:t>
       </w:r>
       <w:del w:id="86" w:author="Marek Mateják" w:date="2015-05-21T04:01:00Z">
         <w:r>
           <w:delText xml:space="preserve"> </w:delText>
         </w:r>
       </w:del>
-      <w:ins w:id="87" w:author="Marek Mateják" w:date="2015-05-21T04:01:00Z">
-        <w:r>
-          <w:t xml:space="preserve"> </w:t>
-        </w:r>
-      </w:ins>
-      <w:r>
-        <w:t>define</w:t>
-      </w:r>
-      <w:del w:id="88" w:author="Marek Mateják" w:date="2015-05-21T04:01:00Z">
-        <w:r>
-          <w:delText xml:space="preserve"> </w:delText>
-        </w:r>
-      </w:del>
-      <w:ins w:id="89" w:author="kofrlab" w:date="2015-05-20T23:01:00Z">
-        <w:del w:id="90" w:author="Marek Mateják" w:date="2015-05-21T04:01:00Z">
+      <w:ins w:id="87" w:author="kofrlab" w:date="2015-05-20T23:01:00Z">
+        <w:del w:id="88" w:author="Marek Mateják" w:date="2015-05-21T04:01:00Z">
           <w:r>
             <w:br/>
           </w:r>
         </w:del>
       </w:ins>
-      <w:ins w:id="91" w:author="Marek Mateják" w:date="2015-05-21T04:01:00Z">
+      <w:ins w:id="89" w:author="Marek Mateják" w:date="2015-05-21T04:01:00Z">
         <w:r>
           <w:t xml:space="preserve"> </w:t>
         </w:r>
@@ -5047,7 +5037,7 @@
       <w:r>
         <w:t xml:space="preserve"> </w:t>
       </w:r>
-      <w:ins w:id="92" w:author="Marek Mateják" w:date="2015-05-21T04:01:00Z">
+      <w:ins w:id="90" w:author="Marek Mateják" w:date="2015-05-21T04:01:00Z">
         <w:r>
           <w:t xml:space="preserve">such </w:t>
         </w:r>
@@ -5055,66 +5045,66 @@
       <w:r>
         <w:t>as</w:t>
       </w:r>
+      <w:ins w:id="91" w:author="Marek Mateják" w:date="2015-05-21T04:00:00Z">
+        <w:r>
+          <w:t xml:space="preserve"> ‘</w:t>
+        </w:r>
+      </w:ins>
+      <w:del w:id="92" w:author="Marek Mateják" w:date="2015-05-21T04:00:00Z">
+        <w:r>
+          <w:delText xml:space="preserve"> </w:delText>
+        </w:r>
+        <w:r>
+          <w:delText>‘</w:delText>
+        </w:r>
+        <w:r>
+          <w:delText>Examples.Substances.</w:delText>
+        </w:r>
+      </w:del>
+      <w:r>
+        <w:t>Hydrogen_gas</w:t>
+      </w:r>
+      <w:r>
+        <w:t>’</w:t>
+      </w:r>
+      <w:r>
+        <w:t>,</w:t>
+      </w:r>
       <w:ins w:id="93" w:author="Marek Mateják" w:date="2015-05-21T04:00:00Z">
         <w:r>
-          <w:t xml:space="preserve"> ‘</w:t>
+          <w:t xml:space="preserve"> </w:t>
         </w:r>
       </w:ins>
       <w:del w:id="94" w:author="Marek Mateják" w:date="2015-05-21T04:00:00Z">
         <w:r>
           <w:delText xml:space="preserve"> </w:delText>
         </w:r>
-        <w:r>
-          <w:delText>‘</w:delText>
-        </w:r>
-        <w:r>
-          <w:delText>Examples.Substances.</w:delText>
-        </w:r>
       </w:del>
       <w:r>
-        <w:t>Hydrogen_gas</w:t>
+        <w:t>‘</w:t>
+      </w:r>
+      <w:r>
+        <w:t>.Oxygen_gas</w:t>
       </w:r>
       <w:r>
         <w:t>’</w:t>
       </w:r>
       <w:r>
-        <w:t>,</w:t>
+        <w:t xml:space="preserve"> and</w:t>
+      </w:r>
+      <w:r>
+        <w:t xml:space="preserve"> </w:t>
+      </w:r>
+      <w:r>
+        <w:t>‘</w:t>
+      </w:r>
+      <w:r>
+        <w:t>.Water_gas</w:t>
+      </w:r>
+      <w:r>
+        <w:t>’</w:t>
       </w:r>
       <w:ins w:id="95" w:author="Marek Mateják" w:date="2015-05-21T04:00:00Z">
-        <w:r>
-          <w:t xml:space="preserve"> </w:t>
-        </w:r>
-      </w:ins>
-      <w:del w:id="96" w:author="Marek Mateják" w:date="2015-05-21T04:00:00Z">
-        <w:r>
-          <w:delText xml:space="preserve"> </w:delText>
-        </w:r>
-      </w:del>
-      <w:r>
-        <w:t>‘</w:t>
-      </w:r>
-      <w:r>
-        <w:t>.Oxygen_gas</w:t>
-      </w:r>
-      <w:r>
-        <w:t>’</w:t>
-      </w:r>
-      <w:r>
-        <w:t xml:space="preserve"> and</w:t>
-      </w:r>
-      <w:r>
-        <w:t xml:space="preserve"> </w:t>
-      </w:r>
-      <w:r>
-        <w:t>‘</w:t>
-      </w:r>
-      <w:r>
-        <w:t>.Water_gas</w:t>
-      </w:r>
-      <w:r>
-        <w:t>’</w:t>
-      </w:r>
-      <w:ins w:id="97" w:author="Marek Mateják" w:date="2015-05-21T04:00:00Z">
         <w:r>
           <w:t xml:space="preserve"> in </w:t>
         </w:r>
@@ -5123,7 +5113,7 @@
           <w:t xml:space="preserve">package </w:t>
         </w:r>
       </w:ins>
-      <w:ins w:id="98" w:author="Marek Mateják" w:date="2015-05-21T04:01:00Z">
+      <w:ins w:id="96" w:author="Marek Mateják" w:date="2015-05-21T04:01:00Z">
         <w:r>
           <w:t>‘Examples.Substances</w:t>
         </w:r>
@@ -5194,7 +5184,7 @@
       <w:r>
         <w:t xml:space="preserve">only water </w:t>
       </w:r>
-      <w:ins w:id="99" w:author="Marek Mateják" w:date="2015-05-21T04:02:00Z">
+      <w:ins w:id="97" w:author="Marek Mateják" w:date="2015-05-21T04:02:00Z">
         <w:r>
           <w:t xml:space="preserve">vapor </w:t>
         </w:r>
@@ -5416,7 +5406,7 @@
       <w:pPr>
         <w:pStyle w:val="FigureCaption"/>
         <w:rPr>
-          <w:ins w:id="100" w:author="Marek Mateják" w:date="2015-05-21T04:04:00Z"/>
+          <w:ins w:id="98" w:author="Marek Mateják" w:date="2015-05-21T04:04:00Z"/>
           <w:b/>
         </w:rPr>
       </w:pPr>
@@ -5484,7 +5474,7 @@
       <w:pPr>
         <w:pStyle w:val="BodyTextIndented"/>
         <w:rPr>
-          <w:del w:id="101" w:author="kofrlab" w:date="2015-05-20T23:32:00Z"/>
+          <w:del w:id="99" w:author="kofrlab" w:date="2015-05-20T23:32:00Z"/>
         </w:rPr>
       </w:pPr>
       <w:r>
@@ -5624,7 +5614,7 @@
       <w:pPr>
         <w:pStyle w:val="Titulek"/>
       </w:pPr>
-      <w:ins w:id="102" w:author="kofrlab" w:date="2015-05-20T23:30:00Z">
+      <w:ins w:id="100" w:author="kofrlab" w:date="2015-05-20T23:30:00Z">
         <w:r>
           <w:rPr>
             <w:noProof/>
@@ -5695,7 +5685,7 @@
     <w:p>
       <w:pPr>
         <w:rPr>
-          <w:del w:id="103" w:author="kofrlab" w:date="2015-05-20T23:31:00Z"/>
+          <w:del w:id="101" w:author="kofrlab" w:date="2015-05-20T23:31:00Z"/>
         </w:rPr>
       </w:pPr>
     </w:p>
@@ -5710,14 +5700,27 @@
       <w:r>
         <w:t xml:space="preserve">Figure </w:t>
       </w:r>
-      <w:fldSimple w:instr=" SEQ Figure \* ARABIC ">
-        <w:r>
-          <w:rPr>
-            <w:noProof/>
-          </w:rPr>
-          <w:t>5</w:t>
-        </w:r>
-      </w:fldSimple>
+      <w:r>
+        <w:fldChar w:fldCharType="begin"/>
+      </w:r>
+      <w:r>
+        <w:instrText xml:space="preserve"> SEQ Figure \* ARABIC </w:instrText>
+      </w:r>
+      <w:r>
+        <w:fldChar w:fldCharType="separate"/>
+      </w:r>
+      <w:r>
+        <w:rPr>
+          <w:noProof/>
+        </w:rPr>
+        <w:t>5</w:t>
+      </w:r>
+      <w:r>
+        <w:rPr>
+          <w:noProof/>
+        </w:rPr>
+        <w:fldChar w:fldCharType="end"/>
+      </w:r>
       <w:r>
         <w:t xml:space="preserve">. </w:t>
       </w:r>
@@ -5742,7 +5745,7 @@
         </w:rPr>
         <w:t xml:space="preserve">— the temperature reaches </w:t>
       </w:r>
-      <w:ins w:id="104" w:author="Marek Mateják" w:date="2015-05-21T04:06:00Z">
+      <w:ins w:id="102" w:author="Marek Mateják" w:date="2015-05-21T04:06:00Z">
         <w:r>
           <w:rPr>
             <w:rStyle w:val="FigureCaptionChar"/>
@@ -5762,7 +5765,7 @@
     <w:p>
       <w:pPr>
         <w:rPr>
-          <w:del w:id="105" w:author="kofrlab" w:date="2015-05-20T23:31:00Z"/>
+          <w:del w:id="103" w:author="kofrlab" w:date="2015-05-20T23:31:00Z"/>
         </w:rPr>
       </w:pPr>
     </w:p>
@@ -5781,7 +5784,7 @@
       <w:pPr>
         <w:pStyle w:val="Body"/>
         <w:rPr>
-          <w:del w:id="106" w:author="kofrlab" w:date="2015-05-20T23:32:00Z"/>
+          <w:del w:id="104" w:author="kofrlab" w:date="2015-05-20T23:32:00Z"/>
         </w:rPr>
       </w:pPr>
       <w:r>
@@ -5916,7 +5919,7 @@
       <w:r>
         <w:t xml:space="preserve"> must be chemically bound to hemoglobin </w:t>
       </w:r>
-      <w:ins w:id="107" w:author="Marek Mateják" w:date="2015-05-21T04:07:00Z">
+      <w:ins w:id="105" w:author="Marek Mateják" w:date="2015-05-21T04:07:00Z">
         <w:r>
           <w:t xml:space="preserve">such </w:t>
         </w:r>
@@ -5984,7 +5987,7 @@
       <w:r>
         <w:t xml:space="preserve">sufficient amount </w:t>
       </w:r>
-      <w:ins w:id="108" w:author="kofrlab" w:date="2015-05-20T23:45:00Z">
+      <w:ins w:id="106" w:author="kofrlab" w:date="2015-05-20T23:45:00Z">
         <w:r>
           <w:t>of CO</w:t>
         </w:r>
@@ -6005,7 +6008,7 @@
     <w:p>
       <w:pPr>
         <w:pStyle w:val="Body"/>
-        <w:pPrChange w:id="109" w:author="kofrlab" w:date="2015-05-20T23:32:00Z">
+        <w:pPrChange w:id="107" w:author="kofrlab" w:date="2015-05-20T23:32:00Z">
           <w:pPr>
             <w:pStyle w:val="BodyTextIndented"/>
           </w:pPr>
@@ -6032,10 +6035,10 @@
         <w:pStyle w:val="Body"/>
         <w:jc w:val="center"/>
         <w:rPr>
-          <w:del w:id="110" w:author="kofrlab" w:date="2015-05-20T23:33:00Z"/>
-        </w:rPr>
-      </w:pPr>
-      <w:del w:id="111" w:author="kofrlab" w:date="2015-05-20T23:33:00Z">
+          <w:del w:id="108" w:author="kofrlab" w:date="2015-05-20T23:33:00Z"/>
+        </w:rPr>
+      </w:pPr>
+      <w:del w:id="109" w:author="kofrlab" w:date="2015-05-20T23:33:00Z">
         <w:r>
           <w:rPr>
             <w:noProof/>
@@ -6095,7 +6098,7 @@
       <w:pPr>
         <w:pStyle w:val="Body"/>
       </w:pPr>
-      <w:ins w:id="112" w:author="kofrlab" w:date="2015-05-20T23:33:00Z">
+      <w:ins w:id="110" w:author="kofrlab" w:date="2015-05-20T23:33:00Z">
         <w:r>
           <w:rPr>
             <w:noProof/>
@@ -6262,7 +6265,7 @@
       <w:pPr>
         <w:pStyle w:val="BodyTextIndented"/>
         <w:rPr>
-          <w:del w:id="113" w:author="kofrlab" w:date="2015-05-20T23:32:00Z"/>
+          <w:del w:id="111" w:author="kofrlab" w:date="2015-05-20T23:32:00Z"/>
         </w:rPr>
       </w:pPr>
     </w:p>
@@ -6287,7 +6290,7 @@
       <w:pPr>
         <w:pStyle w:val="Body"/>
       </w:pPr>
-      <w:del w:id="114" w:author="kofrlab" w:date="2015-05-20T23:46:00Z">
+      <w:del w:id="112" w:author="kofrlab" w:date="2015-05-20T23:46:00Z">
         <w:r>
           <w:lastRenderedPageBreak/>
           <w:delText>of CO</w:delText>
@@ -7053,12 +7056,12 @@
       <w:r>
         <w:t xml:space="preserve">In the </w:t>
       </w:r>
-      <w:ins w:id="115" w:author="kofrlab" w:date="2015-05-20T23:41:00Z">
+      <w:ins w:id="113" w:author="kofrlab" w:date="2015-05-20T23:41:00Z">
         <w:r>
           <w:t>C</w:t>
         </w:r>
       </w:ins>
-      <w:del w:id="116" w:author="kofrlab" w:date="2015-05-20T23:41:00Z">
+      <w:del w:id="114" w:author="kofrlab" w:date="2015-05-20T23:41:00Z">
         <w:r>
           <w:delText>c</w:delText>
         </w:r>
@@ -7172,313 +7175,345 @@
         <w:t xml:space="preserve">composition of </w:t>
       </w:r>
       <w:r>
-        <w:t>a relative</w:t>
-      </w:r>
-      <w:r>
-        <w:t>ly</w:t>
-      </w:r>
+        <w:t>a</w:t>
+      </w:r>
+      <w:ins w:id="115" w:author="Marek Mateják" w:date="2015-05-22T02:32:00Z">
+        <w:r>
+          <w:t xml:space="preserve"> relative</w:t>
+        </w:r>
+      </w:ins>
+      <w:ins w:id="116" w:author="Marek Mateják" w:date="2015-05-22T02:31:00Z">
+        <w:r>
+          <w:t xml:space="preserve"> </w:t>
+        </w:r>
+      </w:ins>
+      <w:ins w:id="117" w:author="Marek Mateják" w:date="2015-05-22T02:32:00Z">
+        <w:r>
+          <w:t xml:space="preserve">molar energy </w:t>
+        </w:r>
+      </w:ins>
+      <w:ins w:id="118" w:author="Marek Mateják" w:date="2015-05-22T02:31:00Z">
+        <w:r>
+          <w:t>of</w:t>
+        </w:r>
+      </w:ins>
       <w:r>
         <w:t xml:space="preserve"> </w:t>
       </w:r>
+      <w:del w:id="119" w:author="Marek Mateják" w:date="2015-05-22T02:31:00Z">
+        <w:r>
+          <w:delText>relative</w:delText>
+        </w:r>
+        <w:r>
+          <w:delText>ly</w:delText>
+        </w:r>
+        <w:r>
+          <w:delText xml:space="preserve"> </w:delText>
+        </w:r>
+      </w:del>
       <w:r>
         <w:t>pure substance</w:t>
       </w:r>
+      <w:del w:id="120" w:author="Marek Mateják" w:date="2015-05-22T02:31:00Z">
+        <w:r>
+          <w:delText xml:space="preserve"> </w:delText>
+        </w:r>
+        <w:r>
+          <w:delText>energy</w:delText>
+        </w:r>
+      </w:del>
+      <w:r>
+        <w:t xml:space="preserve"> (</w:t>
+      </w:r>
+      <w:r>
+        <w:t xml:space="preserve">typically tabulated as </w:t>
+      </w:r>
+      <w:r>
+        <w:t>free molar Gibbs energy of formation)</w:t>
+      </w:r>
+      <w:r>
+        <w:t xml:space="preserve">, </w:t>
+      </w:r>
+      <w:r>
+        <w:t xml:space="preserve">a </w:t>
+      </w:r>
+      <w:r>
+        <w:t xml:space="preserve">chemical dissolution </w:t>
+      </w:r>
+      <w:r>
+        <w:t xml:space="preserve">component </w:t>
+      </w:r>
+      <w:r>
+        <w:t xml:space="preserve">of molar energy </w:t>
+      </w:r>
+      <w:r>
+        <w:t xml:space="preserve">(reflecting the concentration of the substance in the solution) </w:t>
+      </w:r>
+      <w:r>
+        <w:t xml:space="preserve">and </w:t>
+      </w:r>
+      <w:r>
+        <w:t xml:space="preserve">an </w:t>
+      </w:r>
+      <w:r>
+        <w:t xml:space="preserve">electrical </w:t>
+      </w:r>
+      <w:r>
+        <w:t xml:space="preserve">component </w:t>
+      </w:r>
+      <w:r>
+        <w:t xml:space="preserve">of the molar energy </w:t>
+      </w:r>
+      <w:r>
+        <w:t>(</w:t>
+      </w:r>
+      <w:del w:id="121" w:author="Marek Mateják" w:date="2015-05-22T02:33:00Z">
+        <w:r>
+          <w:delText>the electrical status</w:delText>
+        </w:r>
+        <w:r>
+          <w:delText xml:space="preserve"> of the substance</w:delText>
+        </w:r>
+        <w:r>
+          <w:delText xml:space="preserve"> </w:delText>
+        </w:r>
+      </w:del>
+      <w:r>
+        <w:t xml:space="preserve">in </w:t>
+      </w:r>
+      <w:r>
+        <w:t xml:space="preserve">the </w:t>
+      </w:r>
+      <w:r>
+        <w:t>solution</w:t>
+      </w:r>
+      <w:r>
+        <w:t xml:space="preserve"> with non-zero electrical potential</w:t>
+      </w:r>
+      <w:r>
+        <w:t>)</w:t>
+      </w:r>
+      <w:r>
+        <w:t xml:space="preserve">. </w:t>
+      </w:r>
+      <w:r>
+        <w:t>The relative energy of the pure substance must be compatible with all tabulated e</w:t>
+      </w:r>
+      <w:r>
+        <w:t>quilibrium coefficients</w:t>
+      </w:r>
+      <w:r>
+        <w:t>: f</w:t>
+      </w:r>
+      <w:r>
+        <w:t>or example</w:t>
+      </w:r>
+      <w:r>
+        <w:t>,</w:t>
+      </w:r>
       <w:r>
         <w:t xml:space="preserve"> </w:t>
       </w:r>
       <w:r>
-        <w:t>energy</w:t>
-      </w:r>
-      <w:r>
-        <w:t xml:space="preserve"> (</w:t>
-      </w:r>
-      <w:r>
-        <w:t xml:space="preserve">typically tabulated as </w:t>
-      </w:r>
-      <w:r>
-        <w:t>free molar Gibbs energy of formation)</w:t>
+        <w:t>equilibrium coefficients of chemical reactions</w:t>
+      </w:r>
+      <w:r>
+        <w:t xml:space="preserve"> </w:t>
+      </w:r>
+      <w:r>
+        <w:t xml:space="preserve">(as expressed </w:t>
+      </w:r>
+      <w:r>
+        <w:t xml:space="preserve">by the </w:t>
+      </w:r>
+      <w:r>
+        <w:t>free Gibbs energy of the reaction</w:t>
+      </w:r>
+      <w:r>
+        <w:t>)</w:t>
       </w:r>
       <w:r>
         <w:t xml:space="preserve">, </w:t>
       </w:r>
       <w:r>
-        <w:t xml:space="preserve">a </w:t>
-      </w:r>
-      <w:r>
-        <w:t xml:space="preserve">chemical dissolution </w:t>
-      </w:r>
-      <w:r>
-        <w:t xml:space="preserve">component </w:t>
-      </w:r>
-      <w:r>
-        <w:t xml:space="preserve">of molar energy </w:t>
-      </w:r>
-      <w:r>
-        <w:t xml:space="preserve">(reflecting the concentration of the substance in the solution) </w:t>
-      </w:r>
-      <w:r>
-        <w:t xml:space="preserve">and </w:t>
-      </w:r>
-      <w:r>
-        <w:t xml:space="preserve">an </w:t>
-      </w:r>
-      <w:r>
-        <w:t xml:space="preserve">electrical </w:t>
-      </w:r>
-      <w:r>
-        <w:t xml:space="preserve">component </w:t>
-      </w:r>
-      <w:r>
-        <w:t xml:space="preserve">of the molar energy </w:t>
-      </w:r>
-      <w:r>
-        <w:t>(</w:t>
-      </w:r>
-      <w:r>
-        <w:t>the electrical status</w:t>
-      </w:r>
-      <w:r>
-        <w:t xml:space="preserve"> of the substance</w:t>
+        <w:t>Henry’s coefficient for gas dissolution</w:t>
+      </w:r>
+      <w:r>
+        <w:t xml:space="preserve"> equilibrium</w:t>
+      </w:r>
+      <w:r>
+        <w:t>, Raoult’</w:t>
+      </w:r>
+      <w:r>
+        <w:t>s vapor pressure equilibrium</w:t>
+      </w:r>
+      <w:r>
+        <w:t xml:space="preserve">, </w:t>
+      </w:r>
+      <w:r>
+        <w:t>Nernst membrane electric</w:t>
+      </w:r>
+      <w:r>
+        <w:t>al</w:t>
+      </w:r>
+      <w:r>
+        <w:t xml:space="preserve"> potential</w:t>
+      </w:r>
+      <w:r>
+        <w:t xml:space="preserve"> for electrolyte equilibrium </w:t>
+      </w:r>
+      <w:r>
+        <w:t xml:space="preserve">in a </w:t>
+      </w:r>
+      <w:r>
+        <w:t>semipermeable membrane</w:t>
+      </w:r>
+      <w:r>
+        <w:t xml:space="preserve">, Donnan’s equilibrium ratios </w:t>
+      </w:r>
+      <w:r>
+        <w:t xml:space="preserve">in a </w:t>
+      </w:r>
+      <w:r>
+        <w:t>semipermeable membrane</w:t>
+      </w:r>
+      <w:r>
+        <w:t>,</w:t>
       </w:r>
       <w:r>
         <w:t xml:space="preserve"> </w:t>
       </w:r>
       <w:r>
-        <w:t xml:space="preserve">in </w:t>
+        <w:t xml:space="preserve">and so on. These known relations do not need to be </w:t>
+      </w:r>
+      <w:r>
+        <w:t xml:space="preserve">explicitly </w:t>
+      </w:r>
+      <w:r>
+        <w:t>written in code because the</w:t>
+      </w:r>
+      <w:r>
+        <w:t>y are the results of algebraic manipulation of the implemented relations</w:t>
+      </w:r>
+      <w:r>
+        <w:t>,</w:t>
+      </w:r>
+      <w:r>
+        <w:t xml:space="preserve"> </w:t>
+      </w:r>
+      <w:r>
+        <w:t xml:space="preserve">as we mathematically proved during development. </w:t>
+      </w:r>
+      <w:r>
+        <w:t>Therefore,</w:t>
+      </w:r>
+      <w:r>
+        <w:t xml:space="preserve"> </w:t>
+      </w:r>
+      <w:r>
+        <w:t xml:space="preserve">in this way </w:t>
       </w:r>
       <w:r>
         <w:t xml:space="preserve">the </w:t>
       </w:r>
       <w:r>
-        <w:t>solution</w:t>
-      </w:r>
-      <w:r>
-        <w:t xml:space="preserve"> with non-zero electrical potential</w:t>
-      </w:r>
-      <w:r>
-        <w:t>)</w:t>
+        <w:t xml:space="preserve">chemical </w:t>
+      </w:r>
+      <w:r>
+        <w:t>library married chemical, osmotic, thermal, electric</w:t>
+      </w:r>
+      <w:r>
+        <w:t>al</w:t>
+      </w:r>
+      <w:r>
+        <w:t xml:space="preserve"> and mechanic</w:t>
+      </w:r>
+      <w:r>
+        <w:t>al</w:t>
+      </w:r>
+      <w:r>
+        <w:t xml:space="preserve"> domain</w:t>
+      </w:r>
+      <w:r>
+        <w:t>s</w:t>
       </w:r>
       <w:r>
         <w:t xml:space="preserve">. </w:t>
       </w:r>
       <w:r>
-        <w:t>The relative energy of the pure substance must be compatible with all tabulated e</w:t>
-      </w:r>
-      <w:r>
-        <w:t>quilibrium coefficients</w:t>
-      </w:r>
-      <w:r>
-        <w:t>: f</w:t>
-      </w:r>
-      <w:r>
-        <w:t>or example</w:t>
-      </w:r>
-      <w:r>
-        <w:t>,</w:t>
+        <w:t>U</w:t>
+      </w:r>
+      <w:r>
+        <w:t xml:space="preserve">sage of the library </w:t>
+      </w:r>
+      <w:r>
+        <w:t xml:space="preserve">has been </w:t>
+      </w:r>
+      <w:r>
+        <w:t xml:space="preserve">very simplified, because </w:t>
+      </w:r>
+      <w:r>
+        <w:t xml:space="preserve">it is typically possible to build many types of reactions </w:t>
+      </w:r>
+      <w:r>
+        <w:t>with few</w:t>
+      </w:r>
+      <w:r>
+        <w:t xml:space="preserve"> chemical substances -</w:t>
       </w:r>
       <w:r>
         <w:t xml:space="preserve"> </w:t>
       </w:r>
       <w:r>
-        <w:t>equilibrium coefficients of chemical reactions</w:t>
-      </w:r>
+        <w:t>h</w:t>
+      </w:r>
+      <w:r>
+        <w:t>aving a set of already defined chemical substances</w:t>
+      </w:r>
+      <w:r>
+        <w:t xml:space="preserve"> allows </w:t>
+      </w:r>
+      <w:r>
+        <w:t>automatic calculati</w:t>
+      </w:r>
+      <w:r>
+        <w:t>on</w:t>
+      </w:r>
+      <w:r>
+        <w:t xml:space="preserve"> of</w:t>
+      </w:r>
+      <w:r>
+        <w:t xml:space="preserve"> equilibrium coefficient</w:t>
+      </w:r>
+      <w:r>
+        <w:t xml:space="preserve">s </w:t>
+      </w:r>
+      <w:del w:id="122" w:author="Marek Mateják" w:date="2015-05-21T04:15:00Z">
+        <w:r>
+          <w:delText>existing</w:delText>
+        </w:r>
+        <w:r>
+          <w:delText xml:space="preserve"> </w:delText>
+        </w:r>
+        <w:r>
+          <w:delText xml:space="preserve">between </w:delText>
+        </w:r>
+        <w:r>
+          <w:delText>each</w:delText>
+        </w:r>
+      </w:del>
+      <w:ins w:id="123" w:author="Marek Mateják" w:date="2015-05-21T04:15:00Z">
+        <w:r>
+          <w:t>of</w:t>
+        </w:r>
+      </w:ins>
       <w:r>
         <w:t xml:space="preserve"> </w:t>
       </w:r>
       <w:r>
-        <w:t xml:space="preserve">(as expressed </w:t>
-      </w:r>
-      <w:r>
-        <w:t xml:space="preserve">by the </w:t>
-      </w:r>
-      <w:r>
-        <w:t>free Gibbs energy of the reaction</w:t>
-      </w:r>
-      <w:r>
-        <w:t>)</w:t>
-      </w:r>
-      <w:r>
-        <w:t xml:space="preserve">, </w:t>
-      </w:r>
-      <w:r>
-        <w:t>Henry’s coefficient for gas dissolution</w:t>
-      </w:r>
-      <w:r>
-        <w:t xml:space="preserve"> equilibrium</w:t>
-      </w:r>
-      <w:r>
-        <w:t>, Raoult’</w:t>
-      </w:r>
-      <w:r>
-        <w:t>s vapor pressure equilibrium</w:t>
-      </w:r>
-      <w:r>
-        <w:t xml:space="preserve">, </w:t>
-      </w:r>
-      <w:r>
-        <w:t>Nernst membrane electric</w:t>
-      </w:r>
-      <w:r>
-        <w:t>al</w:t>
-      </w:r>
-      <w:r>
-        <w:t xml:space="preserve"> potential</w:t>
-      </w:r>
-      <w:r>
-        <w:t xml:space="preserve"> for electrolyte equilibrium </w:t>
-      </w:r>
-      <w:r>
-        <w:t xml:space="preserve">in a </w:t>
-      </w:r>
-      <w:r>
-        <w:t>semipermeable membrane</w:t>
-      </w:r>
-      <w:r>
-        <w:t xml:space="preserve">, Donnan’s equilibrium ratios </w:t>
-      </w:r>
-      <w:r>
-        <w:t xml:space="preserve">in a </w:t>
-      </w:r>
-      <w:r>
-        <w:t>semipermeable membrane</w:t>
-      </w:r>
-      <w:r>
-        <w:t>,</w:t>
-      </w:r>
-      <w:r>
-        <w:t xml:space="preserve"> </w:t>
-      </w:r>
-      <w:r>
-        <w:t xml:space="preserve">and so on. These known relations do not need to be </w:t>
-      </w:r>
-      <w:r>
-        <w:t xml:space="preserve">explicitly </w:t>
-      </w:r>
-      <w:r>
-        <w:t>written in code because the</w:t>
-      </w:r>
-      <w:r>
-        <w:t>y are the results of algebraic manipulation of the implemented relations</w:t>
-      </w:r>
-      <w:r>
-        <w:t>,</w:t>
-      </w:r>
-      <w:r>
-        <w:t xml:space="preserve"> </w:t>
-      </w:r>
-      <w:r>
-        <w:t xml:space="preserve">as we mathematically proved during development. </w:t>
-      </w:r>
-      <w:r>
-        <w:t>Therefore,</w:t>
-      </w:r>
-      <w:r>
-        <w:t xml:space="preserve"> </w:t>
-      </w:r>
-      <w:r>
-        <w:t xml:space="preserve">in this way </w:t>
-      </w:r>
-      <w:r>
-        <w:t xml:space="preserve">the </w:t>
-      </w:r>
-      <w:r>
-        <w:t xml:space="preserve">chemical </w:t>
-      </w:r>
-      <w:r>
-        <w:t>library married chemical, osmotic, thermal, electric</w:t>
-      </w:r>
-      <w:r>
-        <w:t>al</w:t>
-      </w:r>
-      <w:r>
-        <w:t xml:space="preserve"> and mechanic</w:t>
-      </w:r>
-      <w:r>
-        <w:t>al</w:t>
-      </w:r>
-      <w:r>
-        <w:t xml:space="preserve"> domain</w:t>
-      </w:r>
-      <w:r>
-        <w:t>s</w:t>
-      </w:r>
-      <w:r>
-        <w:t xml:space="preserve">. </w:t>
-      </w:r>
-      <w:r>
-        <w:t>U</w:t>
-      </w:r>
-      <w:r>
-        <w:t xml:space="preserve">sage of the library </w:t>
-      </w:r>
-      <w:r>
-        <w:t xml:space="preserve">has been </w:t>
-      </w:r>
-      <w:r>
-        <w:t xml:space="preserve">very simplified, because </w:t>
-      </w:r>
-      <w:r>
-        <w:t xml:space="preserve">it is typically possible to build many types of reactions </w:t>
-      </w:r>
-      <w:r>
-        <w:t>with few</w:t>
-      </w:r>
-      <w:r>
-        <w:t xml:space="preserve"> chemical substances -</w:t>
-      </w:r>
-      <w:r>
-        <w:t xml:space="preserve"> </w:t>
-      </w:r>
-      <w:r>
-        <w:t>h</w:t>
-      </w:r>
-      <w:r>
-        <w:t>aving a set of already defined chemical substances</w:t>
-      </w:r>
-      <w:r>
-        <w:t xml:space="preserve"> allows </w:t>
-      </w:r>
-      <w:r>
-        <w:t>automatic calculati</w:t>
-      </w:r>
-      <w:r>
-        <w:t>on</w:t>
-      </w:r>
-      <w:r>
-        <w:t xml:space="preserve"> of</w:t>
-      </w:r>
-      <w:r>
-        <w:t xml:space="preserve"> equilibrium coefficient</w:t>
-      </w:r>
-      <w:r>
-        <w:t xml:space="preserve">s </w:t>
-      </w:r>
-      <w:del w:id="117" w:author="Marek Mateják" w:date="2015-05-21T04:15:00Z">
-        <w:r>
-          <w:delText>existing</w:delText>
-        </w:r>
-        <w:r>
-          <w:delText xml:space="preserve"> </w:delText>
-        </w:r>
-        <w:r>
-          <w:delText xml:space="preserve">between </w:delText>
-        </w:r>
-        <w:r>
-          <w:delText>each</w:delText>
-        </w:r>
-      </w:del>
-      <w:ins w:id="118" w:author="Marek Mateják" w:date="2015-05-21T04:15:00Z">
-        <w:r>
-          <w:t>of</w:t>
-        </w:r>
-      </w:ins>
-      <w:r>
-        <w:t xml:space="preserve"> </w:t>
-      </w:r>
-      <w:r>
         <w:t>their chemical process</w:t>
       </w:r>
-      <w:ins w:id="119" w:author="Marek Mateják" w:date="2015-05-21T04:15:00Z">
+      <w:ins w:id="124" w:author="Marek Mateják" w:date="2015-05-21T04:15:00Z">
         <w:r>
           <w:t>es</w:t>
         </w:r>
@@ -7587,7 +7622,7 @@
       <w:pPr>
         <w:pStyle w:val="BodyTextIndented"/>
         <w:rPr>
-          <w:ins w:id="120" w:author="Marek Mateják" w:date="2015-05-21T04:19:00Z"/>
+          <w:ins w:id="125" w:author="Marek Mateják" w:date="2015-05-21T04:19:00Z"/>
         </w:rPr>
       </w:pPr>
       <w:r>
@@ -7676,7 +7711,12 @@
         <w:t xml:space="preserve">the </w:t>
       </w:r>
       <w:r>
-        <w:t>vaporization of water, O</w:t>
+        <w:t>vaporizati</w:t>
+      </w:r>
+      <w:bookmarkStart w:id="126" w:name="_GoBack"/>
+      <w:bookmarkEnd w:id="126"/>
+      <w:r>
+        <w:t>on of water, O</w:t>
       </w:r>
       <w:r>
         <w:rPr>
@@ -7821,17 +7861,17 @@
       <w:pPr>
         <w:pStyle w:val="BodyTextIndented"/>
       </w:pPr>
-      <w:ins w:id="121" w:author="Marek Mateják" w:date="2015-05-21T04:19:00Z">
+      <w:ins w:id="127" w:author="Marek Mateják" w:date="2015-05-21T04:19:00Z">
         <w:r>
           <w:t xml:space="preserve">We hope, that </w:t>
         </w:r>
       </w:ins>
-      <w:del w:id="122" w:author="Marek Mateják" w:date="2015-05-21T04:19:00Z">
+      <w:del w:id="128" w:author="Marek Mateják" w:date="2015-05-21T04:19:00Z">
         <w:r>
           <w:delText>W</w:delText>
         </w:r>
       </w:del>
-      <w:ins w:id="123" w:author="Marek Mateják" w:date="2015-05-21T04:19:00Z">
+      <w:ins w:id="129" w:author="Marek Mateják" w:date="2015-05-21T04:19:00Z">
         <w:r>
           <w:t>w</w:t>
         </w:r>
@@ -7854,12 +7894,12 @@
       <w:r>
         <w:t xml:space="preserve"> </w:t>
       </w:r>
-      <w:ins w:id="124" w:author="Marek Mateják" w:date="2015-05-21T04:20:00Z">
+      <w:ins w:id="130" w:author="Marek Mateják" w:date="2015-05-21T04:20:00Z">
         <w:r>
           <w:t>possible</w:t>
         </w:r>
       </w:ins>
-      <w:del w:id="125" w:author="Marek Mateják" w:date="2015-05-21T04:20:00Z">
+      <w:del w:id="131" w:author="Marek Mateják" w:date="2015-05-21T04:20:00Z">
         <w:r>
           <w:delText>easy</w:delText>
         </w:r>
@@ -7867,7 +7907,7 @@
       <w:r>
         <w:t xml:space="preserve"> to implement even a complex metabolic</w:t>
       </w:r>
-      <w:ins w:id="126" w:author="Marek Mateják" w:date="2015-05-21T04:20:00Z">
+      <w:ins w:id="132" w:author="Marek Mateják" w:date="2015-05-21T04:20:00Z">
         <w:r>
           <w:t>, regulations and neural</w:t>
         </w:r>
@@ -7875,7 +7915,7 @@
       <w:r>
         <w:t xml:space="preserve"> pathway</w:t>
       </w:r>
-      <w:ins w:id="127" w:author="Marek Mateják" w:date="2015-05-21T04:20:00Z">
+      <w:ins w:id="133" w:author="Marek Mateják" w:date="2015-05-21T04:20:00Z">
         <w:r>
           <w:t>s of human physiology</w:t>
         </w:r>
@@ -8389,7 +8429,7 @@
 
 <file path=word/comments.xml><?xml version="1.0" encoding="utf-8"?>
 <w:comments xmlns:wpc="http://schemas.microsoft.com/office/word/2010/wordprocessingCanvas" xmlns:mc="http://schemas.openxmlformats.org/markup-compatibility/2006" xmlns:o="urn:schemas-microsoft-com:office:office" xmlns:r="http://schemas.openxmlformats.org/officeDocument/2006/relationships" xmlns:m="http://schemas.openxmlformats.org/officeDocument/2006/math" xmlns:v="urn:schemas-microsoft-com:vml" xmlns:wp14="http://schemas.microsoft.com/office/word/2010/wordprocessingDrawing" xmlns:wp="http://schemas.openxmlformats.org/drawingml/2006/wordprocessingDrawing" xmlns:w10="urn:schemas-microsoft-com:office:word" xmlns:w="http://schemas.openxmlformats.org/wordprocessingml/2006/main" xmlns:w14="http://schemas.microsoft.com/office/word/2010/wordml" xmlns:w15="http://schemas.microsoft.com/office/word/2012/wordml" xmlns:wpg="http://schemas.microsoft.com/office/word/2010/wordprocessingGroup" xmlns:wpi="http://schemas.microsoft.com/office/word/2010/wordprocessingInk" xmlns:wne="http://schemas.microsoft.com/office/word/2006/wordml" xmlns:wps="http://schemas.microsoft.com/office/word/2010/wordprocessingShape" mc:Ignorable="w14 w15 wp14">
-  <w:comment w:id="30" w:author="kofrlab" w:date="2015-05-20T22:46:00Z" w:initials="k">
+  <w:comment w:id="29" w:author="kofrlab" w:date="2015-05-20T22:46:00Z" w:initials="k">
     <w:p>
       <w:pPr>
         <w:pStyle w:val="Textkomente"/>
@@ -13190,7 +13230,7 @@
 </file>
 
 <file path=customXml/itemProps1.xml><?xml version="1.0" encoding="utf-8"?>
-<ds:datastoreItem xmlns:ds="http://schemas.openxmlformats.org/officeDocument/2006/customXml" ds:itemID="{BA56C452-0E14-46F9-BDF9-6DC652371CA6}">
+<ds:datastoreItem xmlns:ds="http://schemas.openxmlformats.org/officeDocument/2006/customXml" ds:itemID="{C9910BBA-AD10-4F6C-81BA-D597F8ABB6AE}">
   <ds:schemaRefs>
     <ds:schemaRef ds:uri="http://schemas.openxmlformats.org/officeDocument/2006/bibliography"/>
   </ds:schemaRefs>

</xml_diff>

<commit_message>
preparing camera ready article to 11th Modelica Conference
</commit_message>
<xml_diff>
--- a/Chemical/Resources/Documentation/Modelica2015-paper-finalOBRAZKY.docx
+++ b/Chemical/Resources/Documentation/Modelica2015-paper-finalOBRAZKY.docx
@@ -236,13 +236,7 @@
           <w:t>accessible as</w:t>
         </w:r>
         <w:r>
-          <w:t xml:space="preserve"> “</w:t>
-        </w:r>
-        <w:r>
-          <w:t>Chemical</w:t>
-        </w:r>
-        <w:r>
-          <w:t xml:space="preserve">” </w:t>
+          <w:t xml:space="preserve"> “Chemical” </w:t>
         </w:r>
       </w:ins>
       <w:ins w:id="2" w:author="Marek Mateják" w:date="2015-07-08T20:55:00Z">
@@ -490,10 +484,46 @@
         <w:t xml:space="preserve">a </w:t>
       </w:r>
       <w:r>
-        <w:t>hydrogen-burning</w:t>
-      </w:r>
-      <w:r>
-        <w:t xml:space="preserve"> engine and the chloride shift of human red </w:t>
+        <w:t>hydrogen</w:t>
+      </w:r>
+      <w:del w:id="10" w:author="Marek Mateják" w:date="2015-07-15T16:39:00Z">
+        <w:r>
+          <w:delText>-</w:delText>
+        </w:r>
+      </w:del>
+      <w:ins w:id="11" w:author="Marek Mateják" w:date="2015-07-15T16:39:00Z">
+        <w:r>
+          <w:t xml:space="preserve"> </w:t>
+        </w:r>
+      </w:ins>
+      <w:r>
+        <w:t>burning</w:t>
+      </w:r>
+      <w:del w:id="12" w:author="Marek Mateják" w:date="2015-07-15T16:39:00Z">
+        <w:r>
+          <w:delText xml:space="preserve"> </w:delText>
+        </w:r>
+      </w:del>
+      <w:del w:id="13" w:author="Marek Mateják" w:date="2015-07-15T16:38:00Z">
+        <w:r>
+          <w:delText>engine</w:delText>
+        </w:r>
+      </w:del>
+      <w:r>
+        <w:t xml:space="preserve"> and </w:t>
+      </w:r>
+      <w:ins w:id="14" w:author="Marek Mateják" w:date="2015-07-15T16:40:00Z">
+        <w:r>
+          <w:t>a</w:t>
+        </w:r>
+      </w:ins>
+      <w:del w:id="15" w:author="Marek Mateják" w:date="2015-07-15T16:40:00Z">
+        <w:r>
+          <w:delText>the</w:delText>
+        </w:r>
+      </w:del>
+      <w:r>
+        <w:t xml:space="preserve"> chloride shift of human red </w:t>
       </w:r>
       <w:r>
         <w:t xml:space="preserve">blood </w:t>
@@ -540,7 +570,7 @@
       <w:pPr>
         <w:pStyle w:val="Body"/>
         <w:rPr>
-          <w:ins w:id="10" w:author="Marek Mateják" w:date="2015-07-09T01:29:00Z"/>
+          <w:ins w:id="16" w:author="Marek Mateják" w:date="2015-07-09T01:29:00Z"/>
         </w:rPr>
       </w:pPr>
       <w:r>
@@ -906,7 +936,7 @@
       <w:r>
         <w:t xml:space="preserve">. </w:t>
       </w:r>
-      <w:del w:id="11" w:author="Marek Mateják" w:date="2015-07-09T10:36:00Z">
+      <w:del w:id="17" w:author="Marek Mateják" w:date="2015-07-09T10:36:00Z">
         <w:r>
           <w:delText>T</w:delText>
         </w:r>
@@ -959,7 +989,7 @@
           <w:delText xml:space="preserve"> such as in textbook by</w:delText>
         </w:r>
       </w:del>
-      <w:del w:id="12" w:author="Marek Mateják" w:date="2015-07-09T10:34:00Z">
+      <w:del w:id="18" w:author="Marek Mateják" w:date="2015-07-09T10:34:00Z">
         <w:r>
           <w:delText xml:space="preserve"> </w:delText>
         </w:r>
@@ -979,7 +1009,7 @@
           <w:fldChar w:fldCharType="end"/>
         </w:r>
       </w:del>
-      <w:del w:id="13" w:author="Marek Mateják" w:date="2015-07-09T10:36:00Z">
+      <w:del w:id="19" w:author="Marek Mateják" w:date="2015-07-09T10:36:00Z">
         <w:r>
           <w:delText xml:space="preserve">. </w:delText>
         </w:r>
@@ -1057,9 +1087,17 @@
         <w:fldChar w:fldCharType="end"/>
       </w:r>
       <w:r>
-        <w:t xml:space="preserve"> because stream constructs move the </w:t>
-      </w:r>
-      <w:ins w:id="14" w:author="Marek Mateják" w:date="2015-07-08T20:49:00Z">
+        <w:t xml:space="preserve"> because stream constructs move</w:t>
+      </w:r>
+      <w:del w:id="20" w:author="Marek Mateják" w:date="2015-07-15T16:34:00Z">
+        <w:r>
+          <w:delText xml:space="preserve"> the</w:delText>
+        </w:r>
+      </w:del>
+      <w:r>
+        <w:t xml:space="preserve"> </w:t>
+      </w:r>
+      <w:ins w:id="21" w:author="Marek Mateják" w:date="2015-07-08T20:49:00Z">
         <w:r>
           <w:t xml:space="preserve">all </w:t>
         </w:r>
@@ -1067,7 +1105,7 @@
       <w:r>
         <w:t>substances</w:t>
       </w:r>
-      <w:ins w:id="15" w:author="Marek Mateják" w:date="2015-07-08T20:49:00Z">
+      <w:ins w:id="22" w:author="Marek Mateják" w:date="2015-07-08T20:49:00Z">
         <w:r>
           <w:t xml:space="preserve"> together</w:t>
         </w:r>
@@ -1087,7 +1125,7 @@
       <w:r>
         <w:t xml:space="preserve"> stream.</w:t>
       </w:r>
-      <w:ins w:id="16" w:author="Marek Mateják" w:date="2015-07-09T01:29:00Z">
+      <w:ins w:id="23" w:author="Marek Mateják" w:date="2015-07-09T01:29:00Z">
         <w:r>
           <w:t xml:space="preserve"> However </w:t>
         </w:r>
@@ -1095,7 +1133,7 @@
           <w:t>having set of substance connectors</w:t>
         </w:r>
       </w:ins>
-      <w:ins w:id="17" w:author="Marek Mateják" w:date="2015-07-09T01:34:00Z">
+      <w:ins w:id="24" w:author="Marek Mateják" w:date="2015-07-09T01:34:00Z">
         <w:r>
           <w:t xml:space="preserve"> (</w:t>
         </w:r>
@@ -1103,30 +1141,18 @@
           <w:fldChar w:fldCharType="begin"/>
         </w:r>
         <w:r>
-          <w:rPr>
-            <w:rPrChange w:id="18" w:author="Marek Mateják" w:date="2015-07-09T01:36:00Z">
-              <w:rPr/>
-            </w:rPrChange>
-          </w:rPr>
           <w:instrText xml:space="preserve"> REF _Ref424169017 \h </w:instrText>
         </w:r>
-        <w:r>
-          <w:rPr>
-            <w:rPrChange w:id="19" w:author="Marek Mateják" w:date="2015-07-09T01:36:00Z">
-              <w:rPr/>
-            </w:rPrChange>
-          </w:rPr>
-        </w:r>
       </w:ins>
       <w:r>
         <w:rPr>
-          <w:rPrChange w:id="20" w:author="Marek Mateják" w:date="2015-07-09T01:36:00Z">
+          <w:rPrChange w:id="25" w:author="Marek Mateják" w:date="2015-07-09T01:36:00Z">
             <w:rPr/>
           </w:rPrChange>
         </w:rPr>
         <w:fldChar w:fldCharType="separate"/>
       </w:r>
-      <w:ins w:id="21" w:author="Marek Mateják" w:date="2015-07-09T01:34:00Z">
+      <w:ins w:id="26" w:author="Marek Mateják" w:date="2015-07-15T16:49:00Z">
         <w:r>
           <w:t xml:space="preserve">Table </w:t>
         </w:r>
@@ -1136,6 +1162,8 @@
           </w:rPr>
           <w:t>1</w:t>
         </w:r>
+      </w:ins>
+      <w:ins w:id="27" w:author="Marek Mateják" w:date="2015-07-09T01:34:00Z">
         <w:r>
           <w:fldChar w:fldCharType="end"/>
         </w:r>
@@ -1143,32 +1171,32 @@
           <w:t>)</w:t>
         </w:r>
       </w:ins>
-      <w:ins w:id="22" w:author="Marek Mateják" w:date="2015-07-09T01:29:00Z">
+      <w:ins w:id="28" w:author="Marek Mateják" w:date="2015-07-09T01:29:00Z">
         <w:r>
           <w:t xml:space="preserve"> </w:t>
         </w:r>
       </w:ins>
-      <w:ins w:id="23" w:author="Marek Mateják" w:date="2015-07-09T01:32:00Z">
+      <w:ins w:id="29" w:author="Marek Mateják" w:date="2015-07-09T01:32:00Z">
         <w:r>
           <w:t>there is possible to change each substance separately</w:t>
         </w:r>
       </w:ins>
-      <w:ins w:id="24" w:author="Marek Mateják" w:date="2015-07-09T01:38:00Z">
+      <w:ins w:id="30" w:author="Marek Mateják" w:date="2015-07-09T01:38:00Z">
         <w:r>
           <w:t xml:space="preserve"> </w:t>
         </w:r>
       </w:ins>
-      <w:ins w:id="25" w:author="Marek Mateják" w:date="2015-07-09T01:39:00Z">
+      <w:ins w:id="31" w:author="Marek Mateják" w:date="2015-07-09T01:39:00Z">
         <w:r>
           <w:t>just by setting</w:t>
         </w:r>
       </w:ins>
-      <w:ins w:id="26" w:author="Marek Mateják" w:date="2015-07-09T01:38:00Z">
+      <w:ins w:id="32" w:author="Marek Mateják" w:date="2015-07-09T01:38:00Z">
         <w:r>
           <w:t xml:space="preserve"> its molar flow</w:t>
         </w:r>
       </w:ins>
-      <w:ins w:id="27" w:author="Marek Mateják" w:date="2015-07-09T01:32:00Z">
+      <w:ins w:id="33" w:author="Marek Mateják" w:date="2015-07-09T01:32:00Z">
         <w:r>
           <w:t>.</w:t>
         </w:r>
@@ -1179,15 +1207,15 @@
         <w:pStyle w:val="Titulek"/>
         <w:keepNext/>
         <w:rPr>
-          <w:ins w:id="28" w:author="Marek Mateják" w:date="2015-07-09T01:34:00Z"/>
-        </w:rPr>
-        <w:pPrChange w:id="29" w:author="Marek Mateják" w:date="2015-07-09T01:34:00Z">
+          <w:ins w:id="34" w:author="Marek Mateják" w:date="2015-07-09T01:34:00Z"/>
+        </w:rPr>
+        <w:pPrChange w:id="35" w:author="Marek Mateják" w:date="2015-07-09T01:34:00Z">
           <w:pPr/>
         </w:pPrChange>
       </w:pPr>
-      <w:bookmarkStart w:id="30" w:name="_Ref424169010"/>
-      <w:bookmarkStart w:id="31" w:name="_Ref424169017"/>
-      <w:ins w:id="32" w:author="Marek Mateják" w:date="2015-07-09T01:34:00Z">
+      <w:bookmarkStart w:id="36" w:name="_Ref424169017"/>
+      <w:bookmarkStart w:id="37" w:name="_Ref424169010"/>
+      <w:ins w:id="38" w:author="Marek Mateják" w:date="2015-07-09T01:34:00Z">
         <w:r>
           <w:t xml:space="preserve">Table </w:t>
         </w:r>
@@ -1196,8 +1224,11 @@
         </w:r>
         <w:r>
           <w:rPr>
-            <w:rPrChange w:id="33" w:author="Marek Mateják" w:date="2015-07-09T01:36:00Z">
-              <w:rPr/>
+            <w:rPrChange w:id="39" w:author="Marek Mateják" w:date="2015-07-09T01:36:00Z">
+              <w:rPr>
+                <w:b/>
+                <w:bCs/>
+              </w:rPr>
             </w:rPrChange>
           </w:rPr>
           <w:instrText xml:space="preserve"> SEQ Table \* ARABIC </w:instrText>
@@ -1205,91 +1236,71 @@
       </w:ins>
       <w:r>
         <w:rPr>
-          <w:rPrChange w:id="34" w:author="Marek Mateják" w:date="2015-07-09T01:36:00Z">
-            <w:rPr/>
+          <w:rPrChange w:id="40" w:author="Marek Mateják" w:date="2015-07-09T01:36:00Z">
+            <w:rPr>
+              <w:b/>
+              <w:bCs/>
+            </w:rPr>
           </w:rPrChange>
         </w:rPr>
         <w:fldChar w:fldCharType="separate"/>
       </w:r>
-      <w:ins w:id="35" w:author="Marek Mateják" w:date="2015-07-09T01:34:00Z">
+      <w:ins w:id="41" w:author="Marek Mateják" w:date="2015-07-15T16:49:00Z">
         <w:r>
           <w:rPr>
             <w:noProof/>
-            <w:rPrChange w:id="36" w:author="Marek Mateják" w:date="2015-07-09T01:36:00Z">
-              <w:rPr>
-                <w:noProof/>
-              </w:rPr>
-            </w:rPrChange>
           </w:rPr>
           <w:t>1</w:t>
         </w:r>
-        <w:r>
-          <w:rPr>
-            <w:rPrChange w:id="37" w:author="Marek Mateják" w:date="2015-07-09T01:36:00Z">
-              <w:rPr/>
-            </w:rPrChange>
-          </w:rPr>
+      </w:ins>
+      <w:ins w:id="42" w:author="Marek Mateják" w:date="2015-07-09T01:34:00Z">
+        <w:r>
           <w:fldChar w:fldCharType="end"/>
         </w:r>
-        <w:bookmarkEnd w:id="31"/>
-        <w:r>
-          <w:rPr>
-            <w:rPrChange w:id="38" w:author="Marek Mateják" w:date="2015-07-09T01:36:00Z">
-              <w:rPr/>
-            </w:rPrChange>
-          </w:rPr>
+        <w:bookmarkEnd w:id="36"/>
+        <w:r>
           <w:t xml:space="preserve">, </w:t>
         </w:r>
       </w:ins>
-      <w:ins w:id="39" w:author="Marek Mateják" w:date="2015-07-09T11:15:00Z">
+      <w:ins w:id="43" w:author="Marek Mateják" w:date="2015-07-09T11:15:00Z">
         <w:r>
           <w:t>C</w:t>
         </w:r>
       </w:ins>
-      <w:ins w:id="40" w:author="Marek Mateják" w:date="2015-07-09T11:14:00Z">
+      <w:ins w:id="44" w:author="Marek Mateják" w:date="2015-07-09T11:14:00Z">
         <w:r>
           <w:t xml:space="preserve">onnector for substance: </w:t>
         </w:r>
       </w:ins>
-      <w:ins w:id="41" w:author="Marek Mateják" w:date="2015-07-09T01:34:00Z">
-        <w:r>
-          <w:rPr>
-            <w:rPrChange w:id="42" w:author="Marek Mateják" w:date="2015-07-09T01:36:00Z">
-              <w:rPr/>
-            </w:rPrChange>
-          </w:rPr>
+      <w:ins w:id="45" w:author="Marek Mateják" w:date="2015-07-09T01:34:00Z">
+        <w:r>
           <w:t>Substance</w:t>
         </w:r>
       </w:ins>
-      <w:ins w:id="43" w:author="Marek Mateják" w:date="2015-07-09T11:14:00Z">
+      <w:ins w:id="46" w:author="Marek Mateják" w:date="2015-07-09T11:14:00Z">
         <w:r>
           <w:t>P</w:t>
         </w:r>
       </w:ins>
-      <w:ins w:id="44" w:author="Marek Mateják" w:date="2015-07-09T01:34:00Z">
-        <w:r>
-          <w:rPr>
-            <w:rPrChange w:id="45" w:author="Marek Mateják" w:date="2015-07-09T01:36:00Z">
-              <w:rPr/>
-            </w:rPrChange>
-          </w:rPr>
+      <w:ins w:id="47" w:author="Marek Mateják" w:date="2015-07-09T01:34:00Z">
+        <w:r>
           <w:t>ort</w:t>
         </w:r>
       </w:ins>
-      <w:bookmarkEnd w:id="30"/>
-      <w:ins w:id="46" w:author="Marek Mateják" w:date="2015-07-09T01:41:00Z">
+      <w:bookmarkEnd w:id="37"/>
+      <w:ins w:id="48" w:author="Marek Mateják" w:date="2015-07-09T01:41:00Z">
         <w:r>
           <w:t xml:space="preserve">  </w:t>
         </w:r>
       </w:ins>
-      <w:ins w:id="47" w:author="Marek Mateják" w:date="2015-07-09T01:40:00Z">
+      <w:ins w:id="49" w:author="Marek Mateják" w:date="2015-07-09T01:40:00Z">
         <w:r>
           <w:t xml:space="preserve"> </w:t>
         </w:r>
         <w:r>
           <w:rPr>
             <w:noProof/>
-            <w:lang w:val="sk-SK" w:eastAsia="sk-SK"/>
+            <w:lang w:val="cs-CZ" w:eastAsia="cs-CZ"/>
           </w:rPr>
           <w:drawing>
             <wp:inline distT="0" distB="0" distL="0" distR="0">
@@ -1341,7 +1352,7 @@
         <w:tblW w:w="0" w:type="auto"/>
         <w:tblInd w:w="108" w:type="dxa"/>
         <w:tblLook w:val="04A0" w:firstRow="1" w:lastRow="0" w:firstColumn="1" w:lastColumn="0" w:noHBand="0" w:noVBand="1"/>
-        <w:tblPrChange w:id="48" w:author="Marek Mateják" w:date="2015-07-09T10:54:00Z">
+        <w:tblPrChange w:id="50" w:author="Marek Mateják" w:date="2015-07-09T10:54:00Z">
           <w:tblPr>
             <w:tblStyle w:val="Mkatabulky"/>
             <w:tblW w:w="0" w:type="auto"/>
@@ -1352,7 +1363,7 @@
       <w:tblGrid>
         <w:gridCol w:w="2410"/>
         <w:gridCol w:w="2299"/>
-        <w:tblGridChange w:id="49">
+        <w:tblGridChange w:id="51">
           <w:tblGrid>
             <w:gridCol w:w="2408"/>
             <w:gridCol w:w="2409"/>
@@ -1361,7 +1372,7 @@
       </w:tblGrid>
       <w:tr>
         <w:trPr>
-          <w:ins w:id="50" w:author="Marek Mateják" w:date="2015-07-09T01:30:00Z"/>
+          <w:ins w:id="52" w:author="Marek Mateják" w:date="2015-07-09T01:30:00Z"/>
         </w:trPr>
         <w:tc>
           <w:tcPr>
@@ -1369,7 +1380,7 @@
             <w:tcBorders>
               <w:bottom w:val="single" w:sz="4" w:space="0" w:color="000000" w:themeColor="text1"/>
             </w:tcBorders>
-            <w:tcPrChange w:id="51" w:author="Marek Mateják" w:date="2015-07-09T10:54:00Z">
+            <w:tcPrChange w:id="53" w:author="Marek Mateják" w:date="2015-07-09T10:54:00Z">
               <w:tcPr>
                 <w:tcW w:w="2408" w:type="dxa"/>
               </w:tcPr>
@@ -1381,28 +1392,27 @@
               <w:ind w:firstLine="0"/>
               <w:jc w:val="center"/>
               <w:rPr>
-                <w:ins w:id="52" w:author="Marek Mateják" w:date="2015-07-09T01:30:00Z"/>
+                <w:ins w:id="54" w:author="Marek Mateják" w:date="2015-07-09T01:30:00Z"/>
                 <w:b/>
                 <w:lang w:val="en-US"/>
-                <w:rPrChange w:id="53" w:author="Marek Mateják" w:date="2015-07-09T01:36:00Z">
+                <w:rPrChange w:id="55" w:author="Marek Mateják" w:date="2015-07-09T01:36:00Z">
                   <w:rPr>
-                    <w:ins w:id="54" w:author="Marek Mateják" w:date="2015-07-09T01:30:00Z"/>
+                    <w:ins w:id="56" w:author="Marek Mateják" w:date="2015-07-09T01:30:00Z"/>
                   </w:rPr>
                 </w:rPrChange>
               </w:rPr>
-              <w:pPrChange w:id="55" w:author="Marek Mateják" w:date="2015-07-09T01:36:00Z">
+              <w:pPrChange w:id="57" w:author="Marek Mateják" w:date="2015-07-09T01:36:00Z">
                 <w:pPr>
                   <w:pStyle w:val="BodyTextIndented"/>
                   <w:ind w:firstLine="0"/>
                 </w:pPr>
               </w:pPrChange>
             </w:pPr>
-            <w:ins w:id="56" w:author="Marek Mateják" w:date="2015-07-09T01:32:00Z">
+            <w:ins w:id="58" w:author="Marek Mateják" w:date="2015-07-09T01:32:00Z">
               <w:r>
                 <w:rPr>
                   <w:b/>
-                  <w:lang w:val="en-US"/>
-                  <w:rPrChange w:id="57" w:author="Marek Mateják" w:date="2015-07-09T01:36:00Z">
+                  <w:rPrChange w:id="59" w:author="Marek Mateják" w:date="2015-07-09T01:36:00Z">
                     <w:rPr/>
                   </w:rPrChange>
                 </w:rPr>
@@ -1417,7 +1427,7 @@
             <w:tcBorders>
               <w:bottom w:val="single" w:sz="4" w:space="0" w:color="000000" w:themeColor="text1"/>
             </w:tcBorders>
-            <w:tcPrChange w:id="58" w:author="Marek Mateják" w:date="2015-07-09T10:54:00Z">
+            <w:tcPrChange w:id="60" w:author="Marek Mateják" w:date="2015-07-09T10:54:00Z">
               <w:tcPr>
                 <w:tcW w:w="2409" w:type="dxa"/>
               </w:tcPr>
@@ -1429,28 +1439,27 @@
               <w:ind w:firstLine="0"/>
               <w:jc w:val="center"/>
               <w:rPr>
-                <w:ins w:id="59" w:author="Marek Mateják" w:date="2015-07-09T01:30:00Z"/>
+                <w:ins w:id="61" w:author="Marek Mateják" w:date="2015-07-09T01:30:00Z"/>
                 <w:b/>
                 <w:lang w:val="en-US"/>
-                <w:rPrChange w:id="60" w:author="Marek Mateják" w:date="2015-07-09T01:36:00Z">
+                <w:rPrChange w:id="62" w:author="Marek Mateják" w:date="2015-07-09T01:36:00Z">
                   <w:rPr>
-                    <w:ins w:id="61" w:author="Marek Mateják" w:date="2015-07-09T01:30:00Z"/>
+                    <w:ins w:id="63" w:author="Marek Mateják" w:date="2015-07-09T01:30:00Z"/>
                   </w:rPr>
                 </w:rPrChange>
               </w:rPr>
-              <w:pPrChange w:id="62" w:author="Marek Mateják" w:date="2015-07-09T01:36:00Z">
+              <w:pPrChange w:id="64" w:author="Marek Mateják" w:date="2015-07-09T01:36:00Z">
                 <w:pPr>
                   <w:pStyle w:val="BodyTextIndented"/>
                   <w:ind w:firstLine="0"/>
                 </w:pPr>
               </w:pPrChange>
             </w:pPr>
-            <w:ins w:id="63" w:author="Marek Mateják" w:date="2015-07-09T01:32:00Z">
+            <w:ins w:id="65" w:author="Marek Mateják" w:date="2015-07-09T01:32:00Z">
               <w:r>
                 <w:rPr>
                   <w:b/>
-                  <w:lang w:val="en-US"/>
-                  <w:rPrChange w:id="64" w:author="Marek Mateják" w:date="2015-07-09T01:36:00Z">
+                  <w:rPrChange w:id="66" w:author="Marek Mateják" w:date="2015-07-09T01:36:00Z">
                     <w:rPr/>
                   </w:rPrChange>
                 </w:rPr>
@@ -1462,7 +1471,7 @@
       </w:tr>
       <w:tr>
         <w:trPr>
-          <w:ins w:id="65" w:author="Marek Mateják" w:date="2015-07-09T01:30:00Z"/>
+          <w:ins w:id="67" w:author="Marek Mateják" w:date="2015-07-09T01:30:00Z"/>
         </w:trPr>
         <w:tc>
           <w:tcPr>
@@ -1471,7 +1480,7 @@
               <w:bottom w:val="single" w:sz="4" w:space="0" w:color="auto"/>
               <w:right w:val="single" w:sz="4" w:space="0" w:color="auto"/>
             </w:tcBorders>
-            <w:tcPrChange w:id="66" w:author="Marek Mateják" w:date="2015-07-09T10:56:00Z">
+            <w:tcPrChange w:id="68" w:author="Marek Mateják" w:date="2015-07-09T10:56:00Z">
               <w:tcPr>
                 <w:tcW w:w="2408" w:type="dxa"/>
               </w:tcPr>
@@ -1483,54 +1492,49 @@
               <w:ind w:firstLine="0"/>
               <w:jc w:val="center"/>
               <w:rPr>
-                <w:ins w:id="67" w:author="Marek Mateják" w:date="2015-07-09T01:30:00Z"/>
+                <w:ins w:id="69" w:author="Marek Mateják" w:date="2015-07-09T01:30:00Z"/>
                 <w:lang w:val="en-US"/>
-                <w:rPrChange w:id="68" w:author="Marek Mateják" w:date="2015-07-09T01:36:00Z">
+                <w:rPrChange w:id="70" w:author="Marek Mateják" w:date="2015-07-09T01:36:00Z">
                   <w:rPr>
-                    <w:ins w:id="69" w:author="Marek Mateják" w:date="2015-07-09T01:30:00Z"/>
+                    <w:ins w:id="71" w:author="Marek Mateják" w:date="2015-07-09T01:30:00Z"/>
                   </w:rPr>
                 </w:rPrChange>
               </w:rPr>
-              <w:pPrChange w:id="70" w:author="Marek Mateják" w:date="2015-07-09T10:57:00Z">
+              <w:pPrChange w:id="72" w:author="Marek Mateják" w:date="2015-07-09T10:57:00Z">
                 <w:pPr>
                   <w:pStyle w:val="BodyTextIndented"/>
                   <w:ind w:firstLine="0"/>
                 </w:pPr>
               </w:pPrChange>
             </w:pPr>
-            <w:ins w:id="71" w:author="Marek Mateják" w:date="2015-07-09T01:30:00Z">
+            <w:ins w:id="73" w:author="Marek Mateják" w:date="2015-07-09T01:30:00Z">
               <w:r>
                 <w:rPr>
                   <w:i/>
-                  <w:lang w:val="en-US"/>
-                  <w:rPrChange w:id="72" w:author="Marek Mateják" w:date="2015-07-09T11:13:00Z">
+                  <w:rPrChange w:id="74" w:author="Marek Mateják" w:date="2015-07-09T11:13:00Z">
                     <w:rPr/>
                   </w:rPrChange>
                 </w:rPr>
                 <w:t>Electrochemical potential</w:t>
               </w:r>
             </w:ins>
-            <w:ins w:id="73" w:author="Marek Mateják" w:date="2015-07-09T01:31:00Z">
+            <w:ins w:id="75" w:author="Marek Mateják" w:date="2015-07-09T01:31:00Z">
               <w:r>
                 <w:rPr>
                   <w:i/>
-                  <w:lang w:val="en-US"/>
-                  <w:rPrChange w:id="74" w:author="Marek Mateják" w:date="2015-07-09T11:13:00Z">
+                  <w:rPrChange w:id="76" w:author="Marek Mateják" w:date="2015-07-09T11:13:00Z">
                     <w:rPr/>
                   </w:rPrChange>
                 </w:rPr>
                 <w:t xml:space="preserve"> </w:t>
               </w:r>
             </w:ins>
-            <w:ins w:id="75" w:author="Marek Mateják" w:date="2015-07-09T10:55:00Z">
+            <w:ins w:id="77" w:author="Marek Mateják" w:date="2015-07-09T10:55:00Z">
               <w:r>
                 <w:rPr>
                   <w:i/>
-                  <w:lang w:val="en-US"/>
-                  <w:rPrChange w:id="76" w:author="Marek Mateják" w:date="2015-07-09T11:13:00Z">
-                    <w:rPr>
-                      <w:lang w:val="en-US"/>
-                    </w:rPr>
+                  <w:rPrChange w:id="78" w:author="Marek Mateják" w:date="2015-07-09T11:13:00Z">
+                    <w:rPr/>
                   </w:rPrChange>
                 </w:rPr>
                 <w:t>of the substance</w:t>
@@ -1563,7 +1567,7 @@
               <w:left w:val="single" w:sz="4" w:space="0" w:color="auto"/>
               <w:bottom w:val="single" w:sz="4" w:space="0" w:color="auto"/>
             </w:tcBorders>
-            <w:tcPrChange w:id="77" w:author="Marek Mateják" w:date="2015-07-09T10:56:00Z">
+            <w:tcPrChange w:id="79" w:author="Marek Mateják" w:date="2015-07-09T10:56:00Z">
               <w:tcPr>
                 <w:tcW w:w="2409" w:type="dxa"/>
               </w:tcPr>
@@ -1575,22 +1579,22 @@
               <w:ind w:firstLine="0"/>
               <w:jc w:val="center"/>
               <w:rPr>
-                <w:ins w:id="78" w:author="Marek Mateják" w:date="2015-07-09T01:30:00Z"/>
+                <w:ins w:id="80" w:author="Marek Mateják" w:date="2015-07-09T01:30:00Z"/>
                 <w:lang w:val="en-US"/>
-                <w:rPrChange w:id="79" w:author="Marek Mateják" w:date="2015-07-09T01:36:00Z">
+                <w:rPrChange w:id="81" w:author="Marek Mateják" w:date="2015-07-09T01:36:00Z">
                   <w:rPr>
-                    <w:ins w:id="80" w:author="Marek Mateják" w:date="2015-07-09T01:30:00Z"/>
+                    <w:ins w:id="82" w:author="Marek Mateják" w:date="2015-07-09T01:30:00Z"/>
                   </w:rPr>
                 </w:rPrChange>
               </w:rPr>
-              <w:pPrChange w:id="81" w:author="Marek Mateják" w:date="2015-07-09T11:14:00Z">
+              <w:pPrChange w:id="83" w:author="Marek Mateják" w:date="2015-07-09T11:14:00Z">
                 <w:pPr>
                   <w:pStyle w:val="BodyTextIndented"/>
                   <w:ind w:firstLine="0"/>
                 </w:pPr>
               </w:pPrChange>
             </w:pPr>
-            <w:ins w:id="82" w:author="Marek Mateják" w:date="2015-07-09T11:13:00Z">
+            <w:ins w:id="84" w:author="Marek Mateják" w:date="2015-07-09T11:13:00Z">
               <w:r>
                 <w:rPr>
                   <w:i/>
@@ -1599,19 +1603,18 @@
                 <w:t>M</w:t>
               </w:r>
             </w:ins>
-            <w:ins w:id="83" w:author="Marek Mateják" w:date="2015-07-09T01:30:00Z">
+            <w:ins w:id="85" w:author="Marek Mateják" w:date="2015-07-09T01:30:00Z">
               <w:r>
                 <w:rPr>
                   <w:i/>
-                  <w:lang w:val="en-US"/>
-                  <w:rPrChange w:id="84" w:author="Marek Mateják" w:date="2015-07-09T11:13:00Z">
+                  <w:rPrChange w:id="86" w:author="Marek Mateják" w:date="2015-07-09T11:13:00Z">
                     <w:rPr/>
                   </w:rPrChange>
                 </w:rPr>
                 <w:t>olar flow</w:t>
               </w:r>
             </w:ins>
-            <w:ins w:id="85" w:author="Marek Mateják" w:date="2015-07-09T11:13:00Z">
+            <w:ins w:id="87" w:author="Marek Mateják" w:date="2015-07-09T11:13:00Z">
               <w:r>
                 <w:rPr>
                   <w:i/>
@@ -1620,7 +1623,7 @@
                 <w:t xml:space="preserve"> of the substance </w:t>
               </w:r>
             </w:ins>
-            <w:ins w:id="86" w:author="Marek Mateják" w:date="2015-07-09T10:56:00Z">
+            <w:ins w:id="88" w:author="Marek Mateják" w:date="2015-07-09T10:56:00Z">
               <w:r>
                 <w:rPr>
                   <w:lang w:val="en-US"/>
@@ -1649,9 +1652,9 @@
         <w:pStyle w:val="BodyTextIndented"/>
         <w:ind w:firstLine="0"/>
         <w:rPr>
-          <w:del w:id="87" w:author="Marek Mateják" w:date="2015-07-09T10:48:00Z"/>
-        </w:rPr>
-        <w:pPrChange w:id="88" w:author="Marek Mateják" w:date="2015-07-09T10:48:00Z">
+          <w:del w:id="89" w:author="Marek Mateják" w:date="2015-07-09T10:48:00Z"/>
+        </w:rPr>
+        <w:pPrChange w:id="90" w:author="Marek Mateják" w:date="2015-07-09T10:48:00Z">
           <w:pPr>
             <w:pStyle w:val="Body"/>
           </w:pPr>
@@ -1663,15 +1666,15 @@
         <w:pStyle w:val="BodyTextIndented"/>
         <w:spacing w:before="240" w:after="240"/>
         <w:rPr>
-          <w:ins w:id="89" w:author="Marek Mateják" w:date="2015-07-09T10:47:00Z"/>
-        </w:rPr>
-        <w:pPrChange w:id="90" w:author="Marek Mateják" w:date="2015-07-09T10:49:00Z">
+          <w:ins w:id="91" w:author="Marek Mateják" w:date="2015-07-09T10:47:00Z"/>
+        </w:rPr>
+        <w:pPrChange w:id="92" w:author="Marek Mateják" w:date="2015-07-09T10:49:00Z">
           <w:pPr>
             <w:pStyle w:val="BodyTextIndented"/>
           </w:pPr>
         </w:pPrChange>
       </w:pPr>
-      <w:ins w:id="91" w:author="Marek Mateják" w:date="2015-07-09T10:34:00Z">
+      <w:ins w:id="93" w:author="Marek Mateják" w:date="2015-07-09T10:34:00Z">
         <w:r>
           <w:t xml:space="preserve">In the </w:t>
         </w:r>
@@ -1682,7 +1685,7 @@
           <w:t>hemical library, we carefully selected only the fundamental definitions from physical chemistry and thermodynamics to derive other known chemical relations</w:t>
         </w:r>
       </w:ins>
-      <w:ins w:id="92" w:author="Marek Mateják" w:date="2015-07-09T10:35:00Z">
+      <w:ins w:id="94" w:author="Marek Mateják" w:date="2015-07-09T10:35:00Z">
         <w:r>
           <w:t xml:space="preserve"> </w:t>
         </w:r>
@@ -1693,7 +1696,7 @@
       <w:r>
         <w:instrText xml:space="preserve"> ADDIN EN.CITE &lt;EndNote&gt;&lt;Cite&gt;&lt;Author&gt;Mortimer&lt;/Author&gt;&lt;Year&gt;2008&lt;/Year&gt;&lt;RecNum&gt;153&lt;/RecNum&gt;&lt;DisplayText&gt;[8]&lt;/DisplayText&gt;&lt;record&gt;&lt;rec-number&gt;153&lt;/rec-number&gt;&lt;foreign-keys&gt;&lt;key app="EN" db-id="d0dwe9waf0pe0uepr2avvaz0x2f5sx9rw00x" timestamp="1431901204"&gt;153&lt;/key&gt;&lt;/foreign-keys&gt;&lt;ref-type name="Aggregated Database"&gt;55&lt;/ref-type&gt;&lt;contributors&gt;&lt;authors&gt;&lt;author&gt;Mortimer, Robert G.&lt;/author&gt;&lt;/authors&gt;&lt;secondary-authors&gt;&lt;author&gt;Mortimer, Robert G.&lt;/author&gt;&lt;/secondary-authors&gt;&lt;/contributors&gt;&lt;titles&gt;&lt;title&gt;Physical Chemistry (Third Edition)&lt;/title&gt;&lt;/titles&gt;&lt;pages&gt;1-1385&lt;/pages&gt;&lt;dates&gt;&lt;year&gt;2008&lt;/year&gt;&lt;/dates&gt;&lt;pub-location&gt;Burlington&lt;/pub-location&gt;&lt;publisher&gt;Academic Press&lt;/publisher&gt;&lt;isbn&gt;9780080878591&lt;/isbn&gt;&lt;urls&gt;&lt;related-urls&gt;&lt;url&gt;http://ruangbacafmipa.staff.ub.ac.id/files/2012/02/ebooksclub.org__Physical_Chemistry__Third_Edition.pdf&lt;/url&gt;&lt;/related-urls&gt;&lt;/urls&gt;&lt;/record&gt;&lt;/Cite&gt;&lt;/EndNote&gt;</w:instrText>
       </w:r>
-      <w:ins w:id="93" w:author="Marek Mateják" w:date="2015-07-09T10:35:00Z">
+      <w:ins w:id="95" w:author="Marek Mateják" w:date="2015-07-09T10:35:00Z">
         <w:r>
           <w:fldChar w:fldCharType="separate"/>
         </w:r>
@@ -1704,12 +1707,12 @@
         </w:rPr>
         <w:t>[8]</w:t>
       </w:r>
-      <w:ins w:id="94" w:author="Marek Mateják" w:date="2015-07-09T10:35:00Z">
+      <w:ins w:id="96" w:author="Marek Mateják" w:date="2015-07-09T10:35:00Z">
         <w:r>
           <w:fldChar w:fldCharType="end"/>
         </w:r>
       </w:ins>
-      <w:ins w:id="95" w:author="Marek Mateják" w:date="2015-07-09T10:34:00Z">
+      <w:ins w:id="97" w:author="Marek Mateják" w:date="2015-07-09T10:34:00Z">
         <w:r>
           <w:t xml:space="preserve">. For example, physical chemistry defines an electrochemical potential </w:t>
         </w:r>
@@ -1719,7 +1722,7 @@
           <m:accPr>
             <m:chr m:val="̅"/>
             <m:ctrlPr>
-              <w:ins w:id="96" w:author="Marek Mateják" w:date="2015-07-09T10:41:00Z">
+              <w:ins w:id="98" w:author="Marek Mateják" w:date="2015-07-09T10:41:00Z">
                 <w:rPr>
                   <w:rFonts w:ascii="Cambria Math" w:hAnsi="Cambria Math"/>
                   <w:b/>
@@ -1732,7 +1735,7 @@
             <m:sSub>
               <m:sSubPr>
                 <m:ctrlPr>
-                  <w:ins w:id="97" w:author="Marek Mateják" w:date="2015-07-09T10:41:00Z">
+                  <w:ins w:id="99" w:author="Marek Mateják" w:date="2015-07-09T10:41:00Z">
                     <w:rPr>
                       <w:rFonts w:ascii="Cambria Math" w:hAnsi="Cambria Math"/>
                       <w:b/>
@@ -1743,7 +1746,7 @@
               </m:sSubPr>
               <m:e>
                 <m:r>
-                  <w:ins w:id="98" w:author="Marek Mateják" w:date="2015-07-09T10:41:00Z">
+                  <w:ins w:id="100" w:author="Marek Mateják" w:date="2015-07-09T10:41:00Z">
                     <m:rPr>
                       <m:sty m:val="bi"/>
                     </m:rPr>
@@ -1756,7 +1759,7 @@
               </m:e>
               <m:sub>
                 <m:r>
-                  <w:ins w:id="99" w:author="Marek Mateják" w:date="2015-07-09T10:41:00Z">
+                  <w:ins w:id="101" w:author="Marek Mateják" w:date="2015-07-09T10:41:00Z">
                     <m:rPr>
                       <m:sty m:val="bi"/>
                     </m:rPr>
@@ -1771,7 +1774,7 @@
           </m:e>
         </m:acc>
       </m:oMath>
-      <w:ins w:id="100" w:author="Marek Mateják" w:date="2015-07-09T10:41:00Z">
+      <w:ins w:id="102" w:author="Marek Mateják" w:date="2015-07-09T10:41:00Z">
         <w:r>
           <w:rPr>
             <w:b/>
@@ -1779,20 +1782,17 @@
           <w:t xml:space="preserve"> </w:t>
         </w:r>
       </w:ins>
-      <w:ins w:id="101" w:author="Marek Mateják" w:date="2015-07-09T11:04:00Z">
-        <w:r>
-          <w:t>(Eq.1)</w:t>
-        </w:r>
-        <w:r>
-          <w:t xml:space="preserve"> </w:t>
+      <w:ins w:id="103" w:author="Marek Mateják" w:date="2015-07-09T11:04:00Z">
+        <w:r>
+          <w:t xml:space="preserve">(Eq.1) </w:t>
         </w:r>
       </w:ins>
-      <w:ins w:id="102" w:author="Marek Mateják" w:date="2015-07-09T10:34:00Z">
+      <w:ins w:id="104" w:author="Marek Mateják" w:date="2015-07-09T10:34:00Z">
         <w:r>
           <w:t>for each chemical substance</w:t>
         </w:r>
       </w:ins>
-      <w:ins w:id="103" w:author="Marek Mateják" w:date="2015-07-09T11:04:00Z">
+      <w:ins w:id="105" w:author="Marek Mateják" w:date="2015-07-09T11:04:00Z">
         <w:r>
           <w:t xml:space="preserve"> </w:t>
         </w:r>
@@ -1800,14 +1800,14 @@
           <w:rPr>
             <w:b/>
             <w:i/>
-            <w:rPrChange w:id="104" w:author="Marek Mateják" w:date="2015-07-09T11:04:00Z">
+            <w:rPrChange w:id="106" w:author="Marek Mateják" w:date="2015-07-09T11:04:00Z">
               <w:rPr/>
             </w:rPrChange>
           </w:rPr>
           <w:t>j</w:t>
         </w:r>
       </w:ins>
-      <w:ins w:id="105" w:author="Marek Mateják" w:date="2015-07-09T10:34:00Z">
+      <w:ins w:id="107" w:author="Marek Mateják" w:date="2015-07-09T10:34:00Z">
         <w:r>
           <w:t xml:space="preserve"> in a homogeneous chemical solution as the composition of a</w:t>
         </w:r>
@@ -1818,7 +1818,7 @@
           <w:t xml:space="preserve"> pure substance</w:t>
         </w:r>
       </w:ins>
-      <w:ins w:id="106" w:author="Marek Mateják" w:date="2015-07-09T10:42:00Z">
+      <w:ins w:id="108" w:author="Marek Mateják" w:date="2015-07-09T10:42:00Z">
         <w:r>
           <w:t xml:space="preserve"> </w:t>
         </w:r>
@@ -1830,13 +1830,6 @@
                   <w:rFonts w:ascii="Cambria Math" w:hAnsi="Cambria Math"/>
                   <w:b/>
                   <w:i/>
-                  <w:rPrChange w:id="107" w:author="Marek Mateják" w:date="2015-07-09T10:50:00Z">
-                    <w:rPr>
-                      <w:rFonts w:ascii="Cambria Math" w:hAnsi="Cambria Math"/>
-                      <w:b/>
-                      <w:i/>
-                    </w:rPr>
-                  </w:rPrChange>
                 </w:rPr>
               </m:ctrlPr>
             </m:sSubSupPr>
@@ -1847,11 +1840,6 @@
                 </m:rPr>
                 <w:rPr>
                   <w:rFonts w:ascii="Cambria Math" w:hAnsi="Cambria Math"/>
-                  <w:rPrChange w:id="108" w:author="Marek Mateják" w:date="2015-07-09T10:50:00Z">
-                    <w:rPr>
-                      <w:rFonts w:ascii="Cambria Math" w:hAnsi="Cambria Math"/>
-                    </w:rPr>
-                  </w:rPrChange>
                 </w:rPr>
                 <m:t>μ</m:t>
               </m:r>
@@ -1863,11 +1851,6 @@
                 </m:rPr>
                 <w:rPr>
                   <w:rFonts w:ascii="Cambria Math" w:hAnsi="Cambria Math"/>
-                  <w:rPrChange w:id="109" w:author="Marek Mateják" w:date="2015-07-09T10:50:00Z">
-                    <w:rPr>
-                      <w:rFonts w:ascii="Cambria Math" w:hAnsi="Cambria Math"/>
-                    </w:rPr>
-                  </w:rPrChange>
                 </w:rPr>
                 <m:t>j</m:t>
               </m:r>
@@ -1879,11 +1862,6 @@
                 </m:rPr>
                 <w:rPr>
                   <w:rFonts w:ascii="Cambria Math" w:hAnsi="Cambria Math"/>
-                  <w:rPrChange w:id="110" w:author="Marek Mateják" w:date="2015-07-09T10:50:00Z">
-                    <w:rPr>
-                      <w:rFonts w:ascii="Cambria Math" w:hAnsi="Cambria Math"/>
-                    </w:rPr>
-                  </w:rPrChange>
                 </w:rPr>
                 <m:t>o</m:t>
               </m:r>
@@ -1891,12 +1869,12 @@
           </m:sSubSup>
         </m:oMath>
       </w:ins>
-      <w:ins w:id="111" w:author="Marek Mateják" w:date="2015-07-09T10:34:00Z">
+      <w:ins w:id="109" w:author="Marek Mateják" w:date="2015-07-09T10:34:00Z">
         <w:r>
           <w:t xml:space="preserve"> (typically tabulated as free molar Gibbs energy of formation), a chemical dissolution component of molar energy</w:t>
         </w:r>
       </w:ins>
-      <w:ins w:id="112" w:author="Marek Mateják" w:date="2015-07-09T10:42:00Z">
+      <w:ins w:id="110" w:author="Marek Mateják" w:date="2015-07-09T10:42:00Z">
         <w:r>
           <w:t xml:space="preserve"> </w:t>
         </w:r>
@@ -1907,22 +1885,12 @@
             </m:rPr>
             <w:rPr>
               <w:rFonts w:ascii="Cambria Math" w:hAnsi="Cambria Math"/>
-              <w:rPrChange w:id="113" w:author="Marek Mateják" w:date="2015-07-09T10:50:00Z">
-                <w:rPr>
-                  <w:rFonts w:ascii="Cambria Math" w:hAnsi="Cambria Math"/>
-                </w:rPr>
-              </w:rPrChange>
             </w:rPr>
             <m:t>R</m:t>
           </m:r>
           <m:r>
             <w:rPr>
               <w:rFonts w:ascii="Cambria Math" w:hAnsi="Cambria Math"/>
-              <w:rPrChange w:id="114" w:author="Marek Mateják" w:date="2015-07-09T10:50:00Z">
-                <w:rPr>
-                  <w:rFonts w:ascii="Cambria Math" w:hAnsi="Cambria Math"/>
-                </w:rPr>
-              </w:rPrChange>
             </w:rPr>
             <m:t>∙T∙</m:t>
           </m:r>
@@ -1932,11 +1900,6 @@
             </m:rPr>
             <w:rPr>
               <w:rFonts w:ascii="Cambria Math" w:hAnsi="Cambria Math"/>
-              <w:rPrChange w:id="115" w:author="Marek Mateják" w:date="2015-07-09T10:50:00Z">
-                <w:rPr>
-                  <w:rFonts w:ascii="Cambria Math" w:hAnsi="Cambria Math"/>
-                </w:rPr>
-              </w:rPrChange>
             </w:rPr>
             <m:t>ln</m:t>
           </m:r>
@@ -1946,13 +1909,6 @@
                 <w:rPr>
                   <w:rFonts w:ascii="Cambria Math" w:hAnsi="Cambria Math"/>
                   <w:i/>
-                  <w:rPrChange w:id="116" w:author="Marek Mateják" w:date="2015-07-09T10:50:00Z">
-                    <w:rPr>
-                      <w:rFonts w:ascii="Cambria Math" w:hAnsi="Cambria Math"/>
-                      <w:b/>
-                      <w:i/>
-                    </w:rPr>
-                  </w:rPrChange>
                 </w:rPr>
               </m:ctrlPr>
             </m:dPr>
@@ -1963,13 +1919,6 @@
                     <w:rPr>
                       <w:rFonts w:ascii="Cambria Math" w:hAnsi="Cambria Math"/>
                       <w:i/>
-                      <w:rPrChange w:id="117" w:author="Marek Mateják" w:date="2015-07-09T10:50:00Z">
-                        <w:rPr>
-                          <w:rFonts w:ascii="Cambria Math" w:hAnsi="Cambria Math"/>
-                          <w:b/>
-                          <w:i/>
-                        </w:rPr>
-                      </w:rPrChange>
                     </w:rPr>
                   </m:ctrlPr>
                 </m:sSubPr>
@@ -1977,11 +1926,6 @@
                   <m:r>
                     <w:rPr>
                       <w:rFonts w:ascii="Cambria Math" w:hAnsi="Cambria Math"/>
-                      <w:rPrChange w:id="118" w:author="Marek Mateják" w:date="2015-07-09T10:50:00Z">
-                        <w:rPr>
-                          <w:rFonts w:ascii="Cambria Math" w:hAnsi="Cambria Math"/>
-                        </w:rPr>
-                      </w:rPrChange>
                     </w:rPr>
                     <m:t>a</m:t>
                   </m:r>
@@ -1990,11 +1934,6 @@
                   <m:r>
                     <w:rPr>
                       <w:rFonts w:ascii="Cambria Math" w:hAnsi="Cambria Math"/>
-                      <w:rPrChange w:id="119" w:author="Marek Mateják" w:date="2015-07-09T10:50:00Z">
-                        <w:rPr>
-                          <w:rFonts w:ascii="Cambria Math" w:hAnsi="Cambria Math"/>
-                        </w:rPr>
-                      </w:rPrChange>
                     </w:rPr>
                     <m:t>j</m:t>
                   </m:r>
@@ -2004,17 +1943,17 @@
           </m:d>
         </m:oMath>
       </w:ins>
-      <w:ins w:id="120" w:author="Marek Mateják" w:date="2015-07-09T10:34:00Z">
+      <w:ins w:id="111" w:author="Marek Mateják" w:date="2015-07-09T10:34:00Z">
         <w:r>
           <w:t xml:space="preserve"> (reflecting the </w:t>
         </w:r>
       </w:ins>
-      <w:ins w:id="121" w:author="Marek Mateják" w:date="2015-07-09T10:44:00Z">
+      <w:ins w:id="112" w:author="Marek Mateják" w:date="2015-07-09T10:44:00Z">
         <w:r>
           <w:t xml:space="preserve">mole-fraction based activity </w:t>
         </w:r>
       </w:ins>
-      <w:ins w:id="122" w:author="Marek Mateják" w:date="2015-07-09T10:34:00Z">
+      <w:ins w:id="113" w:author="Marek Mateják" w:date="2015-07-09T10:34:00Z">
         <w:r>
           <w:t xml:space="preserve">of the substance </w:t>
         </w:r>
@@ -2023,7 +1962,7 @@
         <m:sSub>
           <m:sSubPr>
             <m:ctrlPr>
-              <w:ins w:id="123" w:author="Marek Mateják" w:date="2015-07-09T10:44:00Z">
+              <w:ins w:id="114" w:author="Marek Mateják" w:date="2015-07-09T10:44:00Z">
                 <w:rPr>
                   <w:rFonts w:ascii="Cambria Math" w:hAnsi="Cambria Math"/>
                   <w:b/>
@@ -2034,7 +1973,7 @@
           </m:sSubPr>
           <m:e>
             <m:r>
-              <w:ins w:id="124" w:author="Marek Mateják" w:date="2015-07-09T10:44:00Z">
+              <w:ins w:id="115" w:author="Marek Mateják" w:date="2015-07-09T10:44:00Z">
                 <m:rPr>
                   <m:sty m:val="bi"/>
                 </m:rPr>
@@ -2047,7 +1986,7 @@
           </m:e>
           <m:sub>
             <m:r>
-              <w:ins w:id="125" w:author="Marek Mateják" w:date="2015-07-09T10:44:00Z">
+              <w:ins w:id="116" w:author="Marek Mateják" w:date="2015-07-09T10:44:00Z">
                 <m:rPr>
                   <m:sty m:val="bi"/>
                 </m:rPr>
@@ -2060,7 +1999,7 @@
           </m:sub>
         </m:sSub>
       </m:oMath>
-      <w:ins w:id="126" w:author="Marek Mateják" w:date="2015-07-09T10:44:00Z">
+      <w:ins w:id="117" w:author="Marek Mateják" w:date="2015-07-09T10:44:00Z">
         <w:r>
           <w:rPr>
             <w:b/>
@@ -2068,37 +2007,27 @@
           <w:t xml:space="preserve"> </w:t>
         </w:r>
       </w:ins>
-      <w:ins w:id="127" w:author="Marek Mateják" w:date="2015-07-09T10:34:00Z">
+      <w:ins w:id="118" w:author="Marek Mateják" w:date="2015-07-09T10:34:00Z">
         <w:r>
           <w:t xml:space="preserve">in the solution) and an electrical component of the molar energy </w:t>
         </w:r>
       </w:ins>
       <m:oMath>
         <m:r>
-          <w:ins w:id="128" w:author="Marek Mateják" w:date="2015-07-09T10:42:00Z">
+          <w:ins w:id="119" w:author="Marek Mateják" w:date="2015-07-09T10:42:00Z">
             <m:rPr>
               <m:sty m:val="p"/>
             </m:rPr>
             <w:rPr>
               <w:rFonts w:ascii="Cambria Math" w:hAnsi="Cambria Math"/>
-              <w:rPrChange w:id="129" w:author="Marek Mateják" w:date="2015-07-09T10:50:00Z">
-                <w:rPr>
-                  <w:rFonts w:ascii="Cambria Math" w:hAnsi="Cambria Math"/>
-                </w:rPr>
-              </w:rPrChange>
             </w:rPr>
             <m:t>F</m:t>
           </w:ins>
         </m:r>
         <m:r>
-          <w:ins w:id="130" w:author="Marek Mateják" w:date="2015-07-09T10:42:00Z">
+          <w:ins w:id="120" w:author="Marek Mateják" w:date="2015-07-09T10:42:00Z">
             <w:rPr>
               <w:rFonts w:ascii="Cambria Math" w:hAnsi="Cambria Math"/>
-              <w:rPrChange w:id="131" w:author="Marek Mateják" w:date="2015-07-09T10:50:00Z">
-                <w:rPr>
-                  <w:rFonts w:ascii="Cambria Math" w:hAnsi="Cambria Math"/>
-                </w:rPr>
-              </w:rPrChange>
             </w:rPr>
             <m:t>∙</m:t>
           </w:ins>
@@ -2106,31 +2035,19 @@
         <m:sSub>
           <m:sSubPr>
             <m:ctrlPr>
-              <w:ins w:id="132" w:author="Marek Mateják" w:date="2015-07-09T10:42:00Z">
+              <w:ins w:id="121" w:author="Marek Mateják" w:date="2015-07-09T10:42:00Z">
                 <w:rPr>
                   <w:rFonts w:ascii="Cambria Math" w:hAnsi="Cambria Math"/>
                   <w:i/>
-                  <w:rPrChange w:id="133" w:author="Marek Mateják" w:date="2015-07-09T10:50:00Z">
-                    <w:rPr>
-                      <w:rFonts w:ascii="Cambria Math" w:hAnsi="Cambria Math"/>
-                      <w:b/>
-                      <w:i/>
-                    </w:rPr>
-                  </w:rPrChange>
                 </w:rPr>
               </w:ins>
             </m:ctrlPr>
           </m:sSubPr>
           <m:e>
             <m:r>
-              <w:ins w:id="134" w:author="Marek Mateják" w:date="2015-07-09T10:42:00Z">
+              <w:ins w:id="122" w:author="Marek Mateják" w:date="2015-07-09T10:42:00Z">
                 <w:rPr>
                   <w:rFonts w:ascii="Cambria Math" w:hAnsi="Cambria Math"/>
-                  <w:rPrChange w:id="135" w:author="Marek Mateják" w:date="2015-07-09T10:50:00Z">
-                    <w:rPr>
-                      <w:rFonts w:ascii="Cambria Math" w:hAnsi="Cambria Math"/>
-                    </w:rPr>
-                  </w:rPrChange>
                 </w:rPr>
                 <m:t>z</m:t>
               </w:ins>
@@ -2138,14 +2055,9 @@
           </m:e>
           <m:sub>
             <m:r>
-              <w:ins w:id="136" w:author="Marek Mateják" w:date="2015-07-09T10:42:00Z">
+              <w:ins w:id="123" w:author="Marek Mateják" w:date="2015-07-09T10:42:00Z">
                 <w:rPr>
                   <w:rFonts w:ascii="Cambria Math" w:hAnsi="Cambria Math"/>
-                  <w:rPrChange w:id="137" w:author="Marek Mateják" w:date="2015-07-09T10:50:00Z">
-                    <w:rPr>
-                      <w:rFonts w:ascii="Cambria Math" w:hAnsi="Cambria Math"/>
-                    </w:rPr>
-                  </w:rPrChange>
                 </w:rPr>
                 <m:t>j</m:t>
               </w:ins>
@@ -2153,42 +2065,35 @@
           </m:sub>
         </m:sSub>
         <m:r>
-          <w:ins w:id="138" w:author="Marek Mateják" w:date="2015-07-09T10:42:00Z">
+          <w:ins w:id="124" w:author="Marek Mateják" w:date="2015-07-09T10:42:00Z">
             <w:rPr>
               <w:rFonts w:ascii="Cambria Math" w:hAnsi="Cambria Math"/>
-              <w:rPrChange w:id="139" w:author="Marek Mateják" w:date="2015-07-09T10:50:00Z">
-                <w:rPr>
-                  <w:rFonts w:ascii="Cambria Math" w:hAnsi="Cambria Math"/>
-                </w:rPr>
-              </w:rPrChange>
             </w:rPr>
             <m:t>∙φ</m:t>
           </w:ins>
         </m:r>
       </m:oMath>
-      <w:ins w:id="140" w:author="Marek Mateják" w:date="2015-07-09T10:42:00Z">
+      <w:ins w:id="125" w:author="Marek Mateják" w:date="2015-07-09T10:42:00Z">
         <w:r>
           <w:t xml:space="preserve"> </w:t>
         </w:r>
       </w:ins>
-      <w:ins w:id="141" w:author="Marek Mateják" w:date="2015-07-09T10:34:00Z">
+      <w:ins w:id="126" w:author="Marek Mateják" w:date="2015-07-09T10:34:00Z">
         <w:r>
           <w:t>(</w:t>
         </w:r>
       </w:ins>
-      <w:ins w:id="142" w:author="Marek Mateják" w:date="2015-07-09T10:43:00Z">
+      <w:ins w:id="127" w:author="Marek Mateják" w:date="2015-07-09T10:43:00Z">
         <w:r>
           <w:t xml:space="preserve">for substances with charge </w:t>
         </w:r>
       </w:ins>
-      <w:ins w:id="143" w:author="Marek Mateják" w:date="2015-07-09T11:18:00Z">
+      <w:ins w:id="128" w:author="Marek Mateják" w:date="2015-07-09T11:18:00Z">
         <w:r>
           <w:t>number</w:t>
         </w:r>
       </w:ins>
-      <w:bookmarkStart w:id="144" w:name="_GoBack"/>
-      <w:bookmarkEnd w:id="144"/>
-      <w:ins w:id="145" w:author="Marek Mateják" w:date="2015-07-09T10:44:00Z">
+      <w:ins w:id="129" w:author="Marek Mateják" w:date="2015-07-09T10:44:00Z">
         <w:r>
           <w:t xml:space="preserve"> </w:t>
         </w:r>
@@ -2228,17 +2133,17 @@
           </m:sSub>
         </m:oMath>
       </w:ins>
-      <w:ins w:id="146" w:author="Marek Mateják" w:date="2015-07-09T10:43:00Z">
+      <w:ins w:id="130" w:author="Marek Mateják" w:date="2015-07-09T10:43:00Z">
         <w:r>
           <w:t xml:space="preserve"> </w:t>
         </w:r>
       </w:ins>
-      <w:ins w:id="147" w:author="Marek Mateják" w:date="2015-07-09T10:34:00Z">
+      <w:ins w:id="131" w:author="Marek Mateják" w:date="2015-07-09T10:34:00Z">
         <w:r>
           <w:t>in the solution with non-zero electrical potential</w:t>
         </w:r>
       </w:ins>
-      <w:ins w:id="148" w:author="Marek Mateják" w:date="2015-07-09T10:42:00Z">
+      <w:ins w:id="132" w:author="Marek Mateják" w:date="2015-07-09T10:42:00Z">
         <w:r>
           <w:t xml:space="preserve"> </w:t>
         </w:r>
@@ -2254,12 +2159,12 @@
           </m:r>
         </m:oMath>
       </w:ins>
-      <w:ins w:id="149" w:author="Marek Mateják" w:date="2015-07-09T10:34:00Z">
+      <w:ins w:id="133" w:author="Marek Mateják" w:date="2015-07-09T10:34:00Z">
         <w:r>
           <w:t>)</w:t>
         </w:r>
       </w:ins>
-      <w:ins w:id="150" w:author="Marek Mateják" w:date="2015-07-09T10:45:00Z">
+      <w:ins w:id="134" w:author="Marek Mateják" w:date="2015-07-09T10:45:00Z">
         <w:r>
           <w:t xml:space="preserve">, where </w:t>
         </w:r>
@@ -2267,7 +2172,7 @@
           <w:rPr>
             <w:b/>
             <w:i/>
-            <w:rPrChange w:id="151" w:author="Marek Mateják" w:date="2015-07-09T10:50:00Z">
+            <w:rPrChange w:id="135" w:author="Marek Mateják" w:date="2015-07-09T10:50:00Z">
               <w:rPr/>
             </w:rPrChange>
           </w:rPr>
@@ -2279,7 +2184,7 @@
         <w:r>
           <w:rPr>
             <w:b/>
-            <w:rPrChange w:id="152" w:author="Marek Mateják" w:date="2015-07-09T10:50:00Z">
+            <w:rPrChange w:id="136" w:author="Marek Mateják" w:date="2015-07-09T10:50:00Z">
               <w:rPr/>
             </w:rPrChange>
           </w:rPr>
@@ -2291,7 +2196,7 @@
         <w:r>
           <w:rPr>
             <w:b/>
-            <w:rPrChange w:id="153" w:author="Marek Mateják" w:date="2015-07-09T10:50:00Z">
+            <w:rPrChange w:id="137" w:author="Marek Mateják" w:date="2015-07-09T10:50:00Z">
               <w:rPr/>
             </w:rPrChange>
           </w:rPr>
@@ -2301,12 +2206,12 @@
           <w:t xml:space="preserve"> is </w:t>
         </w:r>
       </w:ins>
-      <w:ins w:id="154" w:author="Marek Mateják" w:date="2015-07-09T10:46:00Z">
+      <w:ins w:id="138" w:author="Marek Mateják" w:date="2015-07-09T10:46:00Z">
         <w:r>
           <w:t>Faraday’s constant</w:t>
         </w:r>
       </w:ins>
-      <w:ins w:id="155" w:author="Marek Mateják" w:date="2015-07-09T10:48:00Z">
+      <w:ins w:id="139" w:author="Marek Mateják" w:date="2015-07-09T10:48:00Z">
         <w:r>
           <w:t xml:space="preserve"> (</w:t>
         </w:r>
@@ -2317,7 +2222,7 @@
           <w:t>1)</w:t>
         </w:r>
       </w:ins>
-      <w:ins w:id="156" w:author="Marek Mateják" w:date="2015-07-09T10:34:00Z">
+      <w:ins w:id="140" w:author="Marek Mateják" w:date="2015-07-09T10:34:00Z">
         <w:r>
           <w:t>.</w:t>
         </w:r>
@@ -2336,7 +2241,7 @@
           <w:insideV w:val="none" w:sz="0" w:space="0" w:color="auto"/>
         </w:tblBorders>
         <w:tblLook w:val="04A0" w:firstRow="1" w:lastRow="0" w:firstColumn="1" w:lastColumn="0" w:noHBand="0" w:noVBand="1"/>
-        <w:tblPrChange w:id="157" w:author="Marek Mateják" w:date="2015-07-09T11:05:00Z">
+        <w:tblPrChange w:id="141" w:author="Marek Mateják" w:date="2015-07-09T11:05:00Z">
           <w:tblPr>
             <w:tblStyle w:val="Mkatabulky"/>
             <w:tblW w:w="0" w:type="auto"/>
@@ -2347,7 +2252,7 @@
       <w:tblGrid>
         <w:gridCol w:w="3794"/>
         <w:gridCol w:w="1023"/>
-        <w:tblGridChange w:id="158">
+        <w:tblGridChange w:id="142">
           <w:tblGrid>
             <w:gridCol w:w="2408"/>
             <w:gridCol w:w="2409"/>
@@ -2357,13 +2262,13 @@
       <w:tr>
         <w:trPr>
           <w:trHeight w:val="416"/>
-          <w:ins w:id="159" w:author="Marek Mateják" w:date="2015-07-09T10:47:00Z"/>
+          <w:ins w:id="143" w:author="Marek Mateják" w:date="2015-07-09T10:47:00Z"/>
         </w:trPr>
         <w:tc>
           <w:tcPr>
             <w:tcW w:w="3794" w:type="dxa"/>
             <w:vAlign w:val="center"/>
-            <w:tcPrChange w:id="160" w:author="Marek Mateják" w:date="2015-07-09T11:05:00Z">
+            <w:tcPrChange w:id="144" w:author="Marek Mateják" w:date="2015-07-09T11:05:00Z">
               <w:tcPr>
                 <w:tcW w:w="2408" w:type="dxa"/>
               </w:tcPr>
@@ -2374,15 +2279,15 @@
               <w:pStyle w:val="BodyTextIndented"/>
               <w:jc w:val="center"/>
               <w:rPr>
-                <w:ins w:id="161" w:author="Marek Mateják" w:date="2015-07-09T10:47:00Z"/>
+                <w:ins w:id="145" w:author="Marek Mateják" w:date="2015-07-09T10:47:00Z"/>
                 <w:b/>
-                <w:rPrChange w:id="162" w:author="Marek Mateják" w:date="2015-07-09T10:47:00Z">
+                <w:rPrChange w:id="146" w:author="Marek Mateják" w:date="2015-07-09T10:47:00Z">
                   <w:rPr>
-                    <w:ins w:id="163" w:author="Marek Mateják" w:date="2015-07-09T10:47:00Z"/>
+                    <w:ins w:id="147" w:author="Marek Mateják" w:date="2015-07-09T10:47:00Z"/>
                   </w:rPr>
                 </w:rPrChange>
               </w:rPr>
-              <w:pPrChange w:id="164" w:author="Marek Mateják" w:date="2015-07-09T11:05:00Z">
+              <w:pPrChange w:id="148" w:author="Marek Mateják" w:date="2015-07-09T11:05:00Z">
                 <w:pPr>
                   <w:pStyle w:val="BodyTextIndented"/>
                   <w:ind w:firstLine="0"/>
@@ -2395,7 +2300,7 @@
                   <m:accPr>
                     <m:chr m:val="̅"/>
                     <m:ctrlPr>
-                      <w:ins w:id="165" w:author="Marek Mateják" w:date="2015-07-09T10:47:00Z">
+                      <w:ins w:id="149" w:author="Marek Mateják" w:date="2015-07-09T10:47:00Z">
                         <w:rPr>
                           <w:rFonts w:ascii="Cambria Math" w:eastAsia="Times New Roman" w:hAnsi="Cambria Math" w:cs="Times New Roman"/>
                           <w:b/>
@@ -2410,7 +2315,7 @@
                     <m:sSub>
                       <m:sSubPr>
                         <m:ctrlPr>
-                          <w:ins w:id="166" w:author="Marek Mateják" w:date="2015-07-09T10:47:00Z">
+                          <w:ins w:id="150" w:author="Marek Mateják" w:date="2015-07-09T10:47:00Z">
                             <w:rPr>
                               <w:rFonts w:ascii="Cambria Math" w:hAnsi="Cambria Math"/>
                               <w:b/>
@@ -2421,7 +2326,7 @@
                       </m:sSubPr>
                       <m:e>
                         <m:r>
-                          <w:ins w:id="167" w:author="Marek Mateják" w:date="2015-07-09T10:47:00Z">
+                          <w:ins w:id="151" w:author="Marek Mateják" w:date="2015-07-09T10:47:00Z">
                             <m:rPr>
                               <m:sty m:val="bi"/>
                             </m:rPr>
@@ -2434,7 +2339,7 @@
                       </m:e>
                       <m:sub>
                         <m:r>
-                          <w:ins w:id="168" w:author="Marek Mateják" w:date="2015-07-09T10:47:00Z">
+                          <w:ins w:id="152" w:author="Marek Mateják" w:date="2015-07-09T10:47:00Z">
                             <m:rPr>
                               <m:sty m:val="bi"/>
                             </m:rPr>
@@ -2449,7 +2354,7 @@
                   </m:e>
                 </m:acc>
                 <m:r>
-                  <w:ins w:id="169" w:author="Marek Mateják" w:date="2015-07-09T10:47:00Z">
+                  <w:ins w:id="153" w:author="Marek Mateják" w:date="2015-07-09T10:47:00Z">
                     <m:rPr>
                       <m:sty m:val="bi"/>
                     </m:rPr>
@@ -2462,7 +2367,7 @@
                 <m:sSubSup>
                   <m:sSubSupPr>
                     <m:ctrlPr>
-                      <w:ins w:id="170" w:author="Marek Mateják" w:date="2015-07-09T10:47:00Z">
+                      <w:ins w:id="154" w:author="Marek Mateják" w:date="2015-07-09T10:47:00Z">
                         <w:rPr>
                           <w:rFonts w:ascii="Cambria Math" w:hAnsi="Cambria Math"/>
                           <w:b/>
@@ -2473,7 +2378,7 @@
                   </m:sSubSupPr>
                   <m:e>
                     <m:r>
-                      <w:ins w:id="171" w:author="Marek Mateják" w:date="2015-07-09T10:47:00Z">
+                      <w:ins w:id="155" w:author="Marek Mateják" w:date="2015-07-09T10:47:00Z">
                         <m:rPr>
                           <m:sty m:val="bi"/>
                         </m:rPr>
@@ -2486,7 +2391,7 @@
                   </m:e>
                   <m:sub>
                     <m:r>
-                      <w:ins w:id="172" w:author="Marek Mateják" w:date="2015-07-09T10:47:00Z">
+                      <w:ins w:id="156" w:author="Marek Mateják" w:date="2015-07-09T10:47:00Z">
                         <m:rPr>
                           <m:sty m:val="bi"/>
                         </m:rPr>
@@ -2499,7 +2404,7 @@
                   </m:sub>
                   <m:sup>
                     <m:r>
-                      <w:ins w:id="173" w:author="Marek Mateják" w:date="2015-07-09T10:47:00Z">
+                      <w:ins w:id="157" w:author="Marek Mateják" w:date="2015-07-09T10:47:00Z">
                         <m:rPr>
                           <m:sty m:val="bi"/>
                         </m:rPr>
@@ -2512,7 +2417,7 @@
                   </m:sup>
                 </m:sSubSup>
                 <m:r>
-                  <w:ins w:id="174" w:author="Marek Mateják" w:date="2015-07-09T10:47:00Z">
+                  <w:ins w:id="158" w:author="Marek Mateják" w:date="2015-07-09T10:47:00Z">
                     <m:rPr>
                       <m:sty m:val="bi"/>
                     </m:rPr>
@@ -2523,7 +2428,7 @@
                   </w:ins>
                 </m:r>
                 <m:r>
-                  <w:ins w:id="175" w:author="Marek Mateják" w:date="2015-07-09T10:47:00Z">
+                  <w:ins w:id="159" w:author="Marek Mateják" w:date="2015-07-09T10:47:00Z">
                     <m:rPr>
                       <m:sty m:val="b"/>
                     </m:rPr>
@@ -2534,7 +2439,7 @@
                   </w:ins>
                 </m:r>
                 <m:r>
-                  <w:ins w:id="176" w:author="Marek Mateják" w:date="2015-07-09T10:47:00Z">
+                  <w:ins w:id="160" w:author="Marek Mateják" w:date="2015-07-09T10:47:00Z">
                     <m:rPr>
                       <m:sty m:val="bi"/>
                     </m:rPr>
@@ -2545,7 +2450,7 @@
                   </w:ins>
                 </m:r>
                 <m:r>
-                  <w:ins w:id="177" w:author="Marek Mateják" w:date="2015-07-09T10:47:00Z">
+                  <w:ins w:id="161" w:author="Marek Mateják" w:date="2015-07-09T10:47:00Z">
                     <m:rPr>
                       <m:sty m:val="b"/>
                     </m:rPr>
@@ -2558,7 +2463,7 @@
                 <m:d>
                   <m:dPr>
                     <m:ctrlPr>
-                      <w:ins w:id="178" w:author="Marek Mateják" w:date="2015-07-09T10:47:00Z">
+                      <w:ins w:id="162" w:author="Marek Mateják" w:date="2015-07-09T10:47:00Z">
                         <w:rPr>
                           <w:rFonts w:ascii="Cambria Math" w:hAnsi="Cambria Math"/>
                           <w:b/>
@@ -2571,7 +2476,7 @@
                     <m:sSub>
                       <m:sSubPr>
                         <m:ctrlPr>
-                          <w:ins w:id="179" w:author="Marek Mateják" w:date="2015-07-09T10:47:00Z">
+                          <w:ins w:id="163" w:author="Marek Mateják" w:date="2015-07-09T10:47:00Z">
                             <w:rPr>
                               <w:rFonts w:ascii="Cambria Math" w:hAnsi="Cambria Math"/>
                               <w:b/>
@@ -2582,7 +2487,7 @@
                       </m:sSubPr>
                       <m:e>
                         <m:r>
-                          <w:ins w:id="180" w:author="Marek Mateják" w:date="2015-07-09T10:47:00Z">
+                          <w:ins w:id="164" w:author="Marek Mateják" w:date="2015-07-09T10:47:00Z">
                             <m:rPr>
                               <m:sty m:val="bi"/>
                             </m:rPr>
@@ -2595,7 +2500,7 @@
                       </m:e>
                       <m:sub>
                         <m:r>
-                          <w:ins w:id="181" w:author="Marek Mateják" w:date="2015-07-09T10:47:00Z">
+                          <w:ins w:id="165" w:author="Marek Mateják" w:date="2015-07-09T10:47:00Z">
                             <m:rPr>
                               <m:sty m:val="bi"/>
                             </m:rPr>
@@ -2610,7 +2515,7 @@
                   </m:e>
                 </m:d>
                 <m:r>
-                  <w:ins w:id="182" w:author="Marek Mateják" w:date="2015-07-09T10:47:00Z">
+                  <w:ins w:id="166" w:author="Marek Mateják" w:date="2015-07-09T10:47:00Z">
                     <m:rPr>
                       <m:sty m:val="bi"/>
                     </m:rPr>
@@ -2621,7 +2526,7 @@
                   </w:ins>
                 </m:r>
                 <m:r>
-                  <w:ins w:id="183" w:author="Marek Mateják" w:date="2015-07-09T10:47:00Z">
+                  <w:ins w:id="167" w:author="Marek Mateják" w:date="2015-07-09T10:47:00Z">
                     <m:rPr>
                       <m:sty m:val="b"/>
                     </m:rPr>
@@ -2632,7 +2537,7 @@
                   </w:ins>
                 </m:r>
                 <m:r>
-                  <w:ins w:id="184" w:author="Marek Mateják" w:date="2015-07-09T10:47:00Z">
+                  <w:ins w:id="168" w:author="Marek Mateják" w:date="2015-07-09T10:47:00Z">
                     <m:rPr>
                       <m:sty m:val="bi"/>
                     </m:rPr>
@@ -2645,7 +2550,7 @@
                 <m:sSub>
                   <m:sSubPr>
                     <m:ctrlPr>
-                      <w:ins w:id="185" w:author="Marek Mateják" w:date="2015-07-09T10:47:00Z">
+                      <w:ins w:id="169" w:author="Marek Mateják" w:date="2015-07-09T10:47:00Z">
                         <w:rPr>
                           <w:rFonts w:ascii="Cambria Math" w:hAnsi="Cambria Math"/>
                           <w:b/>
@@ -2656,7 +2561,7 @@
                   </m:sSubPr>
                   <m:e>
                     <m:r>
-                      <w:ins w:id="186" w:author="Marek Mateják" w:date="2015-07-09T10:47:00Z">
+                      <w:ins w:id="170" w:author="Marek Mateják" w:date="2015-07-09T10:47:00Z">
                         <m:rPr>
                           <m:sty m:val="bi"/>
                         </m:rPr>
@@ -2669,7 +2574,7 @@
                   </m:e>
                   <m:sub>
                     <m:r>
-                      <w:ins w:id="187" w:author="Marek Mateják" w:date="2015-07-09T10:47:00Z">
+                      <w:ins w:id="171" w:author="Marek Mateják" w:date="2015-07-09T10:47:00Z">
                         <m:rPr>
                           <m:sty m:val="bi"/>
                         </m:rPr>
@@ -2682,7 +2587,7 @@
                   </m:sub>
                 </m:sSub>
                 <m:r>
-                  <w:ins w:id="188" w:author="Marek Mateják" w:date="2015-07-09T10:47:00Z">
+                  <w:ins w:id="172" w:author="Marek Mateják" w:date="2015-07-09T10:47:00Z">
                     <m:rPr>
                       <m:sty m:val="bi"/>
                     </m:rPr>
@@ -2700,7 +2605,7 @@
           <w:tcPr>
             <w:tcW w:w="1023" w:type="dxa"/>
             <w:vAlign w:val="center"/>
-            <w:tcPrChange w:id="189" w:author="Marek Mateják" w:date="2015-07-09T11:05:00Z">
+            <w:tcPrChange w:id="173" w:author="Marek Mateják" w:date="2015-07-09T11:05:00Z">
               <w:tcPr>
                 <w:tcW w:w="2409" w:type="dxa"/>
               </w:tcPr>
@@ -2712,16 +2617,16 @@
               <w:ind w:firstLine="0"/>
               <w:jc w:val="center"/>
               <w:rPr>
-                <w:ins w:id="190" w:author="Marek Mateják" w:date="2015-07-09T10:47:00Z"/>
+                <w:ins w:id="174" w:author="Marek Mateják" w:date="2015-07-09T10:47:00Z"/>
               </w:rPr>
-              <w:pPrChange w:id="191" w:author="Marek Mateják" w:date="2015-07-09T11:05:00Z">
+              <w:pPrChange w:id="175" w:author="Marek Mateják" w:date="2015-07-09T11:05:00Z">
                 <w:pPr>
                   <w:pStyle w:val="BodyTextIndented"/>
                   <w:ind w:firstLine="0"/>
                 </w:pPr>
               </w:pPrChange>
             </w:pPr>
-            <w:ins w:id="192" w:author="Marek Mateják" w:date="2015-07-09T10:47:00Z">
+            <w:ins w:id="176" w:author="Marek Mateják" w:date="2015-07-09T10:47:00Z">
               <w:r>
                 <w:t>Eq. 1</w:t>
               </w:r>
@@ -2735,21 +2640,18 @@
         <w:pStyle w:val="BodyTextIndented"/>
         <w:spacing w:before="240"/>
         <w:ind w:firstLine="0"/>
-        <w:rPr>
-          <w:ins w:id="193" w:author="Marek Mateják" w:date="2015-07-09T10:34:00Z"/>
-        </w:rPr>
-        <w:pPrChange w:id="194" w:author="Marek Mateják" w:date="2015-07-09T10:49:00Z">
+        <w:pPrChange w:id="177" w:author="Marek Mateják" w:date="2015-07-15T16:01:00Z">
           <w:pPr>
             <w:pStyle w:val="BodyTextIndented"/>
           </w:pPr>
         </w:pPrChange>
       </w:pPr>
-      <w:ins w:id="195" w:author="Marek Mateják" w:date="2015-07-09T10:34:00Z">
+      <w:ins w:id="178" w:author="Marek Mateják" w:date="2015-07-09T10:34:00Z">
         <w:r>
           <w:t>The relative energy of the pure substance</w:t>
         </w:r>
       </w:ins>
-      <w:ins w:id="196" w:author="Marek Mateják" w:date="2015-07-09T10:51:00Z">
+      <w:ins w:id="179" w:author="Marek Mateják" w:date="2015-07-09T10:51:00Z">
         <w:r>
           <w:t xml:space="preserve"> </w:t>
         </w:r>
@@ -2760,13 +2662,6 @@
                 <w:rPr>
                   <w:rFonts w:ascii="Cambria Math" w:hAnsi="Cambria Math"/>
                   <w:i/>
-                  <w:rPrChange w:id="197" w:author="Marek Mateják" w:date="2015-07-09T10:51:00Z">
-                    <w:rPr>
-                      <w:rFonts w:ascii="Cambria Math" w:hAnsi="Cambria Math"/>
-                      <w:b/>
-                      <w:i/>
-                    </w:rPr>
-                  </w:rPrChange>
                 </w:rPr>
               </m:ctrlPr>
             </m:sSubSupPr>
@@ -2774,11 +2669,6 @@
               <m:r>
                 <w:rPr>
                   <w:rFonts w:ascii="Cambria Math" w:hAnsi="Cambria Math"/>
-                  <w:rPrChange w:id="198" w:author="Marek Mateják" w:date="2015-07-09T10:51:00Z">
-                    <w:rPr>
-                      <w:rFonts w:ascii="Cambria Math" w:hAnsi="Cambria Math"/>
-                    </w:rPr>
-                  </w:rPrChange>
                 </w:rPr>
                 <m:t>μ</m:t>
               </m:r>
@@ -2787,11 +2677,6 @@
               <m:r>
                 <w:rPr>
                   <w:rFonts w:ascii="Cambria Math" w:hAnsi="Cambria Math"/>
-                  <w:rPrChange w:id="199" w:author="Marek Mateják" w:date="2015-07-09T10:51:00Z">
-                    <w:rPr>
-                      <w:rFonts w:ascii="Cambria Math" w:hAnsi="Cambria Math"/>
-                    </w:rPr>
-                  </w:rPrChange>
                 </w:rPr>
                 <m:t>j</m:t>
               </m:r>
@@ -2800,11 +2685,6 @@
               <m:r>
                 <w:rPr>
                   <w:rFonts w:ascii="Cambria Math" w:hAnsi="Cambria Math"/>
-                  <w:rPrChange w:id="200" w:author="Marek Mateják" w:date="2015-07-09T10:51:00Z">
-                    <w:rPr>
-                      <w:rFonts w:ascii="Cambria Math" w:hAnsi="Cambria Math"/>
-                    </w:rPr>
-                  </w:rPrChange>
                 </w:rPr>
                 <m:t>o</m:t>
               </m:r>
@@ -2812,7 +2692,7 @@
           </m:sSubSup>
         </m:oMath>
       </w:ins>
-      <w:ins w:id="201" w:author="Marek Mateják" w:date="2015-07-09T10:34:00Z">
+      <w:ins w:id="180" w:author="Marek Mateják" w:date="2015-07-09T10:34:00Z">
         <w:r>
           <w:t xml:space="preserve"> must be compatible with all tabulated equilibrium coefficients: for example, equilibrium coefficients of chemical reactions (as expressed by the free Gibbs energy of the reaction), Henry’s coefficient for gas dissolution </w:t>
         </w:r>
@@ -2880,8 +2760,9 @@
         <w:r>
           <w:t xml:space="preserve">Gibbs energies of substances can also be </w:t>
         </w:r>
-        <w:r>
-          <w:lastRenderedPageBreak/>
+      </w:ins>
+      <w:ins w:id="181" w:author="Marek Mateják" w:date="2015-07-15T16:00:00Z">
+        <w:r>
           <w:t xml:space="preserve">applied to </w:t>
         </w:r>
         <w:r>
@@ -2903,12 +2784,7 @@
           <w:t>, since this heat energy is automatically derived from the substance definitions.</w:t>
         </w:r>
       </w:ins>
-    </w:p>
-    <w:p>
-      <w:pPr>
-        <w:pStyle w:val="BodyTextIndented"/>
-      </w:pPr>
-      <w:del w:id="202" w:author="Marek Mateják" w:date="2015-07-09T10:32:00Z">
+      <w:del w:id="182" w:author="Marek Mateják" w:date="2015-07-09T10:32:00Z">
         <w:r>
           <w:delText>This new chemical library</w:delText>
         </w:r>
@@ -3193,6 +3069,10 @@
     <w:p>
       <w:pPr>
         <w:pStyle w:val="BodyTextIndented"/>
+        <w:ind w:firstLine="232"/>
+        <w:rPr>
+          <w:del w:id="183" w:author="Marek Mateják" w:date="2015-07-15T16:01:00Z"/>
+        </w:rPr>
         <w:sectPr>
           <w:type w:val="continuous"/>
           <w:pgSz w:w="11907" w:h="16840" w:code="9"/>
@@ -3200,6 +3080,12 @@
           <w:cols w:num="2" w:space="510"/>
           <w:docGrid w:linePitch="360"/>
         </w:sectPr>
+        <w:pPrChange w:id="184" w:author="Marek Mateják" w:date="2015-07-15T16:03:00Z">
+          <w:pPr>
+            <w:pStyle w:val="BodyTextIndented"/>
+            <w:ind w:firstLine="720"/>
+          </w:pPr>
+        </w:pPrChange>
       </w:pPr>
       <w:r>
         <w:t xml:space="preserve">The other problem with the old Physiolibrary approach is that it does not automatically calculate the membrane equilibria for electrically charged substances. The very specific blocks for calculating the Donnan’s equilibria </w:t>
@@ -3229,16 +3115,22 @@
     <w:p>
       <w:pPr>
         <w:pStyle w:val="BodyTextIndented"/>
-        <w:rPr>
-          <w:del w:id="203" w:author="Marek Mateják" w:date="2015-07-09T11:07:00Z"/>
+        <w:ind w:firstLine="232"/>
+        <w:rPr>
+          <w:del w:id="185" w:author="Marek Mateják" w:date="2015-07-09T11:07:00Z"/>
           <w:rStyle w:val="FigureCaptionChar"/>
           <w:sz w:val="20"/>
           <w:szCs w:val="20"/>
         </w:rPr>
-      </w:pPr>
-      <w:del w:id="204" w:author="Marek Mateják" w:date="2015-07-09T11:07:00Z">
-        <w:r>
-          <w:lastRenderedPageBreak/>
+        <w:pPrChange w:id="186" w:author="Marek Mateják" w:date="2015-07-15T16:03:00Z">
+          <w:pPr>
+            <w:pStyle w:val="BodyTextIndented"/>
+            <w:ind w:firstLine="720"/>
+          </w:pPr>
+        </w:pPrChange>
+      </w:pPr>
+      <w:del w:id="187" w:author="Marek Mateják" w:date="2015-07-09T11:07:00Z">
+        <w:r>
           <w:delText xml:space="preserve"> </w:delText>
         </w:r>
         <w:r>
@@ -3310,20 +3202,26 @@
     <w:p>
       <w:pPr>
         <w:pStyle w:val="BodyTextIndented"/>
-        <w:ind w:firstLine="0"/>
-        <w:rPr>
-          <w:del w:id="205" w:author="Marek Mateják" w:date="2015-07-09T11:07:00Z"/>
+        <w:ind w:firstLine="232"/>
+        <w:rPr>
+          <w:del w:id="188" w:author="Marek Mateják" w:date="2015-07-09T11:07:00Z"/>
           <w:rStyle w:val="FigureCaptionChar"/>
           <w:sz w:val="24"/>
         </w:rPr>
+        <w:pPrChange w:id="189" w:author="Marek Mateják" w:date="2015-07-15T16:03:00Z">
+          <w:pPr>
+            <w:pStyle w:val="BodyTextIndented"/>
+            <w:ind w:firstLine="720"/>
+          </w:pPr>
+        </w:pPrChange>
       </w:pPr>
     </w:p>
     <w:p>
       <w:pPr>
         <w:pStyle w:val="BodyTextIndented"/>
-        <w:ind w:firstLine="0"/>
-        <w:rPr>
-          <w:del w:id="206" w:author="Marek Mateják" w:date="2015-07-09T11:07:00Z"/>
+        <w:ind w:firstLine="232"/>
+        <w:rPr>
+          <w:del w:id="190" w:author="Marek Mateják" w:date="2015-07-09T11:07:00Z"/>
           <w:rStyle w:val="FigureCaptionChar"/>
         </w:rPr>
         <w:sectPr>
@@ -3333,21 +3231,33 @@
           <w:cols w:space="510"/>
           <w:docGrid w:linePitch="360"/>
         </w:sectPr>
+        <w:pPrChange w:id="191" w:author="Marek Mateják" w:date="2015-07-15T16:03:00Z">
+          <w:pPr>
+            <w:pStyle w:val="BodyTextIndented"/>
+            <w:ind w:firstLine="720"/>
+          </w:pPr>
+        </w:pPrChange>
       </w:pPr>
     </w:p>
     <w:p>
       <w:pPr>
         <w:pStyle w:val="BodyTextIndented"/>
-        <w:ind w:firstLine="0"/>
+        <w:ind w:firstLine="232"/>
+        <w:pPrChange w:id="192" w:author="Marek Mateják" w:date="2015-07-15T16:03:00Z">
+          <w:pPr>
+            <w:pStyle w:val="BodyTextIndented"/>
+            <w:ind w:firstLine="720"/>
+          </w:pPr>
+        </w:pPrChange>
       </w:pPr>
       <w:r>
         <w:t xml:space="preserve">membrane were created to reach expected concentrations of electrolytes in semipermeable  membranes. </w:t>
       </w:r>
-      <w:del w:id="207" w:author="Marek Mateják" w:date="2015-07-09T11:09:00Z">
+      <w:del w:id="193" w:author="Marek Mateják" w:date="2015-07-09T11:09:00Z">
         <w:r>
           <w:rPr>
             <w:highlight w:val="yellow"/>
-            <w:rPrChange w:id="208" w:author="Marek Mateják" w:date="2015-07-09T11:09:00Z">
+            <w:rPrChange w:id="194" w:author="Marek Mateják" w:date="2015-07-09T11:09:00Z">
               <w:rPr/>
             </w:rPrChange>
           </w:rPr>
@@ -3365,7 +3275,7 @@
       <w:pPr>
         <w:pStyle w:val="BodyTextIndented"/>
         <w:rPr>
-          <w:ins w:id="209" w:author="kofrlab" w:date="2015-06-18T21:33:00Z"/>
+          <w:ins w:id="195" w:author="kofrlab" w:date="2015-06-18T21:33:00Z"/>
         </w:rPr>
       </w:pPr>
       <w:r>
@@ -3473,7 +3383,7 @@
       <w:r>
         <w:t xml:space="preserve"> in any type of</w:t>
       </w:r>
-      <w:ins w:id="210" w:author="Marek Mateják" w:date="2015-07-08T20:52:00Z">
+      <w:ins w:id="196" w:author="Marek Mateják" w:date="2015-07-08T20:52:00Z">
         <w:r>
           <w:t xml:space="preserve"> homogenous chemical</w:t>
         </w:r>
@@ -3529,26 +3439,30 @@
       <w:r>
         <w:t xml:space="preserve">. </w:t>
       </w:r>
-      <w:r>
-        <w:t>The final product has succeeded</w:t>
-      </w:r>
-      <w:r>
-        <w:t xml:space="preserve"> our expectations.</w:t>
-      </w:r>
-      <w:ins w:id="211" w:author="kofrlab" w:date="2015-06-18T21:33:00Z">
-        <w:r>
-          <w:t xml:space="preserve"> </w:t>
-        </w:r>
+      <w:del w:id="197" w:author="Marek Mateják" w:date="2015-07-15T16:35:00Z">
+        <w:r>
+          <w:delText>The final product has succeeded</w:delText>
+        </w:r>
+        <w:r>
+          <w:delText xml:space="preserve"> our expectations.</w:delText>
+        </w:r>
+      </w:del>
+      <w:ins w:id="198" w:author="kofrlab" w:date="2015-06-18T21:33:00Z">
+        <w:del w:id="199" w:author="Marek Mateják" w:date="2015-07-15T16:35:00Z">
+          <w:r>
+            <w:delText xml:space="preserve"> </w:delText>
+          </w:r>
+        </w:del>
       </w:ins>
     </w:p>
     <w:p>
       <w:pPr>
         <w:pStyle w:val="BodyTextIndented"/>
         <w:rPr>
-          <w:ins w:id="212" w:author="kofrlab" w:date="2015-06-18T21:33:00Z"/>
-        </w:rPr>
-      </w:pPr>
-      <w:del w:id="213" w:author="Marek Mateják" w:date="2015-07-08T21:06:00Z">
+          <w:ins w:id="200" w:author="kofrlab" w:date="2015-06-18T21:33:00Z"/>
+        </w:rPr>
+      </w:pPr>
+      <w:del w:id="201" w:author="Marek Mateják" w:date="2015-07-08T21:06:00Z">
         <w:r>
           <w:rPr>
             <w:noProof/>
@@ -3582,35 +3496,35 @@
           </w:pict>
         </w:r>
       </w:del>
-      <w:ins w:id="214" w:author="kofrlab" w:date="2015-06-18T21:33:00Z">
+      <w:ins w:id="202" w:author="kofrlab" w:date="2015-06-18T21:33:00Z">
         <w:r>
           <w:t xml:space="preserve">The Chemical library is </w:t>
         </w:r>
       </w:ins>
-      <w:ins w:id="215" w:author="kofrlab" w:date="2015-06-18T21:34:00Z">
-        <w:del w:id="216" w:author="Marek Mateják" w:date="2015-07-08T21:08:00Z">
+      <w:ins w:id="203" w:author="kofrlab" w:date="2015-06-18T21:34:00Z">
+        <w:del w:id="204" w:author="Marek Mateják" w:date="2015-07-08T21:08:00Z">
           <w:r>
             <w:delText xml:space="preserve">publicly </w:delText>
           </w:r>
         </w:del>
       </w:ins>
-      <w:ins w:id="217" w:author="Marek Mateják" w:date="2015-07-08T21:07:00Z">
+      <w:ins w:id="205" w:author="Marek Mateják" w:date="2015-07-08T21:07:00Z">
         <w:r>
           <w:t xml:space="preserve">freely </w:t>
         </w:r>
       </w:ins>
-      <w:ins w:id="218" w:author="kofrlab" w:date="2015-06-18T21:34:00Z">
+      <w:ins w:id="206" w:author="kofrlab" w:date="2015-06-18T21:34:00Z">
         <w:r>
           <w:t xml:space="preserve">available </w:t>
         </w:r>
-        <w:del w:id="219" w:author="Marek Mateják" w:date="2015-07-08T21:09:00Z">
+        <w:del w:id="207" w:author="Marek Mateják" w:date="2015-07-08T21:09:00Z">
           <w:r>
             <w:delText xml:space="preserve">as an </w:delText>
           </w:r>
         </w:del>
       </w:ins>
-      <w:ins w:id="220" w:author="kofrlab" w:date="2015-06-18T21:33:00Z">
-        <w:del w:id="221" w:author="Marek Mateják" w:date="2015-07-08T21:09:00Z">
+      <w:ins w:id="208" w:author="kofrlab" w:date="2015-06-18T21:33:00Z">
+        <w:del w:id="209" w:author="Marek Mateják" w:date="2015-07-08T21:09:00Z">
           <w:r>
             <w:delText xml:space="preserve">opensource </w:delText>
           </w:r>
@@ -3619,17 +3533,17 @@
           <w:t>at https://github.com/MarekMatejak/Chemical and is meant to be</w:t>
         </w:r>
       </w:ins>
-      <w:ins w:id="222" w:author="kofrlab" w:date="2015-06-18T21:35:00Z">
+      <w:ins w:id="210" w:author="kofrlab" w:date="2015-06-18T21:35:00Z">
         <w:r>
           <w:t>come</w:t>
         </w:r>
       </w:ins>
-      <w:ins w:id="223" w:author="kofrlab" w:date="2015-06-18T21:33:00Z">
+      <w:ins w:id="211" w:author="kofrlab" w:date="2015-06-18T21:33:00Z">
         <w:r>
           <w:t xml:space="preserve"> a part of Modelica Standard Library</w:t>
         </w:r>
       </w:ins>
-      <w:ins w:id="224" w:author="kofrlab" w:date="2015-06-18T21:35:00Z">
+      <w:ins w:id="212" w:author="kofrlab" w:date="2015-06-18T21:35:00Z">
         <w:r>
           <w:t>.</w:t>
         </w:r>
@@ -3639,14 +3553,20 @@
       <w:pPr>
         <w:pStyle w:val="BodyTextIndented"/>
       </w:pPr>
-      <w:ins w:id="225" w:author="kofrlab" w:date="2015-06-18T21:36:00Z">
-        <w:r>
-          <w:t xml:space="preserve">All governing equations are expressed in the code and the most important are explained in the attached draft documentation. </w:t>
-        </w:r>
+      <w:ins w:id="213" w:author="kofrlab" w:date="2015-06-18T21:36:00Z">
+        <w:del w:id="214" w:author="Marek Mateják" w:date="2015-07-15T16:37:00Z">
+          <w:r>
+            <w:delText xml:space="preserve">All governing equations are expressed in the code and the most important are explained in the attached draft documentation. </w:delText>
+          </w:r>
+        </w:del>
       </w:ins>
-      <w:ins w:id="226" w:author="kofrlab" w:date="2015-06-18T21:33:00Z">
-        <w:r>
-          <w:t>The model is partially documented directly in the code, more detailed description of the usage, including this article and underlying principles is to be found in attached documents in Documentation folder. This paper shows the main principle and usability of the library on three simple examples.</w:t>
+      <w:ins w:id="215" w:author="kofrlab" w:date="2015-06-18T21:33:00Z">
+        <w:r>
+          <w:t xml:space="preserve">The model is partially documented directly in the code, more detailed description of the usage, including this article and underlying principles is to be found in </w:t>
+        </w:r>
+        <w:r>
+          <w:lastRenderedPageBreak/>
+          <w:t>attached documents in Documentation folder. This paper shows the main principle and usability of the library on three simple examples.</w:t>
         </w:r>
       </w:ins>
     </w:p>
@@ -3665,12 +3585,12 @@
       <w:r>
         <w:t xml:space="preserve">The </w:t>
       </w:r>
-      <w:ins w:id="227" w:author="kofrlab" w:date="2015-06-18T13:13:00Z">
+      <w:ins w:id="216" w:author="kofrlab" w:date="2015-06-18T13:13:00Z">
         <w:r>
           <w:t>C</w:t>
         </w:r>
       </w:ins>
-      <w:del w:id="228" w:author="kofrlab" w:date="2015-06-18T13:13:00Z">
+      <w:del w:id="217" w:author="kofrlab" w:date="2015-06-18T13:13:00Z">
         <w:r>
           <w:delText>c</w:delText>
         </w:r>
@@ -3678,7 +3598,7 @@
       <w:r>
         <w:t xml:space="preserve">hemical </w:t>
       </w:r>
-      <w:ins w:id="229" w:author="kofrlab" w:date="2015-06-18T13:13:00Z">
+      <w:ins w:id="218" w:author="kofrlab" w:date="2015-06-18T13:13:00Z">
         <w:r>
           <w:t xml:space="preserve">library </w:t>
         </w:r>
@@ -3756,11 +3676,7 @@
         <w:t>s</w:t>
       </w:r>
       <w:r>
-        <w:t xml:space="preserve"> </w:t>
-      </w:r>
-      <w:r>
-        <w:lastRenderedPageBreak/>
-        <w:t xml:space="preserve">for </w:t>
+        <w:t xml:space="preserve"> for </w:t>
       </w:r>
       <w:r>
         <w:t>the</w:t>
@@ -4063,7 +3979,7 @@
       <w:pPr>
         <w:pStyle w:val="BodyTextIndented"/>
         <w:rPr>
-          <w:ins w:id="230" w:author="Marek Mateják" w:date="2015-07-09T01:10:00Z"/>
+          <w:ins w:id="219" w:author="Marek Mateják" w:date="2015-07-09T01:10:00Z"/>
         </w:rPr>
       </w:pPr>
       <w:r>
@@ -4125,112 +4041,105 @@
       <w:pPr>
         <w:pStyle w:val="BodyTextIndented"/>
         <w:rPr>
-          <w:ins w:id="231" w:author="Marek Mateják" w:date="2015-07-09T01:14:00Z"/>
-        </w:rPr>
-      </w:pPr>
-      <w:ins w:id="232" w:author="Marek Mateják" w:date="2015-07-09T10:52:00Z">
+          <w:ins w:id="220" w:author="Marek Mateják" w:date="2015-07-09T01:14:00Z"/>
+        </w:rPr>
+      </w:pPr>
+      <w:ins w:id="221" w:author="Marek Mateják" w:date="2015-07-09T10:52:00Z">
         <w:r>
           <w:t>As a result of fundamental relations, t</w:t>
         </w:r>
       </w:ins>
-      <w:ins w:id="233" w:author="Marek Mateják" w:date="2015-07-09T01:10:00Z">
+      <w:ins w:id="222" w:author="Marek Mateják" w:date="2015-07-09T01:10:00Z">
         <w:r>
           <w:t>he solution of chemical substances contains   enthalpy, entropy and internal energy. Th</w:t>
         </w:r>
       </w:ins>
-      <w:ins w:id="234" w:author="Marek Mateják" w:date="2015-07-09T01:11:00Z">
+      <w:ins w:id="223" w:author="Marek Mateják" w:date="2015-07-09T01:11:00Z">
         <w:r>
           <w:t xml:space="preserve">ese properties can be </w:t>
         </w:r>
       </w:ins>
-      <w:ins w:id="235" w:author="Marek Mateják" w:date="2015-07-09T01:21:00Z">
+      <w:ins w:id="224" w:author="Marek Mateják" w:date="2015-07-09T01:21:00Z">
         <w:r>
           <w:t>represented also as</w:t>
         </w:r>
       </w:ins>
-      <w:ins w:id="236" w:author="Marek Mateják" w:date="2015-07-09T01:12:00Z">
+      <w:ins w:id="225" w:author="Marek Mateják" w:date="2015-07-09T01:12:00Z">
         <w:r>
           <w:t xml:space="preserve"> Media of MSL 3.2</w:t>
         </w:r>
       </w:ins>
-      <w:ins w:id="237" w:author="Marek Mateják" w:date="2015-07-09T01:17:00Z">
-        <w:r>
-          <w:t xml:space="preserve"> (e.g. Interfaces.</w:t>
-        </w:r>
-        <w:r>
-          <w:t>SimpleChemicalMedium</w:t>
-        </w:r>
-        <w:r>
-          <w:t>)</w:t>
+      <w:ins w:id="226" w:author="Marek Mateják" w:date="2015-07-09T01:17:00Z">
+        <w:r>
+          <w:t xml:space="preserve"> (e.g. Interfaces.SimpleChemicalMedium)</w:t>
         </w:r>
       </w:ins>
-      <w:ins w:id="238" w:author="Marek Mateják" w:date="2015-07-09T01:12:00Z">
+      <w:ins w:id="227" w:author="Marek Mateják" w:date="2015-07-09T01:12:00Z">
         <w:r>
           <w:t xml:space="preserve">. </w:t>
         </w:r>
       </w:ins>
-      <w:ins w:id="239" w:author="Marek Mateják" w:date="2015-07-09T10:52:00Z">
+      <w:ins w:id="228" w:author="Marek Mateják" w:date="2015-07-09T10:52:00Z">
         <w:r>
           <w:t>H</w:t>
         </w:r>
       </w:ins>
-      <w:ins w:id="240" w:author="Marek Mateják" w:date="2015-07-09T01:12:00Z">
+      <w:ins w:id="229" w:author="Marek Mateják" w:date="2015-07-09T01:12:00Z">
         <w:r>
           <w:t>aving</w:t>
         </w:r>
       </w:ins>
-      <w:ins w:id="241" w:author="Marek Mateják" w:date="2015-07-09T01:17:00Z">
+      <w:ins w:id="230" w:author="Marek Mateják" w:date="2015-07-09T01:17:00Z">
         <w:r>
           <w:t xml:space="preserve"> solution as</w:t>
         </w:r>
       </w:ins>
-      <w:ins w:id="242" w:author="Marek Mateják" w:date="2015-07-09T01:13:00Z">
+      <w:ins w:id="231" w:author="Marek Mateják" w:date="2015-07-09T01:13:00Z">
         <w:r>
           <w:t xml:space="preserve"> homogenous mixture of one state of matter there is an option to use the Fluid </w:t>
         </w:r>
       </w:ins>
-      <w:ins w:id="243" w:author="Marek Mateják" w:date="2015-07-09T01:14:00Z">
+      <w:ins w:id="232" w:author="Marek Mateják" w:date="2015-07-09T01:14:00Z">
         <w:r>
           <w:t xml:space="preserve">connectors and </w:t>
         </w:r>
       </w:ins>
-      <w:ins w:id="244" w:author="Marek Mateják" w:date="2015-07-09T01:13:00Z">
+      <w:ins w:id="233" w:author="Marek Mateják" w:date="2015-07-09T01:13:00Z">
         <w:r>
           <w:t xml:space="preserve">components of </w:t>
         </w:r>
       </w:ins>
-      <w:ins w:id="245" w:author="Marek Mateják" w:date="2015-07-09T01:14:00Z">
+      <w:ins w:id="234" w:author="Marek Mateják" w:date="2015-07-09T01:14:00Z">
         <w:r>
           <w:t xml:space="preserve">MSL 3.2 </w:t>
         </w:r>
       </w:ins>
-      <w:ins w:id="246" w:author="Marek Mateják" w:date="2015-07-09T01:22:00Z">
+      <w:ins w:id="235" w:author="Marek Mateják" w:date="2015-07-09T01:22:00Z">
         <w:r>
           <w:t>using</w:t>
         </w:r>
       </w:ins>
-      <w:ins w:id="247" w:author="Marek Mateják" w:date="2015-07-09T01:14:00Z">
+      <w:ins w:id="236" w:author="Marek Mateják" w:date="2015-07-09T01:14:00Z">
         <w:r>
           <w:t xml:space="preserve"> </w:t>
         </w:r>
       </w:ins>
-      <w:ins w:id="248" w:author="Marek Mateják" w:date="2015-07-09T01:15:00Z">
+      <w:ins w:id="237" w:author="Marek Mateják" w:date="2015-07-09T01:15:00Z">
         <w:r>
           <w:t xml:space="preserve">Chemical library component named </w:t>
         </w:r>
       </w:ins>
-      <w:ins w:id="249" w:author="Marek Mateják" w:date="2015-07-09T01:26:00Z">
-        <w:r>
-          <w:lastRenderedPageBreak/>
+      <w:ins w:id="238" w:author="Marek Mateják" w:date="2015-07-09T01:26:00Z">
+        <w:r>
           <w:t>Components.</w:t>
         </w:r>
       </w:ins>
-      <w:ins w:id="250" w:author="Marek Mateják" w:date="2015-07-09T01:14:00Z">
+      <w:ins w:id="239" w:author="Marek Mateják" w:date="2015-07-09T01:14:00Z">
         <w:r>
           <w:t>FluidAdapter.</w:t>
         </w:r>
       </w:ins>
-      <w:ins w:id="251" w:author="Marek Mateják" w:date="2015-07-09T01:18:00Z">
+      <w:ins w:id="240" w:author="Marek Mateják" w:date="2015-07-09T01:18:00Z">
         <w:r>
           <w:t xml:space="preserve"> The FluidAdapter</w:t>
         </w:r>
@@ -4238,51 +4147,47 @@
           <w:t xml:space="preserve"> can connect </w:t>
         </w:r>
       </w:ins>
-      <w:ins w:id="252" w:author="Marek Mateják" w:date="2015-07-09T01:22:00Z">
+      <w:ins w:id="241" w:author="Marek Mateják" w:date="2015-07-09T01:22:00Z">
         <w:r>
           <w:t>each</w:t>
         </w:r>
       </w:ins>
-      <w:ins w:id="253" w:author="Marek Mateják" w:date="2015-07-09T01:23:00Z">
+      <w:ins w:id="242" w:author="Marek Mateják" w:date="2015-07-09T01:23:00Z">
         <w:r>
           <w:t xml:space="preserve"> </w:t>
         </w:r>
       </w:ins>
-      <w:ins w:id="254" w:author="Marek Mateják" w:date="2015-07-09T01:18:00Z">
+      <w:ins w:id="243" w:author="Marek Mateják" w:date="2015-07-09T01:18:00Z">
         <w:r>
           <w:t>substanc</w:t>
         </w:r>
       </w:ins>
-      <w:ins w:id="255" w:author="Marek Mateják" w:date="2015-07-09T01:23:00Z">
+      <w:ins w:id="244" w:author="Marek Mateják" w:date="2015-07-09T01:23:00Z">
         <w:r>
           <w:t>e of the solution</w:t>
         </w:r>
       </w:ins>
-      <w:ins w:id="256" w:author="Marek Mateják" w:date="2015-07-09T01:19:00Z">
-        <w:r>
-          <w:t xml:space="preserve"> with the fluid </w:t>
-        </w:r>
-        <w:r>
-          <w:lastRenderedPageBreak/>
-          <w:t xml:space="preserve">port, which represent the stream of the </w:t>
+      <w:ins w:id="245" w:author="Marek Mateják" w:date="2015-07-09T01:19:00Z">
+        <w:r>
+          <w:t xml:space="preserve"> with the fluid port, which represent the stream of the </w:t>
         </w:r>
       </w:ins>
-      <w:ins w:id="257" w:author="Marek Mateják" w:date="2015-07-09T01:20:00Z">
+      <w:ins w:id="246" w:author="Marek Mateják" w:date="2015-07-09T01:20:00Z">
         <w:r>
           <w:t xml:space="preserve">whole </w:t>
         </w:r>
       </w:ins>
-      <w:ins w:id="258" w:author="Marek Mateják" w:date="2015-07-09T01:19:00Z">
+      <w:ins w:id="247" w:author="Marek Mateják" w:date="2015-07-09T01:19:00Z">
         <w:r>
           <w:t>solution</w:t>
         </w:r>
       </w:ins>
-      <w:ins w:id="259" w:author="Marek Mateják" w:date="2015-07-09T01:27:00Z">
+      <w:ins w:id="248" w:author="Marek Mateják" w:date="2015-07-09T01:27:00Z">
         <w:r>
           <w:t xml:space="preserve"> (e.g. Examples.FluidAdapter2)</w:t>
         </w:r>
       </w:ins>
-      <w:ins w:id="260" w:author="Marek Mateják" w:date="2015-07-09T01:19:00Z">
+      <w:ins w:id="249" w:author="Marek Mateják" w:date="2015-07-09T01:19:00Z">
         <w:r>
           <w:t xml:space="preserve">. </w:t>
         </w:r>
@@ -4302,12 +4207,12 @@
           <w:docGrid w:linePitch="360"/>
         </w:sectPr>
       </w:pPr>
-      <w:ins w:id="261" w:author="Marek Mateják" w:date="2015-07-09T01:13:00Z">
+      <w:ins w:id="250" w:author="Marek Mateják" w:date="2015-07-09T01:13:00Z">
         <w:r>
           <w:t xml:space="preserve"> </w:t>
         </w:r>
       </w:ins>
-      <w:ins w:id="262" w:author="Marek Mateják" w:date="2015-07-09T01:12:00Z">
+      <w:ins w:id="251" w:author="Marek Mateják" w:date="2015-07-09T01:12:00Z">
         <w:r>
           <w:t xml:space="preserve"> </w:t>
         </w:r>
@@ -4327,19 +4232,20 @@
       <w:pPr>
         <w:pStyle w:val="BodyTextIndented"/>
         <w:rPr>
-          <w:ins w:id="263" w:author="Marek Mateják" w:date="2015-07-09T11:08:00Z"/>
+          <w:ins w:id="252" w:author="Marek Mateják" w:date="2015-07-09T11:08:00Z"/>
           <w:rStyle w:val="FigureCaptionChar"/>
           <w:sz w:val="20"/>
           <w:szCs w:val="20"/>
         </w:rPr>
       </w:pPr>
-      <w:ins w:id="264" w:author="Marek Mateják" w:date="2015-07-09T11:08:00Z">
+      <w:ins w:id="253" w:author="Marek Mateják" w:date="2015-07-09T11:08:00Z">
         <w:r>
           <w:rPr>
             <w:b/>
             <w:sz w:val="20"/>
             <w:szCs w:val="20"/>
           </w:rPr>
+          <w:lastRenderedPageBreak/>
           <w:t xml:space="preserve">Figure </w:t>
         </w:r>
         <w:r>
@@ -4366,6 +4272,8 @@
           </w:rPr>
           <w:fldChar w:fldCharType="separate"/>
         </w:r>
+      </w:ins>
+      <w:ins w:id="254" w:author="Marek Mateják" w:date="2015-07-15T16:49:00Z">
         <w:r>
           <w:rPr>
             <w:b/>
@@ -4375,6 +4283,8 @@
           </w:rPr>
           <w:t>1</w:t>
         </w:r>
+      </w:ins>
+      <w:ins w:id="255" w:author="Marek Mateják" w:date="2015-07-09T11:08:00Z">
         <w:r>
           <w:rPr>
             <w:b/>
@@ -4405,7 +4315,7 @@
         <w:pStyle w:val="BodyTextIndented"/>
         <w:ind w:firstLine="0"/>
         <w:rPr>
-          <w:ins w:id="265" w:author="Marek Mateják" w:date="2015-07-09T11:08:00Z"/>
+          <w:ins w:id="256" w:author="Marek Mateják" w:date="2015-07-09T11:08:00Z"/>
           <w:rStyle w:val="FigureCaptionChar"/>
           <w:sz w:val="24"/>
         </w:rPr>
@@ -4416,7 +4326,7 @@
         <w:pStyle w:val="BodyTextIndented"/>
         <w:ind w:firstLine="0"/>
         <w:rPr>
-          <w:ins w:id="266" w:author="Marek Mateják" w:date="2015-07-09T11:08:00Z"/>
+          <w:ins w:id="257" w:author="Marek Mateják" w:date="2015-07-09T11:08:00Z"/>
           <w:rStyle w:val="FigureCaptionChar"/>
         </w:rPr>
         <w:sectPr>
@@ -4432,7 +4342,7 @@
       <w:pPr>
         <w:pStyle w:val="BodyTextIndented"/>
         <w:rPr>
-          <w:ins w:id="267" w:author="Marek Mateják" w:date="2015-07-09T11:08:00Z"/>
+          <w:ins w:id="258" w:author="Marek Mateják" w:date="2015-07-09T11:08:00Z"/>
           <w:b/>
           <w:sz w:val="20"/>
           <w:szCs w:val="20"/>
@@ -4564,9 +4474,9 @@
         <w:pStyle w:val="BodyTextIndented"/>
         <w:ind w:firstLine="0"/>
         <w:rPr>
-          <w:del w:id="268" w:author="Marek Mateják" w:date="2015-07-08T21:01:00Z"/>
-        </w:rPr>
-        <w:pPrChange w:id="269" w:author="Marek Mateják" w:date="2015-07-08T21:01:00Z">
+          <w:del w:id="259" w:author="Marek Mateják" w:date="2015-07-08T21:01:00Z"/>
+        </w:rPr>
+        <w:pPrChange w:id="260" w:author="Marek Mateják" w:date="2015-07-08T21:01:00Z">
           <w:pPr>
             <w:pStyle w:val="BodyTextIndented"/>
           </w:pPr>
@@ -4587,6 +4497,10 @@
     <w:p>
       <w:pPr>
         <w:pStyle w:val="BodyTextIndented"/>
+        <w:rPr>
+          <w:b/>
+          <w:bCs/>
+        </w:rPr>
         <w:sectPr>
           <w:type w:val="continuous"/>
           <w:pgSz w:w="11907" w:h="16840" w:code="9"/>
@@ -4594,7 +4508,7 @@
           <w:cols w:space="510"/>
           <w:docGrid w:linePitch="360"/>
         </w:sectPr>
-        <w:pPrChange w:id="270" w:author="Marek Mateják" w:date="2015-07-08T21:01:00Z">
+        <w:pPrChange w:id="261" w:author="Marek Mateják" w:date="2015-07-08T21:01:00Z">
           <w:pPr>
             <w:pStyle w:val="Nadpis1"/>
           </w:pPr>
@@ -4866,7 +4780,6 @@
               <w:rPr>
                 <w:lang w:val="en-US"/>
               </w:rPr>
-              <w:lastRenderedPageBreak/>
               <w:t>Pb + HSO</w:t>
             </w:r>
             <w:r>
@@ -5058,7 +4971,11 @@
         <w:t xml:space="preserve"> </w:t>
       </w:r>
       <w:r>
-        <w:t>(Figure 2</w:t>
+        <w:t xml:space="preserve">(Figure </w:t>
+      </w:r>
+      <w:r>
+        <w:lastRenderedPageBreak/>
+        <w:t>2</w:t>
       </w:r>
       <w:r>
         <w:t>A</w:t>
@@ -5087,7 +5004,7 @@
       <w:r>
         <w:t>Components.</w:t>
       </w:r>
-      <w:del w:id="271" w:author="Marek Mateják" w:date="2015-07-08T21:12:00Z">
+      <w:del w:id="262" w:author="Marek Mateják" w:date="2015-07-08T21:12:00Z">
         <w:r>
           <w:delText>Simple</w:delText>
         </w:r>
@@ -5916,41 +5833,41 @@
         <w:t xml:space="preserve">two </w:t>
       </w:r>
       <w:r>
-        <w:t xml:space="preserve">for water </w:t>
+        <w:t>for water (p={1,2})</w:t>
+      </w:r>
+      <w:r>
+        <w:t>,</w:t>
+      </w:r>
+      <w:r>
+        <w:t xml:space="preserve"> following the chemical scheme of the first chemical reaction above. After setting the number of reactants and products</w:t>
+      </w:r>
+      <w:r>
+        <w:t>,</w:t>
+      </w:r>
+      <w:r>
+        <w:t xml:space="preserve"> </w:t>
+      </w:r>
+      <w:r>
+        <w:t xml:space="preserve">it </w:t>
+      </w:r>
+      <w:r>
+        <w:t>is possible to connect the substances with react</w:t>
+      </w:r>
+      <w:r>
+        <w:t>ion</w:t>
+      </w:r>
+      <w:r>
+        <w:t>s</w:t>
+      </w:r>
+      <w:r>
+        <w:t>. Each instance of reaction h</w:t>
+      </w:r>
+      <w:r>
+        <w:t xml:space="preserve">as an array of connectors for substrates and an array </w:t>
       </w:r>
       <w:r>
         <w:lastRenderedPageBreak/>
-        <w:t>(p={1,2})</w:t>
-      </w:r>
-      <w:r>
-        <w:t>,</w:t>
-      </w:r>
-      <w:r>
-        <w:t xml:space="preserve"> following the chemical scheme of the first chemical reaction above. After setting the number of reactants and products</w:t>
-      </w:r>
-      <w:r>
-        <w:t>,</w:t>
-      </w:r>
-      <w:r>
-        <w:t xml:space="preserve"> </w:t>
-      </w:r>
-      <w:r>
-        <w:t xml:space="preserve">it </w:t>
-      </w:r>
-      <w:r>
-        <w:t>is possible to connect the substances with react</w:t>
-      </w:r>
-      <w:r>
-        <w:t>ion</w:t>
-      </w:r>
-      <w:r>
-        <w:t>s</w:t>
-      </w:r>
-      <w:r>
-        <w:t>. Each instance of reaction h</w:t>
-      </w:r>
-      <w:r>
-        <w:t>as an array of connectors for substrates and an array of connectors for products</w:t>
+        <w:t>of connectors for products</w:t>
       </w:r>
       <w:r>
         <w:t>;</w:t>
@@ -6391,8 +6308,13 @@
         <w:t xml:space="preserve">Example of </w:t>
       </w:r>
       <w:r>
-        <w:t>the Hydrogen Burning Engine</w:t>
-      </w:r>
+        <w:t xml:space="preserve">the Hydrogen Burning </w:t>
+      </w:r>
+      <w:del w:id="263" w:author="Marek Mateják" w:date="2015-07-15T16:37:00Z">
+        <w:r>
+          <w:delText>Engine</w:delText>
+        </w:r>
+      </w:del>
     </w:p>
     <w:p>
       <w:pPr>
@@ -6639,12 +6561,12 @@
       <w:r>
         <w:t xml:space="preserve">using the </w:t>
       </w:r>
-      <w:ins w:id="272" w:author="kofrlab" w:date="2015-06-18T13:13:00Z">
+      <w:ins w:id="264" w:author="kofrlab" w:date="2015-06-18T13:13:00Z">
         <w:r>
           <w:t>C</w:t>
         </w:r>
       </w:ins>
-      <w:del w:id="273" w:author="kofrlab" w:date="2015-06-18T13:13:00Z">
+      <w:del w:id="265" w:author="kofrlab" w:date="2015-06-18T13:13:00Z">
         <w:r>
           <w:delText>c</w:delText>
         </w:r>
@@ -6695,510 +6617,506 @@
         <w:t xml:space="preserve"> ‘idealGas’</w:t>
       </w:r>
       <w:r>
-        <w:t xml:space="preserve"> in Figure 5. For </w:t>
+        <w:t xml:space="preserve"> in Figure 5. For this solution we need to set the area of the piston (e.g.</w:t>
+      </w:r>
+      <w:r>
+        <w:t>,</w:t>
+      </w:r>
+      <w:r>
+        <w:t xml:space="preserve"> 1 dm</w:t>
+      </w:r>
+      <w:r>
+        <w:rPr>
+          <w:vertAlign w:val="superscript"/>
+        </w:rPr>
+        <w:t>2</w:t>
+      </w:r>
+      <w:r>
+        <w:t xml:space="preserve">), where the pressure </w:t>
+      </w:r>
+      <w:r>
+        <w:t xml:space="preserve">provides </w:t>
+      </w:r>
+      <w:r>
+        <w:t>the force of the green mechanical port of the upper</w:t>
+      </w:r>
+      <w:r>
+        <w:t>most</w:t>
+      </w:r>
+      <w:r>
+        <w:t xml:space="preserve"> side. The next parameter is the </w:t>
+      </w:r>
+      <w:r>
+        <w:t>ambient external pressure surrounding the system</w:t>
+      </w:r>
+      <w:r>
+        <w:t xml:space="preserve"> (e.g.</w:t>
+      </w:r>
+      <w:r>
+        <w:t>,</w:t>
+      </w:r>
+      <w:r>
+        <w:t xml:space="preserve"> 1 </w:t>
+      </w:r>
+      <w:r>
+        <w:t>bar</w:t>
+      </w:r>
+      <w:r>
+        <w:t xml:space="preserve">). </w:t>
+      </w:r>
+      <w:r>
+        <w:t>A</w:t>
+      </w:r>
+      <w:r>
+        <w:t>ll th</w:t>
+      </w:r>
+      <w:r>
+        <w:t>r</w:t>
+      </w:r>
+      <w:r>
+        <w:t xml:space="preserve">ee </w:t>
+      </w:r>
+      <w:r>
+        <w:t xml:space="preserve">chemical </w:t>
+      </w:r>
+      <w:r>
+        <w:t>substance</w:t>
+      </w:r>
+      <w:r>
+        <w:t>s</w:t>
+      </w:r>
+      <w:r>
+        <w:t xml:space="preserve"> of the reaction (1)</w:t>
+      </w:r>
+      <w:r>
+        <w:t xml:space="preserve"> can be added </w:t>
+      </w:r>
+      <w:r>
+        <w:t xml:space="preserve">by </w:t>
+      </w:r>
+      <w:r>
+        <w:t>drag</w:t>
+      </w:r>
+      <w:r>
+        <w:t>ging</w:t>
+      </w:r>
+      <w:r>
+        <w:t xml:space="preserve"> and </w:t>
       </w:r>
       <w:r>
         <w:lastRenderedPageBreak/>
-        <w:t>this solution we need to set the area of the piston (e.g.</w:t>
+        <w:t>drop</w:t>
+      </w:r>
+      <w:r>
+        <w:t>ping</w:t>
+      </w:r>
+      <w:r>
+        <w:t xml:space="preserve"> </w:t>
+      </w:r>
+      <w:r>
+        <w:t xml:space="preserve">the </w:t>
+      </w:r>
+      <w:r>
+        <w:t xml:space="preserve">library class </w:t>
+      </w:r>
+      <w:r>
+        <w:t>‘</w:t>
+      </w:r>
+      <w:r>
+        <w:t>Components.Substance</w:t>
+      </w:r>
+      <w:r>
+        <w:t>’</w:t>
+      </w:r>
+      <w:r>
+        <w:t xml:space="preserve">. Because this model uses gases, the </w:t>
+      </w:r>
+      <w:r>
+        <w:t>state of matter</w:t>
+      </w:r>
+      <w:r>
+        <w:t xml:space="preserve"> </w:t>
+      </w:r>
+      <w:r>
+        <w:t xml:space="preserve">must be changed to some </w:t>
+      </w:r>
+      <w:r>
+        <w:t>gas,</w:t>
+      </w:r>
+      <w:r>
+        <w:t xml:space="preserve"> </w:t>
+      </w:r>
+      <w:r>
+        <w:t>such as</w:t>
+      </w:r>
+      <w:r>
+        <w:t xml:space="preserve"> the</w:t>
+      </w:r>
+      <w:r>
+        <w:t xml:space="preserve"> ideal gas prepared as </w:t>
+      </w:r>
+      <w:r>
+        <w:t>‘</w:t>
+      </w:r>
+      <w:r>
+        <w:t>Interfaces.IdealGas</w:t>
+      </w:r>
+      <w:r>
+        <w:t>’</w:t>
+      </w:r>
+      <w:r>
+        <w:t>. The substance data must be selected</w:t>
+      </w:r>
+      <w:r>
+        <w:t xml:space="preserve"> </w:t>
+      </w:r>
+      <w:r>
+        <w:t>to</w:t>
+      </w:r>
+      <w:r>
+        <w:t xml:space="preserve"> </w:t>
+      </w:r>
+      <w:r>
+        <w:t>define</w:t>
+      </w:r>
+      <w:r>
+        <w:t xml:space="preserve"> </w:t>
+      </w:r>
+      <w:r>
+        <w:t>the appropriate substance</w:t>
+      </w:r>
+      <w:r>
+        <w:t>s</w:t>
+      </w:r>
+      <w:r>
+        <w:t xml:space="preserve"> </w:t>
+      </w:r>
+      <w:r>
+        <w:t xml:space="preserve">such </w:t>
+      </w:r>
+      <w:r>
+        <w:t>as</w:t>
+      </w:r>
+      <w:r>
+        <w:t xml:space="preserve"> ‘</w:t>
+      </w:r>
+      <w:r>
+        <w:t>Hydrogen_gas</w:t>
+      </w:r>
+      <w:r>
+        <w:t>’</w:t>
       </w:r>
       <w:r>
         <w:t>,</w:t>
       </w:r>
       <w:r>
-        <w:t xml:space="preserve"> 1 dm</w:t>
-      </w:r>
-      <w:r>
-        <w:rPr>
-          <w:vertAlign w:val="superscript"/>
+        <w:t xml:space="preserve"> </w:t>
+      </w:r>
+      <w:r>
+        <w:t>‘</w:t>
+      </w:r>
+      <w:r>
+        <w:t>.Oxygen_gas</w:t>
+      </w:r>
+      <w:r>
+        <w:t>’</w:t>
+      </w:r>
+      <w:r>
+        <w:t xml:space="preserve"> and</w:t>
+      </w:r>
+      <w:r>
+        <w:t xml:space="preserve"> </w:t>
+      </w:r>
+      <w:r>
+        <w:t>‘</w:t>
+      </w:r>
+      <w:r>
+        <w:t>.Water_gas</w:t>
+      </w:r>
+      <w:r>
+        <w:t>’</w:t>
+      </w:r>
+      <w:r>
+        <w:t xml:space="preserve"> in package </w:t>
+      </w:r>
+      <w:r>
+        <w:t>‘Examples.Substances</w:t>
+      </w:r>
+      <w:r>
+        <w:t>’</w:t>
+      </w:r>
+      <w:r>
+        <w:t xml:space="preserve">. </w:t>
+      </w:r>
+      <w:r>
+        <w:t>In addition,</w:t>
+      </w:r>
+      <w:r>
+        <w:t xml:space="preserve"> the initial amount</w:t>
+      </w:r>
+      <w:r>
+        <w:t>s</w:t>
+      </w:r>
+      <w:r>
+        <w:t xml:space="preserve"> of substances can be prepared for </w:t>
+      </w:r>
+      <w:r>
+        <w:t xml:space="preserve">the </w:t>
+      </w:r>
+      <w:r>
+        <w:t xml:space="preserve">ideal solution of hydrogen and oxygen gases </w:t>
+      </w:r>
+      <w:r>
+        <w:t>at</w:t>
+      </w:r>
+      <w:r>
+        <w:t xml:space="preserve"> a</w:t>
+      </w:r>
+      <w:r>
+        <w:t xml:space="preserve"> </w:t>
+      </w:r>
+      <w:r>
+        <w:t xml:space="preserve">ratio 2:1 to </w:t>
+      </w:r>
+      <w:r>
+        <w:t xml:space="preserve">attain </w:t>
+      </w:r>
+      <w:r>
+        <w:t>the chemical equation above</w:t>
+      </w:r>
+      <w:r>
+        <w:t>,</w:t>
+      </w:r>
+      <w:r>
+        <w:t xml:space="preserve"> with </w:t>
+      </w:r>
+      <w:r>
+        <w:t xml:space="preserve">the </w:t>
+      </w:r>
+      <w:r>
+        <w:t xml:space="preserve">expectation that at the end of </w:t>
+      </w:r>
+      <w:r>
+        <w:t xml:space="preserve">the </w:t>
+      </w:r>
+      <w:r>
+        <w:t xml:space="preserve">burning </w:t>
+      </w:r>
+      <w:r>
+        <w:t xml:space="preserve">process, </w:t>
+      </w:r>
+      <w:r>
+        <w:t xml:space="preserve">only water </w:t>
+      </w:r>
+      <w:r>
+        <w:t xml:space="preserve">vapor </w:t>
+      </w:r>
+      <w:r>
+        <w:t>w</w:t>
+      </w:r>
+      <w:r>
+        <w:t xml:space="preserve">ould </w:t>
+      </w:r>
+      <w:r>
+        <w:t xml:space="preserve">be presented. </w:t>
+      </w:r>
+      <w:r>
+        <w:t>Therefore,</w:t>
+      </w:r>
+      <w:r>
+        <w:t xml:space="preserve"> the initial values </w:t>
+      </w:r>
+      <w:r>
+        <w:t>of H</w:t>
+      </w:r>
+      <w:r>
+        <w:rPr>
+          <w:vertAlign w:val="subscript"/>
         </w:rPr>
         <w:t>2</w:t>
       </w:r>
       <w:r>
-        <w:t xml:space="preserve">), where the pressure </w:t>
-      </w:r>
-      <w:r>
-        <w:t xml:space="preserve">provides </w:t>
-      </w:r>
-      <w:r>
-        <w:t>the force of the green mechanical port of the upper</w:t>
-      </w:r>
-      <w:r>
-        <w:t>most</w:t>
-      </w:r>
-      <w:r>
-        <w:t xml:space="preserve"> side. The next parameter is the </w:t>
-      </w:r>
-      <w:r>
-        <w:t>ambient external pressure surrounding the system</w:t>
-      </w:r>
-      <w:r>
-        <w:t xml:space="preserve"> (e.g.</w:t>
+        <w:t xml:space="preserve"> particles </w:t>
+      </w:r>
+      <w:r>
+        <w:t xml:space="preserve">could be set to 26 mmol and </w:t>
+      </w:r>
+      <w:r>
+        <w:t xml:space="preserve">of </w:t>
+      </w:r>
+      <w:r>
+        <w:t>O</w:t>
+      </w:r>
+      <w:r>
+        <w:rPr>
+          <w:vertAlign w:val="subscript"/>
+        </w:rPr>
+        <w:t>2</w:t>
+      </w:r>
+      <w:r>
+        <w:t xml:space="preserve"> particles</w:t>
+      </w:r>
+      <w:r>
+        <w:t xml:space="preserve"> as 13 mmol</w:t>
+      </w:r>
+      <w:r>
+        <w:t xml:space="preserve">. All substances must be connected </w:t>
+      </w:r>
+      <w:r>
+        <w:t>with</w:t>
+      </w:r>
+      <w:r>
+        <w:t xml:space="preserve"> the </w:t>
+      </w:r>
+      <w:r>
+        <w:t xml:space="preserve">‘idealGas’ </w:t>
+      </w:r>
+      <w:r>
+        <w:t xml:space="preserve">using </w:t>
+      </w:r>
+      <w:r>
+        <w:t xml:space="preserve">the </w:t>
+      </w:r>
+      <w:r>
+        <w:t xml:space="preserve">blue colored </w:t>
+      </w:r>
+      <w:r>
+        <w:t>solution po</w:t>
+      </w:r>
+      <w:r>
+        <w:t xml:space="preserve">rt situated </w:t>
+      </w:r>
+      <w:r>
+        <w:t xml:space="preserve">on </w:t>
+      </w:r>
+      <w:r>
+        <w:t>the bottom side of each substance and solution. Then</w:t>
       </w:r>
       <w:r>
         <w:t>,</w:t>
       </w:r>
       <w:r>
-        <w:t xml:space="preserve"> 1 </w:t>
-      </w:r>
-      <w:r>
-        <w:t>bar</w:t>
-      </w:r>
-      <w:r>
-        <w:t xml:space="preserve">). </w:t>
-      </w:r>
-      <w:r>
-        <w:t>A</w:t>
-      </w:r>
-      <w:r>
-        <w:t>ll th</w:t>
-      </w:r>
-      <w:r>
-        <w:t>r</w:t>
-      </w:r>
-      <w:r>
-        <w:t xml:space="preserve">ee </w:t>
-      </w:r>
-      <w:r>
-        <w:t xml:space="preserve">chemical </w:t>
-      </w:r>
-      <w:r>
-        <w:t>substance</w:t>
+        <w:t xml:space="preserve"> the chemical reaction is inserted into the diagram of this model as library class </w:t>
+      </w:r>
+      <w:r>
+        <w:t>‘</w:t>
+      </w:r>
+      <w:r>
+        <w:t>Components.Reaction</w:t>
+      </w:r>
+      <w:r>
+        <w:t>’,</w:t>
+      </w:r>
+      <w:r>
+        <w:t xml:space="preserve"> and it is set to </w:t>
+      </w:r>
+      <w:r>
+        <w:t xml:space="preserve">two </w:t>
+      </w:r>
+      <w:r>
+        <w:t xml:space="preserve">substrates (nS=2) with stoichiometry s={2,1} and one product with stoichiometry </w:t>
+      </w:r>
+      <w:r>
+        <w:t>p={2} to represent the reaction (3)</w:t>
+      </w:r>
+      <w:r>
+        <w:t xml:space="preserve">. The substances are then connected using </w:t>
+      </w:r>
+      <w:r>
+        <w:t xml:space="preserve">violet colored </w:t>
+      </w:r>
+      <w:r>
+        <w:t>substance connectors with appropriate indexes: H</w:t>
+      </w:r>
+      <w:r>
+        <w:rPr>
+          <w:vertAlign w:val="subscript"/>
+        </w:rPr>
+        <w:t>2</w:t>
+      </w:r>
+      <w:r>
+        <w:t xml:space="preserve"> to </w:t>
+      </w:r>
+      <w:r>
+        <w:t>substrates</w:t>
+      </w:r>
+      <w:r>
+        <w:t>[1], O</w:t>
+      </w:r>
+      <w:r>
+        <w:rPr>
+          <w:vertAlign w:val="subscript"/>
+        </w:rPr>
+        <w:t>2</w:t>
+      </w:r>
+      <w:r>
+        <w:t xml:space="preserve"> to </w:t>
+      </w:r>
+      <w:r>
+        <w:t>substrates</w:t>
+      </w:r>
+      <w:r>
+        <w:t>[2] and H</w:t>
+      </w:r>
+      <w:r>
+        <w:rPr>
+          <w:vertAlign w:val="subscript"/>
+        </w:rPr>
+        <w:t>2</w:t>
+      </w:r>
+      <w:r>
+        <w:t xml:space="preserve">O to products[1]. </w:t>
+      </w:r>
+      <w:r>
+        <w:t>At this point,</w:t>
+      </w:r>
+      <w:r>
+        <w:t xml:space="preserve"> t</w:t>
+      </w:r>
+      <w:r>
+        <w:t xml:space="preserve">he model </w:t>
+      </w:r>
+      <w:r>
+        <w:t xml:space="preserve">is </w:t>
+      </w:r>
+      <w:r>
+        <w:t xml:space="preserve">prepared to simulate </w:t>
+      </w:r>
+      <w:r>
+        <w:t xml:space="preserve">the </w:t>
+      </w:r>
+      <w:r>
+        <w:t>condition</w:t>
       </w:r>
       <w:r>
         <w:t>s</w:t>
       </w:r>
       <w:r>
-        <w:t xml:space="preserve"> of the reaction (1)</w:t>
-      </w:r>
-      <w:r>
-        <w:t xml:space="preserve"> can be added </w:t>
-      </w:r>
-      <w:r>
-        <w:t xml:space="preserve">by </w:t>
-      </w:r>
-      <w:r>
-        <w:t>drag</w:t>
-      </w:r>
-      <w:r>
-        <w:t>ging</w:t>
-      </w:r>
-      <w:r>
-        <w:t xml:space="preserve"> and drop</w:t>
-      </w:r>
-      <w:r>
-        <w:t>ping</w:t>
-      </w:r>
-      <w:r>
-        <w:t xml:space="preserve"> </w:t>
-      </w:r>
-      <w:r>
-        <w:t xml:space="preserve">the </w:t>
-      </w:r>
-      <w:r>
-        <w:t xml:space="preserve">library class </w:t>
-      </w:r>
-      <w:r>
-        <w:t>‘</w:t>
-      </w:r>
-      <w:r>
-        <w:t>Components.Substance</w:t>
-      </w:r>
-      <w:r>
-        <w:t>’</w:t>
-      </w:r>
-      <w:r>
-        <w:t xml:space="preserve">. Because this model uses gases, the </w:t>
-      </w:r>
-      <w:r>
-        <w:t>state of matter</w:t>
-      </w:r>
-      <w:r>
-        <w:t xml:space="preserve"> </w:t>
-      </w:r>
-      <w:r>
-        <w:t xml:space="preserve">must be changed to some </w:t>
-      </w:r>
-      <w:r>
-        <w:t>gas,</w:t>
-      </w:r>
-      <w:r>
-        <w:t xml:space="preserve"> </w:t>
-      </w:r>
-      <w:r>
-        <w:t>such as</w:t>
-      </w:r>
-      <w:r>
-        <w:t xml:space="preserve"> the</w:t>
-      </w:r>
-      <w:r>
-        <w:t xml:space="preserve"> ideal gas prepared as </w:t>
-      </w:r>
-      <w:r>
-        <w:t>‘</w:t>
-      </w:r>
-      <w:r>
-        <w:t>Interfaces.IdealGas</w:t>
-      </w:r>
-      <w:r>
-        <w:t>’</w:t>
-      </w:r>
-      <w:r>
-        <w:t>. The substance data must be selected</w:t>
-      </w:r>
-      <w:r>
-        <w:t xml:space="preserve"> </w:t>
-      </w:r>
-      <w:r>
-        <w:t>to</w:t>
-      </w:r>
-      <w:r>
-        <w:t xml:space="preserve"> </w:t>
-      </w:r>
-      <w:r>
-        <w:t>define</w:t>
-      </w:r>
-      <w:r>
-        <w:t xml:space="preserve"> </w:t>
-      </w:r>
-      <w:r>
-        <w:t>the appropriate substance</w:t>
-      </w:r>
-      <w:r>
-        <w:t>s</w:t>
-      </w:r>
-      <w:r>
-        <w:t xml:space="preserve"> </w:t>
-      </w:r>
-      <w:r>
-        <w:t xml:space="preserve">such </w:t>
-      </w:r>
-      <w:r>
-        <w:t>as</w:t>
-      </w:r>
-      <w:r>
-        <w:t xml:space="preserve"> ‘</w:t>
-      </w:r>
-      <w:r>
-        <w:t>Hydrogen_gas</w:t>
-      </w:r>
-      <w:r>
-        <w:t>’</w:t>
-      </w:r>
-      <w:r>
-        <w:t>,</w:t>
-      </w:r>
-      <w:r>
-        <w:t xml:space="preserve"> </w:t>
-      </w:r>
-      <w:r>
-        <w:t>‘</w:t>
-      </w:r>
-      <w:r>
-        <w:t>.Oxygen_gas</w:t>
-      </w:r>
-      <w:r>
-        <w:t>’</w:t>
-      </w:r>
-      <w:r>
-        <w:t xml:space="preserve"> and</w:t>
-      </w:r>
-      <w:r>
-        <w:t xml:space="preserve"> </w:t>
-      </w:r>
-      <w:r>
-        <w:t>‘</w:t>
-      </w:r>
-      <w:r>
-        <w:t>.Water_gas</w:t>
-      </w:r>
-      <w:r>
-        <w:t>’</w:t>
-      </w:r>
-      <w:r>
-        <w:t xml:space="preserve"> in package </w:t>
-      </w:r>
-      <w:r>
-        <w:t>‘Examples.Substances</w:t>
-      </w:r>
-      <w:r>
-        <w:t>’</w:t>
-      </w:r>
-      <w:r>
-        <w:t xml:space="preserve">. </w:t>
-      </w:r>
-      <w:r>
-        <w:t>In addition,</w:t>
-      </w:r>
-      <w:r>
-        <w:t xml:space="preserve"> the initial amount</w:t>
-      </w:r>
-      <w:r>
-        <w:t>s</w:t>
-      </w:r>
-      <w:r>
-        <w:t xml:space="preserve"> of substances can be prepared for </w:t>
-      </w:r>
-      <w:r>
-        <w:t xml:space="preserve">the </w:t>
-      </w:r>
-      <w:r>
-        <w:t xml:space="preserve">ideal solution of hydrogen and oxygen gases </w:t>
-      </w:r>
-      <w:r>
-        <w:t>at</w:t>
-      </w:r>
-      <w:r>
-        <w:t xml:space="preserve"> a</w:t>
-      </w:r>
-      <w:r>
-        <w:t xml:space="preserve"> </w:t>
-      </w:r>
-      <w:r>
-        <w:t xml:space="preserve">ratio 2:1 to </w:t>
-      </w:r>
-      <w:r>
-        <w:t xml:space="preserve">attain </w:t>
-      </w:r>
-      <w:r>
-        <w:t>the chemical equation above</w:t>
-      </w:r>
-      <w:r>
-        <w:t>,</w:t>
-      </w:r>
-      <w:r>
-        <w:t xml:space="preserve"> with </w:t>
-      </w:r>
-      <w:r>
-        <w:t xml:space="preserve">the </w:t>
-      </w:r>
-      <w:r>
-        <w:t xml:space="preserve">expectation that at the end of </w:t>
-      </w:r>
-      <w:r>
-        <w:t xml:space="preserve">the </w:t>
-      </w:r>
-      <w:r>
-        <w:t xml:space="preserve">burning </w:t>
-      </w:r>
-      <w:r>
-        <w:t xml:space="preserve">process, </w:t>
-      </w:r>
-      <w:r>
-        <w:t xml:space="preserve">only water </w:t>
-      </w:r>
-      <w:r>
-        <w:t xml:space="preserve">vapor </w:t>
-      </w:r>
-      <w:r>
-        <w:t>w</w:t>
-      </w:r>
-      <w:r>
-        <w:t xml:space="preserve">ould </w:t>
-      </w:r>
-      <w:r>
-        <w:t xml:space="preserve">be presented. </w:t>
-      </w:r>
-      <w:r>
-        <w:t>Therefore,</w:t>
-      </w:r>
-      <w:r>
-        <w:t xml:space="preserve"> the initial values </w:t>
-      </w:r>
-      <w:r>
-        <w:t>of H</w:t>
-      </w:r>
-      <w:r>
-        <w:rPr>
-          <w:vertAlign w:val="subscript"/>
-        </w:rPr>
-        <w:t>2</w:t>
-      </w:r>
-      <w:r>
-        <w:t xml:space="preserve"> particles </w:t>
-      </w:r>
-      <w:r>
-        <w:t xml:space="preserve">could be set to 26 mmol and </w:t>
+        <w:t xml:space="preserve"> of </w:t>
+      </w:r>
+      <w:r>
+        <w:t>an un</w:t>
+      </w:r>
+      <w:r>
+        <w:t xml:space="preserve">connected heat port and </w:t>
+      </w:r>
+      <w:r>
+        <w:t>an un</w:t>
+      </w:r>
+      <w:r>
+        <w:t>connected mechanical port. This simulation reach</w:t>
+      </w:r>
+      <w:r>
+        <w:t>es</w:t>
+      </w:r>
+      <w:r>
+        <w:t xml:space="preserve"> the theoretical ideal </w:t>
       </w:r>
       <w:r>
         <w:t xml:space="preserve">of </w:t>
       </w:r>
       <w:r>
-        <w:t>O</w:t>
-      </w:r>
-      <w:r>
-        <w:rPr>
-          <w:vertAlign w:val="subscript"/>
-        </w:rPr>
-        <w:t>2</w:t>
-      </w:r>
-      <w:r>
-        <w:t xml:space="preserve"> particles</w:t>
-      </w:r>
-      <w:r>
-        <w:t xml:space="preserve"> as 13 mmol</w:t>
-      </w:r>
-      <w:r>
-        <w:t xml:space="preserve">. All substances must be connected </w:t>
-      </w:r>
-      <w:r>
-        <w:t>with</w:t>
-      </w:r>
-      <w:r>
-        <w:t xml:space="preserve"> the </w:t>
-      </w:r>
-      <w:r>
-        <w:t xml:space="preserve">‘idealGas’ </w:t>
-      </w:r>
-      <w:r>
-        <w:t xml:space="preserve">using </w:t>
-      </w:r>
-      <w:r>
-        <w:t xml:space="preserve">the </w:t>
-      </w:r>
-      <w:r>
-        <w:t xml:space="preserve">blue colored </w:t>
-      </w:r>
-      <w:r>
-        <w:t>solution po</w:t>
-      </w:r>
-      <w:r>
-        <w:t xml:space="preserve">rt situated </w:t>
-      </w:r>
-      <w:r>
-        <w:t xml:space="preserve">on </w:t>
-      </w:r>
-      <w:r>
-        <w:t>the bottom side of each substance and solution. Then</w:t>
-      </w:r>
-      <w:r>
-        <w:t>,</w:t>
-      </w:r>
-      <w:r>
-        <w:t xml:space="preserve"> the chemical reaction is inserted into the diagram of this model as library class </w:t>
-      </w:r>
-      <w:r>
-        <w:t>‘</w:t>
-      </w:r>
-      <w:r>
-        <w:t>Components.Reaction</w:t>
-      </w:r>
-      <w:r>
-        <w:t>’,</w:t>
-      </w:r>
-      <w:r>
-        <w:t xml:space="preserve"> and it is set to </w:t>
-      </w:r>
-      <w:r>
-        <w:t xml:space="preserve">two </w:t>
-      </w:r>
-      <w:r>
-        <w:t xml:space="preserve">substrates (nS=2) with stoichiometry s={2,1} and one product with stoichiometry </w:t>
-      </w:r>
-      <w:r>
-        <w:t>p={2} to represent the reaction (3)</w:t>
-      </w:r>
-      <w:r>
-        <w:t xml:space="preserve">. The substances are then connected using </w:t>
-      </w:r>
-      <w:r>
-        <w:t xml:space="preserve">violet colored </w:t>
-      </w:r>
-      <w:r>
-        <w:t>substance connectors with appropriate indexes: H</w:t>
-      </w:r>
-      <w:r>
-        <w:rPr>
-          <w:vertAlign w:val="subscript"/>
-        </w:rPr>
-        <w:t>2</w:t>
-      </w:r>
-      <w:r>
-        <w:t xml:space="preserve"> to </w:t>
-      </w:r>
-      <w:r>
-        <w:t>substrates</w:t>
-      </w:r>
-      <w:r>
-        <w:t>[1], O</w:t>
-      </w:r>
-      <w:r>
-        <w:rPr>
-          <w:vertAlign w:val="subscript"/>
-        </w:rPr>
-        <w:t>2</w:t>
-      </w:r>
-      <w:r>
-        <w:t xml:space="preserve"> to </w:t>
-      </w:r>
-      <w:r>
-        <w:t>substrates</w:t>
-      </w:r>
-      <w:r>
-        <w:t>[2] and H</w:t>
-      </w:r>
-      <w:r>
-        <w:rPr>
-          <w:vertAlign w:val="subscript"/>
-        </w:rPr>
-        <w:t>2</w:t>
-      </w:r>
-      <w:r>
-        <w:t xml:space="preserve">O to products[1]. </w:t>
-      </w:r>
-      <w:r>
-        <w:t>At this point,</w:t>
-      </w:r>
-      <w:r>
-        <w:t xml:space="preserve"> t</w:t>
-      </w:r>
-      <w:r>
-        <w:t xml:space="preserve">he model </w:t>
-      </w:r>
-      <w:r>
-        <w:t xml:space="preserve">is </w:t>
-      </w:r>
-      <w:r>
-        <w:t xml:space="preserve">prepared to simulate </w:t>
-      </w:r>
-      <w:r>
-        <w:t xml:space="preserve">the </w:t>
-      </w:r>
-      <w:r>
-        <w:t>condition</w:t>
-      </w:r>
-      <w:r>
-        <w:t>s</w:t>
-      </w:r>
-      <w:r>
-        <w:t xml:space="preserve"> of </w:t>
-      </w:r>
-      <w:r>
-        <w:t>an un</w:t>
-      </w:r>
-      <w:r>
-        <w:t xml:space="preserve">connected heat port and </w:t>
-      </w:r>
-      <w:r>
-        <w:t>an un</w:t>
-      </w:r>
-      <w:r>
-        <w:t>connected mechanical port. This simulation reach</w:t>
-      </w:r>
-      <w:r>
-        <w:t>es</w:t>
-      </w:r>
-      <w:r>
-        <w:t xml:space="preserve"> the theoretical ideal </w:t>
-      </w:r>
-      <w:r>
-        <w:t xml:space="preserve">of </w:t>
-      </w:r>
-      <w:r>
-        <w:t xml:space="preserve">thermally isolated (zero </w:t>
-      </w:r>
-      <w:r>
-        <w:lastRenderedPageBreak/>
-        <w:t>heat flow from/to the solution) and isobaric (zero force generated on piston) conditions.</w:t>
+        <w:t>thermally isolated (zero heat flow from/to the solution) and isobaric (zero force generated on piston) conditions.</w:t>
       </w:r>
     </w:p>
     <w:p>
@@ -7265,7 +7183,20 @@
         <w:t xml:space="preserve"> </w:t>
       </w:r>
       <w:r>
-        <w:t>A hydrogen-burning engine with the spring above the piston and cooling to provide an environment with a constant temperature.</w:t>
+        <w:t xml:space="preserve">A hydrogen-burning </w:t>
+      </w:r>
+      <w:ins w:id="266" w:author="Marek Mateják" w:date="2015-07-15T16:38:00Z">
+        <w:r>
+          <w:t xml:space="preserve">piston </w:t>
+        </w:r>
+      </w:ins>
+      <w:del w:id="267" w:author="Marek Mateják" w:date="2015-07-15T16:38:00Z">
+        <w:r>
+          <w:delText xml:space="preserve">engine </w:delText>
+        </w:r>
+      </w:del>
+      <w:r>
+        <w:t>with the spring above the piston and cooling to provide an environment with a constant temperature.</w:t>
       </w:r>
     </w:p>
     <w:p>
@@ -7278,6 +7209,7 @@
         <w:pStyle w:val="BodyTextIndented"/>
       </w:pPr>
       <w:r>
+        <w:lastRenderedPageBreak/>
         <w:t>However,</w:t>
       </w:r>
       <w:r>
@@ -7340,10 +7272,12 @@
       <w:r>
         <w:t>robust mechanical model</w:t>
       </w:r>
-      <w:ins w:id="274" w:author="kofrlab" w:date="2015-06-18T15:34:00Z">
-        <w:r>
-          <w:t xml:space="preserve"> </w:t>
-        </w:r>
+      <w:ins w:id="268" w:author="kofrlab" w:date="2015-06-18T15:34:00Z">
+        <w:del w:id="269" w:author="Marek Mateják" w:date="2015-07-15T16:38:00Z">
+          <w:r>
+            <w:delText xml:space="preserve"> </w:delText>
+          </w:r>
+        </w:del>
       </w:ins>
       <w:r>
         <w:t xml:space="preserve">. </w:t>
@@ -7419,10 +7353,10 @@
       <w:r>
         <w:rPr>
           <w:noProof/>
-          <w:lang w:val="sk-SK" w:eastAsia="sk-SK"/>
+          <w:lang w:val="cs-CZ" w:eastAsia="cs-CZ"/>
         </w:rPr>
         <w:drawing>
-          <wp:anchor distT="0" distB="0" distL="114300" distR="114300" simplePos="0" relativeHeight="251658240" behindDoc="0" locked="0" layoutInCell="1" allowOverlap="0">
+          <wp:anchor distT="0" distB="0" distL="114300" distR="114300" simplePos="0" relativeHeight="251659264" behindDoc="0" locked="0" layoutInCell="1" allowOverlap="0">
             <wp:simplePos x="0" y="0"/>
             <wp:positionH relativeFrom="column">
               <wp:posOffset>-3015615</wp:posOffset>
@@ -7477,7 +7411,7 @@
       </w:r>
       <w:r>
         <w:pict w14:anchorId="283C8D7E">
-          <v:shape id="_x0000_i1025" type="#_x0000_t75" style="width:233.35pt;height:304.65pt">
+          <v:shape id="_x0000_i1025" type="#_x0000_t75" style="width:233.4pt;height:304.8pt">
             <v:imagedata r:id="rId14" o:title="F5"/>
           </v:shape>
         </w:pict>
@@ -7494,27 +7428,14 @@
       <w:r>
         <w:t xml:space="preserve">Figure </w:t>
       </w:r>
-      <w:r>
-        <w:fldChar w:fldCharType="begin"/>
-      </w:r>
-      <w:r>
-        <w:instrText xml:space="preserve"> SEQ Figure \* ARABIC </w:instrText>
-      </w:r>
-      <w:r>
-        <w:fldChar w:fldCharType="separate"/>
-      </w:r>
-      <w:r>
-        <w:rPr>
-          <w:noProof/>
-        </w:rPr>
-        <w:t>5</w:t>
-      </w:r>
-      <w:r>
-        <w:rPr>
-          <w:noProof/>
-        </w:rPr>
-        <w:fldChar w:fldCharType="end"/>
-      </w:r>
+      <w:fldSimple w:instr=" SEQ Figure \* ARABIC ">
+        <w:r>
+          <w:rPr>
+            <w:noProof/>
+          </w:rPr>
+          <w:t>5</w:t>
+        </w:r>
+      </w:fldSimple>
       <w:r>
         <w:t xml:space="preserve">. </w:t>
       </w:r>
@@ -7559,7 +7480,6 @@
         <w:pStyle w:val="Nadpis1"/>
       </w:pPr>
       <w:r>
-        <w:lastRenderedPageBreak/>
         <w:t xml:space="preserve">Example of </w:t>
       </w:r>
       <w:r>
@@ -7667,77 +7587,81 @@
         <w:t>ly</w:t>
       </w:r>
       <w:r>
-        <w:t xml:space="preserve"> dissolved </w:t>
+        <w:t xml:space="preserve"> dissolved forms is very low. To transport sufficient amount</w:t>
+      </w:r>
+      <w:r>
+        <w:t>s</w:t>
+      </w:r>
+      <w:r>
+        <w:t xml:space="preserve"> of </w:t>
       </w:r>
       <w:r>
         <w:lastRenderedPageBreak/>
-        <w:t>forms is very low. To transport sufficient amount</w:t>
+        <w:t>O</w:t>
+      </w:r>
+      <w:r>
+        <w:rPr>
+          <w:vertAlign w:val="subscript"/>
+        </w:rPr>
+        <w:t>2</w:t>
+      </w:r>
+      <w:r>
+        <w:t xml:space="preserve"> and CO</w:t>
+      </w:r>
+      <w:r>
+        <w:rPr>
+          <w:vertAlign w:val="subscript"/>
+        </w:rPr>
+        <w:t>2</w:t>
+      </w:r>
+      <w:r>
+        <w:t>, the</w:t>
+      </w:r>
+      <w:r>
+        <w:t xml:space="preserve"> gas</w:t>
+      </w:r>
+      <w:r>
+        <w:t>es</w:t>
+      </w:r>
+      <w:r>
+        <w:t xml:space="preserve"> must be chemically bound to hemoglobin </w:t>
+      </w:r>
+      <w:r>
+        <w:t xml:space="preserve">such </w:t>
+      </w:r>
+      <w:r>
+        <w:t xml:space="preserve">as described in </w:t>
+      </w:r>
+      <w:r>
+        <w:fldChar w:fldCharType="begin"/>
+      </w:r>
+      <w:r>
+        <w:instrText xml:space="preserve"> ADDIN EN.CITE &lt;EndNote&gt;&lt;Cite&gt;&lt;Author&gt;Mateják&lt;/Author&gt;&lt;Year&gt;2015&lt;/Year&gt;&lt;RecNum&gt;110&lt;/RecNum&gt;&lt;DisplayText&gt;[10]&lt;/DisplayText&gt;&lt;record&gt;&lt;rec-number&gt;110&lt;/rec-number&gt;&lt;foreign-keys&gt;&lt;key app="EN" db-id="d0dwe9waf0pe0uepr2avvaz0x2f5sx9rw00x" timestamp="1431695738"&gt;110&lt;/key&gt;&lt;/foreign-keys&gt;&lt;ref-type name="Journal Article"&gt;17&lt;/ref-type&gt;&lt;contributors&gt;&lt;authors&gt;&lt;author&gt;Mateják, Marek&lt;/author&gt;&lt;author&gt;Kulhánek, Tomáš&lt;/author&gt;&lt;author&gt;Matoušek, Stanislav&lt;/author&gt;&lt;/authors&gt;&lt;/contributors&gt;&lt;titles&gt;&lt;title&gt;Adair-based hemoglobin equilibrium with oxygen, carbon dioxide and hydrogen ion activity&lt;/title&gt;&lt;secondary-title&gt;Scandinavian Journal of Clinical and Laboratory Investigation&lt;/secondary-title&gt;&lt;/titles&gt;&lt;periodical&gt;&lt;full-title&gt;Scandinavian Journal of Clinical and Laboratory Investigation&lt;/full-title&gt;&lt;/periodical&gt;&lt;pages&gt;113-120&lt;/pages&gt;&lt;volume&gt;75&lt;/volume&gt;&lt;number&gt;2&lt;/number&gt;&lt;dates&gt;&lt;year&gt;2015&lt;/year&gt;&lt;pub-dates&gt;&lt;date&gt;2015/02/17&lt;/date&gt;&lt;/pub-dates&gt;&lt;/dates&gt;&lt;publisher&gt;Taylor &amp;amp; Francis&lt;/publisher&gt;&lt;isbn&gt;0036-5513&lt;/isbn&gt;&lt;urls&gt;&lt;related-urls&gt;&lt;url&gt;http://www.tandfonline.com/doi/abs/10.3109/00365513.2014.984320&lt;/url&gt;&lt;/related-urls&gt;&lt;/urls&gt;&lt;electronic-resource-num&gt;10.3109/00365513.2014.984320&lt;/electronic-resource-num&gt;&lt;access-date&gt;2015/05/15&lt;/access-date&gt;&lt;/record&gt;&lt;/Cite&gt;&lt;/EndNote&gt;</w:instrText>
+      </w:r>
+      <w:r>
+        <w:fldChar w:fldCharType="separate"/>
+      </w:r>
+      <w:r>
+        <w:rPr>
+          <w:noProof/>
+        </w:rPr>
+        <w:t>[10]</w:t>
+      </w:r>
+      <w:r>
+        <w:fldChar w:fldCharType="end"/>
+      </w:r>
+      <w:r>
+        <w:t xml:space="preserve"> and/or transported as different substance</w:t>
       </w:r>
       <w:r>
         <w:t>s</w:t>
       </w:r>
       <w:r>
-        <w:t xml:space="preserve"> of O</w:t>
-      </w:r>
-      <w:r>
-        <w:rPr>
-          <w:vertAlign w:val="subscript"/>
-        </w:rPr>
-        <w:t>2</w:t>
-      </w:r>
-      <w:r>
-        <w:t xml:space="preserve"> and CO</w:t>
-      </w:r>
-      <w:r>
-        <w:rPr>
-          <w:vertAlign w:val="subscript"/>
-        </w:rPr>
-        <w:t>2</w:t>
-      </w:r>
-      <w:r>
-        <w:t>, the</w:t>
-      </w:r>
-      <w:r>
-        <w:t xml:space="preserve"> gas</w:t>
-      </w:r>
-      <w:r>
-        <w:t>es</w:t>
-      </w:r>
-      <w:r>
-        <w:t xml:space="preserve"> must be chemically bound to hemoglobin </w:t>
-      </w:r>
-      <w:r>
-        <w:t xml:space="preserve">such </w:t>
-      </w:r>
-      <w:r>
-        <w:t xml:space="preserve">as described in </w:t>
-      </w:r>
-      <w:r>
-        <w:fldChar w:fldCharType="begin"/>
-      </w:r>
-      <w:r>
-        <w:instrText xml:space="preserve"> ADDIN EN.CITE &lt;EndNote&gt;&lt;Cite&gt;&lt;Author&gt;Mateják&lt;/Author&gt;&lt;Year&gt;2015&lt;/Year&gt;&lt;RecNum&gt;110&lt;/RecNum&gt;&lt;DisplayText&gt;[10]&lt;/DisplayText&gt;&lt;record&gt;&lt;rec-number&gt;110&lt;/rec-number&gt;&lt;foreign-keys&gt;&lt;key app="EN" db-id="d0dwe9waf0pe0uepr2avvaz0x2f5sx9rw00x" timestamp="1431695738"&gt;110&lt;/key&gt;&lt;/foreign-keys&gt;&lt;ref-type name="Journal Article"&gt;17&lt;/ref-type&gt;&lt;contributors&gt;&lt;authors&gt;&lt;author&gt;Mateják, Marek&lt;/author&gt;&lt;author&gt;Kulhánek, Tomáš&lt;/author&gt;&lt;author&gt;Matoušek, Stanislav&lt;/author&gt;&lt;/authors&gt;&lt;/contributors&gt;&lt;titles&gt;&lt;title&gt;Adair-based hemoglobin equilibrium with oxygen, carbon dioxide and hydrogen ion activity&lt;/title&gt;&lt;secondary-title&gt;Scandinavian Journal of Clinical and Laboratory Investigation&lt;/secondary-title&gt;&lt;/titles&gt;&lt;periodical&gt;&lt;full-title&gt;Scandinavian Journal of Clinical and Laboratory Investigation&lt;/full-title&gt;&lt;/periodical&gt;&lt;pages&gt;113-120&lt;/pages&gt;&lt;volume&gt;75&lt;/volume&gt;&lt;number&gt;2&lt;/number&gt;&lt;dates&gt;&lt;year&gt;2015&lt;/year&gt;&lt;pub-dates&gt;&lt;date&gt;2015/02/17&lt;/date&gt;&lt;/pub-dates&gt;&lt;/dates&gt;&lt;publisher&gt;Taylor &amp;amp; Francis&lt;/publisher&gt;&lt;isbn&gt;0036-5513&lt;/isbn&gt;&lt;urls&gt;&lt;related-urls&gt;&lt;url&gt;http://www.tandfonline.com/doi/abs/10.3109/00365513.2014.984320&lt;/url&gt;&lt;/related-urls&gt;&lt;/urls&gt;&lt;electronic-resource-num&gt;10.3109/00365513.2014.984320&lt;/electronic-resource-num&gt;&lt;access-date&gt;2015/05/15&lt;/access-date&gt;&lt;/record&gt;&lt;/Cite&gt;&lt;/EndNote&gt;</w:instrText>
-      </w:r>
-      <w:r>
-        <w:fldChar w:fldCharType="separate"/>
-      </w:r>
-      <w:r>
-        <w:rPr>
-          <w:noProof/>
-        </w:rPr>
-        <w:t>[10]</w:t>
-      </w:r>
-      <w:r>
-        <w:fldChar w:fldCharType="end"/>
-      </w:r>
-      <w:r>
-        <w:t xml:space="preserve"> and/or transported as different substance</w:t>
-      </w:r>
-      <w:r>
-        <w:t>s</w:t>
-      </w:r>
-      <w:r>
-        <w:t>, which can be present in water in much higher concentration</w:t>
+        <w:t xml:space="preserve">, which can be </w:t>
+      </w:r>
+      <w:r>
+        <w:lastRenderedPageBreak/>
+        <w:t>present in water in much higher concentration</w:t>
       </w:r>
       <w:r>
         <w:t>s</w:t>
@@ -7813,7 +7737,7 @@
       <w:r>
         <w:rPr>
           <w:noProof/>
-          <w:lang w:val="sk-SK" w:eastAsia="sk-SK"/>
+          <w:lang w:val="cs-CZ" w:eastAsia="cs-CZ"/>
         </w:rPr>
         <w:lastRenderedPageBreak/>
         <w:drawing>
@@ -8297,196 +8221,192 @@
         <w:t xml:space="preserve">to cross the cellular membrane. </w:t>
       </w:r>
       <w:r>
-        <w:t xml:space="preserve">In </w:t>
+        <w:t>In addition,</w:t>
+      </w:r>
+      <w:r>
+        <w:t xml:space="preserve"> t</w:t>
+      </w:r>
+      <w:r>
+        <w:t xml:space="preserve">he chloride shift (also known as </w:t>
+      </w:r>
+      <w:r>
+        <w:t xml:space="preserve">the </w:t>
+      </w:r>
+      <w:r>
+        <w:t>Hamburger shift) is exchanging an aqueous chloride Cl</w:t>
+      </w:r>
+      <w:r>
+        <w:rPr>
+          <w:vertAlign w:val="superscript"/>
+        </w:rPr>
+        <w:t>-</w:t>
+      </w:r>
+      <w:r>
+        <w:t xml:space="preserve"> f</w:t>
+      </w:r>
+      <w:r>
+        <w:t>or an aqueous bicarbonate HCO</w:t>
+      </w:r>
+      <w:r>
+        <w:rPr>
+          <w:vertAlign w:val="subscript"/>
+        </w:rPr>
+        <w:t>3</w:t>
+      </w:r>
+      <w:r>
+        <w:rPr>
+          <w:vertAlign w:val="superscript"/>
+        </w:rPr>
+        <w:t>-</w:t>
+      </w:r>
+      <w:r>
+        <w:t xml:space="preserve"> </w:t>
+      </w:r>
+      <w:r>
+        <w:t xml:space="preserve">in both directions </w:t>
+      </w:r>
+      <w:r>
+        <w:t>across the cellular membrane</w:t>
+      </w:r>
+      <w:r>
+        <w:t>s</w:t>
+      </w:r>
+      <w:r>
+        <w:t xml:space="preserve"> of </w:t>
+      </w:r>
+      <w:r>
+        <w:t xml:space="preserve">red </w:t>
+      </w:r>
+      <w:r>
+        <w:t>blood c</w:t>
+      </w:r>
+      <w:r>
+        <w:t xml:space="preserve">ells using the membrane channel </w:t>
+      </w:r>
+      <w:r>
+        <w:t xml:space="preserve">“Band 3”. </w:t>
+      </w:r>
+      <w:r>
+        <w:t>E</w:t>
+      </w:r>
+      <w:r>
+        <w:t xml:space="preserve">ach </w:t>
       </w:r>
       <w:r>
         <w:lastRenderedPageBreak/>
-        <w:t>addition,</w:t>
-      </w:r>
-      <w:r>
-        <w:t xml:space="preserve"> t</w:t>
-      </w:r>
-      <w:r>
-        <w:t xml:space="preserve">he chloride shift (also known as </w:t>
+        <w:t xml:space="preserve">passive membrane channel </w:t>
+      </w:r>
+      <w:r>
+        <w:t xml:space="preserve">only </w:t>
+      </w:r>
+      <w:r>
+        <w:t>allows t</w:t>
+      </w:r>
+      <w:r>
+        <w:t>he</w:t>
+      </w:r>
+      <w:r>
+        <w:t xml:space="preserve"> </w:t>
+      </w:r>
+      <w:r>
+        <w:t xml:space="preserve">equilibration of </w:t>
+      </w:r>
+      <w:r>
+        <w:t xml:space="preserve">the electrochemical potentials of the specific permeable ions on both sides of membrane. The different electric potentials on each side of membrane </w:t>
+      </w:r>
+      <w:r>
+        <w:t>allow</w:t>
+      </w:r>
+      <w:r>
+        <w:t xml:space="preserve"> </w:t>
+      </w:r>
+      <w:r>
+        <w:t xml:space="preserve">their </w:t>
+      </w:r>
+      <w:r>
+        <w:t xml:space="preserve">different concentrations </w:t>
+      </w:r>
+      <w:r>
+        <w:t xml:space="preserve">to achieve </w:t>
+      </w:r>
+      <w:r>
+        <w:t xml:space="preserve">equilibrium. </w:t>
+      </w:r>
+      <w:r>
+        <w:t>Conversely</w:t>
+      </w:r>
+      <w:r>
+        <w:t xml:space="preserve">, the </w:t>
+      </w:r>
+      <w:r>
+        <w:t xml:space="preserve">solution’s </w:t>
+      </w:r>
+      <w:r>
+        <w:t>equilibrium of different ions</w:t>
+      </w:r>
+      <w:r>
+        <w:t>’</w:t>
+      </w:r>
+      <w:r>
+        <w:t xml:space="preserve"> compositions on both sides of the membrane </w:t>
+      </w:r>
+      <w:r>
+        <w:t xml:space="preserve">creates </w:t>
+      </w:r>
+      <w:r>
+        <w:t xml:space="preserve">the measurable electric membrane potential. </w:t>
+      </w:r>
+      <w:r>
+        <w:t xml:space="preserve">This process </w:t>
+      </w:r>
+      <w:r>
+        <w:t xml:space="preserve">is not so intuitive, because even </w:t>
+      </w:r>
+      <w:r>
+        <w:t xml:space="preserve">though </w:t>
+      </w:r>
+      <w:r>
+        <w:t xml:space="preserve">neither </w:t>
+      </w:r>
+      <w:r>
+        <w:t xml:space="preserve">solution </w:t>
+      </w:r>
+      <w:r>
+        <w:t>need</w:t>
+      </w:r>
+      <w:r>
+        <w:t>s</w:t>
+      </w:r>
+      <w:r>
+        <w:t xml:space="preserve"> to</w:t>
+      </w:r>
+      <w:r>
+        <w:t xml:space="preserve"> have an electric charge</w:t>
+      </w:r>
+      <w:r>
+        <w:t>,</w:t>
+      </w:r>
+      <w:r>
+        <w:t xml:space="preserve"> there can be a non-zero electric potential for permeable ions. This potential for permeable ions at equilibrium is called </w:t>
       </w:r>
       <w:r>
         <w:t xml:space="preserve">the </w:t>
       </w:r>
       <w:r>
-        <w:t>Hamburger shift) is exchanging an aqueous chloride Cl</w:t>
-      </w:r>
-      <w:r>
-        <w:rPr>
-          <w:vertAlign w:val="superscript"/>
-        </w:rPr>
-        <w:t>-</w:t>
-      </w:r>
-      <w:r>
-        <w:t xml:space="preserve"> f</w:t>
-      </w:r>
-      <w:r>
-        <w:t>or an aqueous bicarbonate HCO</w:t>
-      </w:r>
-      <w:r>
-        <w:rPr>
-          <w:vertAlign w:val="subscript"/>
-        </w:rPr>
-        <w:t>3</w:t>
-      </w:r>
-      <w:r>
-        <w:rPr>
-          <w:vertAlign w:val="superscript"/>
-        </w:rPr>
-        <w:t>-</w:t>
-      </w:r>
-      <w:r>
-        <w:t xml:space="preserve"> </w:t>
-      </w:r>
-      <w:r>
-        <w:t xml:space="preserve">in both directions </w:t>
-      </w:r>
-      <w:r>
-        <w:t>across the cellular membrane</w:t>
-      </w:r>
-      <w:r>
-        <w:t>s</w:t>
-      </w:r>
-      <w:r>
-        <w:t xml:space="preserve"> of </w:t>
-      </w:r>
-      <w:r>
-        <w:t xml:space="preserve">red </w:t>
-      </w:r>
-      <w:r>
-        <w:t>blood c</w:t>
-      </w:r>
-      <w:r>
-        <w:t xml:space="preserve">ells using the membrane channel </w:t>
-      </w:r>
-      <w:r>
-        <w:t xml:space="preserve">“Band 3”. </w:t>
-      </w:r>
-      <w:r>
-        <w:t>E</w:t>
-      </w:r>
-      <w:r>
-        <w:t xml:space="preserve">ach passive membrane channel </w:t>
-      </w:r>
-      <w:r>
-        <w:t xml:space="preserve">only </w:t>
-      </w:r>
-      <w:r>
-        <w:t>allows t</w:t>
-      </w:r>
-      <w:r>
-        <w:t>he</w:t>
-      </w:r>
-      <w:r>
-        <w:t xml:space="preserve"> </w:t>
-      </w:r>
-      <w:r>
-        <w:t xml:space="preserve">equilibration of </w:t>
-      </w:r>
-      <w:r>
-        <w:t xml:space="preserve">the electrochemical potentials of the specific permeable ions on both sides of membrane. The different electric potentials on each side of membrane </w:t>
-      </w:r>
-      <w:r>
-        <w:t>allow</w:t>
-      </w:r>
-      <w:r>
-        <w:t xml:space="preserve"> </w:t>
-      </w:r>
-      <w:r>
-        <w:t xml:space="preserve">their </w:t>
-      </w:r>
-      <w:r>
-        <w:t xml:space="preserve">different concentrations </w:t>
-      </w:r>
-      <w:r>
-        <w:t xml:space="preserve">to achieve </w:t>
-      </w:r>
-      <w:r>
-        <w:t xml:space="preserve">equilibrium. </w:t>
-      </w:r>
-      <w:r>
-        <w:t>Conversely</w:t>
-      </w:r>
-      <w:r>
-        <w:t xml:space="preserve">, the </w:t>
-      </w:r>
-      <w:r>
-        <w:t xml:space="preserve">solution’s </w:t>
-      </w:r>
-      <w:r>
-        <w:t>equilibrium of different ions</w:t>
-      </w:r>
-      <w:r>
-        <w:t>’</w:t>
-      </w:r>
-      <w:r>
-        <w:t xml:space="preserve"> compositions on both sides of the membrane </w:t>
-      </w:r>
-      <w:r>
-        <w:t xml:space="preserve">creates </w:t>
-      </w:r>
-      <w:r>
-        <w:t xml:space="preserve">the measurable electric membrane potential. </w:t>
-      </w:r>
-      <w:r>
-        <w:t xml:space="preserve">This process </w:t>
-      </w:r>
-      <w:r>
-        <w:t xml:space="preserve">is not so intuitive, because even </w:t>
-      </w:r>
-      <w:r>
-        <w:t xml:space="preserve">though </w:t>
-      </w:r>
-      <w:r>
-        <w:t xml:space="preserve">neither </w:t>
-      </w:r>
-      <w:r>
-        <w:t xml:space="preserve">solution </w:t>
-      </w:r>
-      <w:r>
-        <w:t>need</w:t>
-      </w:r>
-      <w:r>
-        <w:t>s</w:t>
-      </w:r>
-      <w:r>
-        <w:t xml:space="preserve"> to</w:t>
-      </w:r>
-      <w:r>
-        <w:t xml:space="preserve"> have an electric charge</w:t>
+        <w:t>Nernst membrane potential and</w:t>
       </w:r>
       <w:r>
         <w:t>,</w:t>
       </w:r>
       <w:r>
-        <w:t xml:space="preserve"> there can be a non-zero electric potential for permeable ions. This potential for permeable ions at equilibrium is called </w:t>
-      </w:r>
-      <w:r>
-        <w:t xml:space="preserve">the </w:t>
-      </w:r>
-      <w:r>
-        <w:t xml:space="preserve">Nernst </w:t>
-      </w:r>
-      <w:r>
-        <w:lastRenderedPageBreak/>
-        <w:t>membrane potential and</w:t>
-      </w:r>
-      <w:r>
-        <w:t>,</w:t>
-      </w:r>
-      <w:r>
         <w:t xml:space="preserve"> in the </w:t>
       </w:r>
-      <w:ins w:id="275" w:author="kofrlab" w:date="2015-06-18T13:13:00Z">
+      <w:ins w:id="270" w:author="kofrlab" w:date="2015-06-18T13:13:00Z">
         <w:r>
           <w:t>C</w:t>
         </w:r>
       </w:ins>
-      <w:del w:id="276" w:author="kofrlab" w:date="2015-06-18T13:13:00Z">
+      <w:del w:id="271" w:author="kofrlab" w:date="2015-06-18T13:13:00Z">
         <w:r>
           <w:delText>c</w:delText>
         </w:r>
@@ -8628,6 +8548,7 @@
         <w:pStyle w:val="BodyTextIndented"/>
       </w:pPr>
       <w:r>
+        <w:lastRenderedPageBreak/>
         <w:t>In this way, it</w:t>
       </w:r>
       <w:r>
@@ -8670,7 +8591,7 @@
       <w:pPr>
         <w:pStyle w:val="Body"/>
         <w:rPr>
-          <w:ins w:id="277" w:author="Marek Mateják" w:date="2015-07-09T10:32:00Z"/>
+          <w:ins w:id="272" w:author="Marek Mateják" w:date="2015-07-09T10:32:00Z"/>
         </w:rPr>
       </w:pPr>
       <w:r>
@@ -8764,7 +8685,12 @@
         <w:t xml:space="preserve"> that </w:t>
       </w:r>
       <w:r>
-        <w:t xml:space="preserve">it is very difficult to implement any kinetics </w:t>
+        <w:t xml:space="preserve">it is very difficult to implement </w:t>
+      </w:r>
+      <w:bookmarkStart w:id="273" w:name="_GoBack"/>
+      <w:bookmarkEnd w:id="273"/>
+      <w:r>
+        <w:t xml:space="preserve">any kinetics </w:t>
       </w:r>
       <w:r>
         <w:t>without realistic equilibria.</w:t>
@@ -8773,69 +8699,69 @@
     <w:p>
       <w:pPr>
         <w:pStyle w:val="BodyTextIndented"/>
-        <w:pPrChange w:id="278" w:author="Marek Mateják" w:date="2015-07-09T10:32:00Z">
+        <w:pPrChange w:id="274" w:author="Marek Mateják" w:date="2015-07-09T10:32:00Z">
           <w:pPr>
             <w:pStyle w:val="Body"/>
           </w:pPr>
         </w:pPrChange>
       </w:pPr>
+      <w:ins w:id="275" w:author="Marek Mateják" w:date="2015-07-09T10:32:00Z">
+        <w:r>
+          <w:t>This new chemical library</w:t>
+        </w:r>
+        <w:r>
+          <w:t xml:space="preserve"> is more suited to understanding the detailed electrochemical environment of human cells and cellular electrochemical processes, a task at which the Physiolibrary failed. For example, we found that the equilibrium of osmolarities (as validated and verified for macroscopic and capillary membranes) was not in good agreement with measured data of cellular membranes. The real data of human blood include the total molarity of plasma at 289 mmol/L and the molarity of intracellular space of erythrocytes at 207 mmol/L at osmotic equilibrium, as presented by </w:t>
+        </w:r>
+        <w:r>
+          <w:fldChar w:fldCharType="begin"/>
+        </w:r>
+      </w:ins>
+      <w:r>
+        <w:instrText xml:space="preserve"> ADDIN EN.CITE &lt;EndNote&gt;&lt;Cite&gt;&lt;Author&gt;Raftos&lt;/Author&gt;&lt;Year&gt;1990&lt;/Year&gt;&lt;RecNum&gt;145&lt;/RecNum&gt;&lt;DisplayText&gt;[12]&lt;/DisplayText&gt;&lt;record&gt;&lt;rec-number&gt;145&lt;/rec-number&gt;&lt;foreign-keys&gt;&lt;key app="EN" db-id="x9fzp9txovfw59ezxsmv2dxytdwvzexpew95" timestamp="1426712890"&gt;145&lt;/key&gt;&lt;/foreign-keys&gt;&lt;ref-type name="Journal Article"&gt;17&lt;/ref-type&gt;&lt;contributors&gt;&lt;authors&gt;&lt;author&gt;Raftos, JULIA E&lt;/author&gt;&lt;author&gt;Bulliman, BRIAN T&lt;/author&gt;&lt;author&gt;Kuchel, Philip W&lt;/author&gt;&lt;/authors&gt;&lt;/contributors&gt;&lt;titles&gt;&lt;title&gt;Evaluation of an electrochemical model of erythrocyte pH buffering using 31P nuclear magnetic resonance data&lt;/title&gt;&lt;secondary-title&gt;The Journal of general physiology&lt;/secondary-title&gt;&lt;/titles&gt;&lt;periodical&gt;&lt;full-title&gt;The Journal of general physiology&lt;/full-title&gt;&lt;/periodical&gt;&lt;pages&gt;1183-1204&lt;/pages&gt;&lt;volume&gt;95&lt;/volume&gt;&lt;number&gt;6&lt;/number&gt;&lt;dates&gt;&lt;year&gt;1990&lt;/year&gt;&lt;/dates&gt;&lt;isbn&gt;0022-1295&lt;/isbn&gt;&lt;urls&gt;&lt;/urls&gt;&lt;/record&gt;&lt;/Cite&gt;&lt;/EndNote&gt;</w:instrText>
+      </w:r>
+      <w:ins w:id="276" w:author="Marek Mateják" w:date="2015-07-09T10:32:00Z">
+        <w:r>
+          <w:fldChar w:fldCharType="separate"/>
+        </w:r>
+      </w:ins>
+      <w:r>
+        <w:rPr>
+          <w:noProof/>
+        </w:rPr>
+        <w:t>[12]</w:t>
+      </w:r>
+      <w:ins w:id="277" w:author="Marek Mateják" w:date="2015-07-09T10:32:00Z">
+        <w:r>
+          <w:fldChar w:fldCharType="end"/>
+        </w:r>
+        <w:r>
+          <w:t xml:space="preserve">. These values are definitely not the same, and the explanation for these disproportions </w:t>
+        </w:r>
+        <w:r>
+          <w:t>can be found in</w:t>
+        </w:r>
+        <w:r>
+          <w:t xml:space="preserve"> physical chemistry </w:t>
+        </w:r>
+        <w:r>
+          <w:fldChar w:fldCharType="begin"/>
+        </w:r>
+      </w:ins>
+      <w:r>
+        <w:instrText xml:space="preserve"> ADDIN EN.CITE &lt;EndNote&gt;&lt;Cite&gt;&lt;Author&gt;Mortimer&lt;/Author&gt;&lt;Year&gt;2008&lt;/Year&gt;&lt;RecNum&gt;153&lt;/RecNum&gt;&lt;DisplayText&gt;[8]&lt;/DisplayText&gt;&lt;record&gt;&lt;rec-number&gt;153&lt;/rec-number&gt;&lt;foreign-keys&gt;&lt;key app="EN" db-id="d0dwe9waf0pe0uepr2avvaz0x2f5sx9rw00x" timestamp="1431901204"&gt;153&lt;/key&gt;&lt;/foreign-keys&gt;&lt;ref-type name="Aggregated Database"&gt;55&lt;/ref-type&gt;&lt;contributors&gt;&lt;authors&gt;&lt;author&gt;Mortimer, Robert G.&lt;/author&gt;&lt;/authors&gt;&lt;secondary-authors&gt;&lt;author&gt;Mortimer, Robert G.&lt;/author&gt;&lt;/secondary-authors&gt;&lt;/contributors&gt;&lt;titles&gt;&lt;title&gt;Physical Chemistry (Third Edition)&lt;/title&gt;&lt;/titles&gt;&lt;pages&gt;1-1385&lt;/pages&gt;&lt;dates&gt;&lt;year&gt;2008&lt;/year&gt;&lt;/dates&gt;&lt;pub-location&gt;Burlington&lt;/pub-location&gt;&lt;publisher&gt;Academic Press&lt;/publisher&gt;&lt;isbn&gt;9780080878591&lt;/isbn&gt;&lt;urls&gt;&lt;related-urls&gt;&lt;url&gt;http://ruangbacafmipa.staff.ub.ac.id/files/2012/02/ebooksclub.org__Physical_Chemistry__Third_Edition.pdf&lt;/url&gt;&lt;/related-urls&gt;&lt;/urls&gt;&lt;/record&gt;&lt;/Cite&gt;&lt;/EndNote&gt;</w:instrText>
+      </w:r>
+      <w:ins w:id="278" w:author="Marek Mateják" w:date="2015-07-09T10:32:00Z">
+        <w:r>
+          <w:fldChar w:fldCharType="separate"/>
+        </w:r>
+      </w:ins>
+      <w:r>
+        <w:rPr>
+          <w:noProof/>
+        </w:rPr>
+        <w:t>[8]</w:t>
+      </w:r>
       <w:ins w:id="279" w:author="Marek Mateják" w:date="2015-07-09T10:32:00Z">
-        <w:r>
-          <w:t>This new chemical library</w:t>
-        </w:r>
-        <w:r>
-          <w:t xml:space="preserve"> is more suited to understanding the detailed electrochemical environment of human cells and cellular electrochemical processes, a task at which the Physiolibrary failed. For example, we found that the equilibrium of osmolarities (as validated and verified for macroscopic and capillary membranes) was not in good agreement with measured data of cellular membranes. The real data of human blood include the total molarity of plasma at 289 mmol/L and the molarity of intracellular space of erythrocytes at 207 mmol/L at osmotic equilibrium, as presented by </w:t>
-        </w:r>
-        <w:r>
-          <w:fldChar w:fldCharType="begin"/>
-        </w:r>
-      </w:ins>
-      <w:r>
-        <w:instrText xml:space="preserve"> ADDIN EN.CITE &lt;EndNote&gt;&lt;Cite&gt;&lt;Author&gt;Raftos&lt;/Author&gt;&lt;Year&gt;1990&lt;/Year&gt;&lt;RecNum&gt;145&lt;/RecNum&gt;&lt;DisplayText&gt;[12]&lt;/DisplayText&gt;&lt;record&gt;&lt;rec-number&gt;145&lt;/rec-number&gt;&lt;foreign-keys&gt;&lt;key app="EN" db-id="x9fzp9txovfw59ezxsmv2dxytdwvzexpew95" timestamp="1426712890"&gt;145&lt;/key&gt;&lt;/foreign-keys&gt;&lt;ref-type name="Journal Article"&gt;17&lt;/ref-type&gt;&lt;contributors&gt;&lt;authors&gt;&lt;author&gt;Raftos, JULIA E&lt;/author&gt;&lt;author&gt;Bulliman, BRIAN T&lt;/author&gt;&lt;author&gt;Kuchel, Philip W&lt;/author&gt;&lt;/authors&gt;&lt;/contributors&gt;&lt;titles&gt;&lt;title&gt;Evaluation of an electrochemical model of erythrocyte pH buffering using 31P nuclear magnetic resonance data&lt;/title&gt;&lt;secondary-title&gt;The Journal of general physiology&lt;/secondary-title&gt;&lt;/titles&gt;&lt;periodical&gt;&lt;full-title&gt;The Journal of general physiology&lt;/full-title&gt;&lt;/periodical&gt;&lt;pages&gt;1183-1204&lt;/pages&gt;&lt;volume&gt;95&lt;/volume&gt;&lt;number&gt;6&lt;/number&gt;&lt;dates&gt;&lt;year&gt;1990&lt;/year&gt;&lt;/dates&gt;&lt;isbn&gt;0022-1295&lt;/isbn&gt;&lt;urls&gt;&lt;/urls&gt;&lt;/record&gt;&lt;/Cite&gt;&lt;/EndNote&gt;</w:instrText>
-      </w:r>
-      <w:ins w:id="280" w:author="Marek Mateják" w:date="2015-07-09T10:32:00Z">
-        <w:r>
-          <w:fldChar w:fldCharType="separate"/>
-        </w:r>
-      </w:ins>
-      <w:r>
-        <w:rPr>
-          <w:noProof/>
-        </w:rPr>
-        <w:t>[12]</w:t>
-      </w:r>
-      <w:ins w:id="281" w:author="Marek Mateják" w:date="2015-07-09T10:32:00Z">
-        <w:r>
-          <w:fldChar w:fldCharType="end"/>
-        </w:r>
-        <w:r>
-          <w:t xml:space="preserve">. These values are definitely not the same, and the explanation for these disproportions </w:t>
-        </w:r>
-        <w:r>
-          <w:t>can be found in</w:t>
-        </w:r>
-        <w:r>
-          <w:t xml:space="preserve"> physical chemistry </w:t>
-        </w:r>
-        <w:r>
-          <w:fldChar w:fldCharType="begin"/>
-        </w:r>
-      </w:ins>
-      <w:r>
-        <w:instrText xml:space="preserve"> ADDIN EN.CITE &lt;EndNote&gt;&lt;Cite&gt;&lt;Author&gt;Mortimer&lt;/Author&gt;&lt;Year&gt;2008&lt;/Year&gt;&lt;RecNum&gt;153&lt;/RecNum&gt;&lt;DisplayText&gt;[8]&lt;/DisplayText&gt;&lt;record&gt;&lt;rec-number&gt;153&lt;/rec-number&gt;&lt;foreign-keys&gt;&lt;key app="EN" db-id="d0dwe9waf0pe0uepr2avvaz0x2f5sx9rw00x" timestamp="1431901204"&gt;153&lt;/key&gt;&lt;/foreign-keys&gt;&lt;ref-type name="Aggregated Database"&gt;55&lt;/ref-type&gt;&lt;contributors&gt;&lt;authors&gt;&lt;author&gt;Mortimer, Robert G.&lt;/author&gt;&lt;/authors&gt;&lt;secondary-authors&gt;&lt;author&gt;Mortimer, Robert G.&lt;/author&gt;&lt;/secondary-authors&gt;&lt;/contributors&gt;&lt;titles&gt;&lt;title&gt;Physical Chemistry (Third Edition)&lt;/title&gt;&lt;/titles&gt;&lt;pages&gt;1-1385&lt;/pages&gt;&lt;dates&gt;&lt;year&gt;2008&lt;/year&gt;&lt;/dates&gt;&lt;pub-location&gt;Burlington&lt;/pub-location&gt;&lt;publisher&gt;Academic Press&lt;/publisher&gt;&lt;isbn&gt;9780080878591&lt;/isbn&gt;&lt;urls&gt;&lt;related-urls&gt;&lt;url&gt;http://ruangbacafmipa.staff.ub.ac.id/files/2012/02/ebooksclub.org__Physical_Chemistry__Third_Edition.pdf&lt;/url&gt;&lt;/related-urls&gt;&lt;/urls&gt;&lt;/record&gt;&lt;/Cite&gt;&lt;/EndNote&gt;</w:instrText>
-      </w:r>
-      <w:ins w:id="282" w:author="Marek Mateják" w:date="2015-07-09T10:32:00Z">
-        <w:r>
-          <w:fldChar w:fldCharType="separate"/>
-        </w:r>
-      </w:ins>
-      <w:r>
-        <w:rPr>
-          <w:noProof/>
-        </w:rPr>
-        <w:t>[8]</w:t>
-      </w:r>
-      <w:ins w:id="283" w:author="Marek Mateják" w:date="2015-07-09T10:32:00Z">
         <w:r>
           <w:fldChar w:fldCharType="end"/>
         </w:r>
@@ -8848,11 +8774,11 @@
       <w:pPr>
         <w:pStyle w:val="BodyTextIndented"/>
         <w:rPr>
-          <w:ins w:id="284" w:author="kofrlab" w:date="2015-06-18T22:49:00Z"/>
-          <w:del w:id="285" w:author="Marek Mateják" w:date="2015-07-09T10:34:00Z"/>
-        </w:rPr>
-      </w:pPr>
-      <w:del w:id="286" w:author="Marek Mateják" w:date="2015-07-09T10:34:00Z">
+          <w:ins w:id="280" w:author="kofrlab" w:date="2015-06-18T22:49:00Z"/>
+          <w:del w:id="281" w:author="Marek Mateják" w:date="2015-07-09T10:34:00Z"/>
+        </w:rPr>
+      </w:pPr>
+      <w:del w:id="282" w:author="Marek Mateják" w:date="2015-07-09T10:34:00Z">
         <w:r>
           <w:delText xml:space="preserve">In the </w:delText>
         </w:r>
@@ -9130,14 +9056,14 @@
           <w:delText xml:space="preserve">the </w:delText>
         </w:r>
       </w:del>
-      <w:ins w:id="287" w:author="kofrlab" w:date="2015-06-18T13:14:00Z">
-        <w:del w:id="288" w:author="Marek Mateják" w:date="2015-07-09T10:34:00Z">
+      <w:ins w:id="283" w:author="kofrlab" w:date="2015-06-18T13:14:00Z">
+        <w:del w:id="284" w:author="Marek Mateják" w:date="2015-07-09T10:34:00Z">
           <w:r>
             <w:delText>C</w:delText>
           </w:r>
         </w:del>
       </w:ins>
-      <w:del w:id="289" w:author="Marek Mateják" w:date="2015-07-09T10:34:00Z">
+      <w:del w:id="285" w:author="Marek Mateják" w:date="2015-07-09T10:34:00Z">
         <w:r>
           <w:delText xml:space="preserve">chemical </w:delText>
         </w:r>
@@ -9148,12 +9074,12 @@
           <w:delText>al</w:delText>
         </w:r>
       </w:del>
-      <w:del w:id="290" w:author="Marek Mateják" w:date="2015-07-09T01:53:00Z">
+      <w:del w:id="286" w:author="Marek Mateják" w:date="2015-07-09T01:53:00Z">
         <w:r>
           <w:delText xml:space="preserve"> and</w:delText>
         </w:r>
       </w:del>
-      <w:del w:id="291" w:author="Marek Mateják" w:date="2015-07-09T10:34:00Z">
+      <w:del w:id="287" w:author="Marek Mateják" w:date="2015-07-09T10:34:00Z">
         <w:r>
           <w:delText xml:space="preserve"> mechanic</w:delText>
         </w:r>
@@ -9349,27 +9275,64 @@
       <w:pPr>
         <w:pStyle w:val="BodyTextIndented"/>
       </w:pPr>
-      <w:ins w:id="292" w:author="kofrlab" w:date="2015-06-18T22:49:00Z">
+      <w:ins w:id="288" w:author="kofrlab" w:date="2015-06-18T22:49:00Z">
         <w:r>
           <w:t xml:space="preserve">The library is usable for any chemical or electrochemical process. However, chemical kinetics are not yet seriously </w:t>
         </w:r>
-        <w:del w:id="293" w:author="Marek Mateják" w:date="2015-07-09T01:56:00Z">
+        <w:del w:id="289" w:author="Marek Mateják" w:date="2015-07-09T01:56:00Z">
           <w:r>
             <w:delText xml:space="preserve">described and </w:delText>
           </w:r>
         </w:del>
         <w:r>
-          <w:t xml:space="preserve">validated, so the only assumption is, that the equilibrating time of chemical processes is by orders of magintude shorter than of other connected domains. </w:t>
-        </w:r>
-        <w:del w:id="294" w:author="Marek Mateják" w:date="2015-07-09T01:57:00Z">
+          <w:t xml:space="preserve">validated, so the only assumption is, that the equilibrating time of chemical processes is by orders of </w:t>
+        </w:r>
+        <w:del w:id="290" w:author="Marek Mateják" w:date="2015-07-15T16:09:00Z">
+          <w:r>
+            <w:delText>magintude</w:delText>
+          </w:r>
+        </w:del>
+      </w:ins>
+      <w:ins w:id="291" w:author="Marek Mateják" w:date="2015-07-15T16:09:00Z">
+        <w:r>
+          <w:t>magnitude</w:t>
+        </w:r>
+      </w:ins>
+      <w:ins w:id="292" w:author="kofrlab" w:date="2015-06-18T22:49:00Z">
+        <w:r>
+          <w:t xml:space="preserve"> shorter than of other connected domains. </w:t>
+        </w:r>
+        <w:del w:id="293" w:author="Marek Mateják" w:date="2015-07-09T01:57:00Z">
           <w:r>
             <w:delText xml:space="preserve">Other assumptions are to be taken in higher tiers (hierarchy levels) by the user, as the library is defined by first-principle equations. </w:delText>
           </w:r>
         </w:del>
         <w:r>
-          <w:t xml:space="preserve">Testing has been done through examples in examples package only. </w:t>
-        </w:r>
-        <w:del w:id="295" w:author="Marek Mateják" w:date="2015-07-09T01:58:00Z">
+          <w:t xml:space="preserve">Testing has been done through examples in examples package </w:t>
+        </w:r>
+        <w:del w:id="294" w:author="Marek Mateják" w:date="2015-07-15T16:10:00Z">
+          <w:r>
+            <w:delText>only</w:delText>
+          </w:r>
+        </w:del>
+      </w:ins>
+      <w:ins w:id="295" w:author="Marek Mateják" w:date="2015-07-15T16:09:00Z">
+        <w:r>
+          <w:t>in Dymola 2015</w:t>
+        </w:r>
+      </w:ins>
+      <w:ins w:id="296" w:author="Marek Mateják" w:date="2015-07-15T16:10:00Z">
+        <w:r>
+          <w:t xml:space="preserve">. </w:t>
+        </w:r>
+      </w:ins>
+      <w:ins w:id="297" w:author="kofrlab" w:date="2015-06-18T22:49:00Z">
+        <w:del w:id="298" w:author="Marek Mateják" w:date="2015-07-15T16:33:00Z">
+          <w:r>
+            <w:delText xml:space="preserve">. </w:delText>
+          </w:r>
+        </w:del>
+        <w:del w:id="299" w:author="Marek Mateják" w:date="2015-07-09T01:58:00Z">
           <w:r>
             <w:delText>No physical validation has been performed, though the example systems in Example package perform just as expected.</w:delText>
           </w:r>
@@ -9408,154 +9371,154 @@
         <w:t xml:space="preserve">and tested </w:t>
       </w:r>
       <w:r>
+        <w:t xml:space="preserve">in </w:t>
+      </w:r>
+      <w:r>
+        <w:t>the ‘</w:t>
+      </w:r>
+      <w:r>
+        <w:t>Example</w:t>
+      </w:r>
+      <w:r>
+        <w:t>’</w:t>
+      </w:r>
+      <w:r>
+        <w:t xml:space="preserve"> package of the library. They </w:t>
+      </w:r>
+      <w:r>
+        <w:t>are</w:t>
+      </w:r>
+      <w:r>
+        <w:t xml:space="preserve"> </w:t>
+      </w:r>
+      <w:r>
+        <w:t>the</w:t>
+      </w:r>
+      <w:r>
+        <w:t xml:space="preserve"> </w:t>
+      </w:r>
+      <w:r>
+        <w:t xml:space="preserve">definition of </w:t>
+      </w:r>
+      <w:r>
+        <w:t xml:space="preserve">a </w:t>
+      </w:r>
+      <w:r>
+        <w:t>very simple</w:t>
+      </w:r>
+      <w:r>
+        <w:t xml:space="preserve"> and</w:t>
+      </w:r>
+      <w:r>
+        <w:t xml:space="preserve"> general chemical reaction</w:t>
+      </w:r>
+      <w:r>
+        <w:t xml:space="preserve"> and also the complex models</w:t>
+      </w:r>
+      <w:r>
+        <w:t xml:space="preserve">, </w:t>
+      </w:r>
+      <w:r>
+        <w:t xml:space="preserve">such as: the </w:t>
+      </w:r>
+      <w:r>
+        <w:t>heating of water solution</w:t>
+      </w:r>
+      <w:r>
+        <w:t>s</w:t>
+      </w:r>
+      <w:r>
+        <w:t xml:space="preserve">, </w:t>
+      </w:r>
+      <w:r>
+        <w:t xml:space="preserve">an </w:t>
+      </w:r>
+      <w:r>
+        <w:t xml:space="preserve">exothermic reaction, </w:t>
+      </w:r>
+      <w:r>
+        <w:t xml:space="preserve">the </w:t>
+      </w:r>
+      <w:r>
+        <w:t>vaporization of water, O</w:t>
+      </w:r>
+      <w:r>
+        <w:rPr>
+          <w:vertAlign w:val="subscript"/>
+        </w:rPr>
+        <w:t>2</w:t>
+      </w:r>
+      <w:r>
+        <w:t xml:space="preserve"> and CO</w:t>
+      </w:r>
+      <w:r>
+        <w:rPr>
+          <w:vertAlign w:val="subscript"/>
+        </w:rPr>
+        <w:t>2</w:t>
+      </w:r>
+      <w:r>
+        <w:t xml:space="preserve"> gas solubility in aqueous solutions, </w:t>
+      </w:r>
+      <w:r>
+        <w:t xml:space="preserve">an </w:t>
+      </w:r>
+      <w:r>
+        <w:t xml:space="preserve">enzymatic reaction, </w:t>
+      </w:r>
+      <w:r>
+        <w:t xml:space="preserve">a </w:t>
+      </w:r>
+      <w:r>
+        <w:t>Harned cell (</w:t>
+      </w:r>
+      <w:r>
+        <w:t xml:space="preserve">such </w:t>
+      </w:r>
+      <w:r>
+        <w:t xml:space="preserve">as </w:t>
+      </w:r>
+      <w:r>
+        <w:t xml:space="preserve">the </w:t>
+      </w:r>
+      <w:r>
+        <w:t xml:space="preserve">typical </w:t>
+      </w:r>
+      <w:r>
+        <w:t>pH measurement</w:t>
+      </w:r>
+      <w:r>
+        <w:t xml:space="preserve"> of </w:t>
+      </w:r>
+      <w:r>
+        <w:t xml:space="preserve">an </w:t>
+      </w:r>
+      <w:r>
+        <w:t>electrochemical cell</w:t>
+      </w:r>
+      <w:r>
+        <w:t>)</w:t>
+      </w:r>
+      <w:r>
+        <w:t>,</w:t>
+      </w:r>
+      <w:r>
+        <w:t xml:space="preserve"> </w:t>
+      </w:r>
+      <w:r>
+        <w:t xml:space="preserve">water self-ionization, carbon dioxide in </w:t>
+      </w:r>
+      <w:r>
+        <w:t xml:space="preserve">a </w:t>
+      </w:r>
+      <w:r>
+        <w:t xml:space="preserve">water solution, inorganic phosphate in </w:t>
+      </w:r>
+      <w:r>
+        <w:t xml:space="preserve">a </w:t>
+      </w:r>
+      <w:r>
         <w:lastRenderedPageBreak/>
-        <w:t xml:space="preserve">in </w:t>
-      </w:r>
-      <w:r>
-        <w:t>the ‘</w:t>
-      </w:r>
-      <w:r>
-        <w:t>Example</w:t>
-      </w:r>
-      <w:r>
-        <w:t>’</w:t>
-      </w:r>
-      <w:r>
-        <w:t xml:space="preserve"> package of the library. They </w:t>
-      </w:r>
-      <w:r>
-        <w:t>are</w:t>
-      </w:r>
-      <w:r>
-        <w:t xml:space="preserve"> </w:t>
-      </w:r>
-      <w:r>
-        <w:t>the</w:t>
-      </w:r>
-      <w:r>
-        <w:t xml:space="preserve"> </w:t>
-      </w:r>
-      <w:r>
-        <w:t xml:space="preserve">definition of </w:t>
-      </w:r>
-      <w:r>
-        <w:t xml:space="preserve">a </w:t>
-      </w:r>
-      <w:r>
-        <w:t>very simple</w:t>
-      </w:r>
-      <w:r>
-        <w:t xml:space="preserve"> and</w:t>
-      </w:r>
-      <w:r>
-        <w:t xml:space="preserve"> general chemical reaction</w:t>
-      </w:r>
-      <w:r>
-        <w:t xml:space="preserve"> and also the complex models</w:t>
-      </w:r>
-      <w:r>
-        <w:t xml:space="preserve">, </w:t>
-      </w:r>
-      <w:r>
-        <w:t xml:space="preserve">such as: the </w:t>
-      </w:r>
-      <w:r>
-        <w:t>heating of water solution</w:t>
-      </w:r>
-      <w:r>
-        <w:t>s</w:t>
-      </w:r>
-      <w:r>
-        <w:t xml:space="preserve">, </w:t>
-      </w:r>
-      <w:r>
-        <w:t xml:space="preserve">an </w:t>
-      </w:r>
-      <w:r>
-        <w:t xml:space="preserve">exothermic reaction, </w:t>
-      </w:r>
-      <w:r>
-        <w:t xml:space="preserve">the </w:t>
-      </w:r>
-      <w:r>
-        <w:t>vaporization of water, O</w:t>
-      </w:r>
-      <w:r>
-        <w:rPr>
-          <w:vertAlign w:val="subscript"/>
-        </w:rPr>
-        <w:t>2</w:t>
-      </w:r>
-      <w:r>
-        <w:t xml:space="preserve"> and CO</w:t>
-      </w:r>
-      <w:r>
-        <w:rPr>
-          <w:vertAlign w:val="subscript"/>
-        </w:rPr>
-        <w:t>2</w:t>
-      </w:r>
-      <w:r>
-        <w:t xml:space="preserve"> gas solubility in aqueous solutions, </w:t>
-      </w:r>
-      <w:r>
-        <w:t xml:space="preserve">an </w:t>
-      </w:r>
-      <w:r>
-        <w:t xml:space="preserve">enzymatic reaction, </w:t>
-      </w:r>
-      <w:r>
-        <w:t xml:space="preserve">a </w:t>
-      </w:r>
-      <w:r>
-        <w:t>Harned cell (</w:t>
-      </w:r>
-      <w:r>
-        <w:t xml:space="preserve">such </w:t>
-      </w:r>
-      <w:r>
-        <w:t xml:space="preserve">as </w:t>
-      </w:r>
-      <w:r>
-        <w:t xml:space="preserve">the </w:t>
-      </w:r>
-      <w:r>
-        <w:t xml:space="preserve">typical </w:t>
-      </w:r>
-      <w:r>
-        <w:t>pH measurement</w:t>
-      </w:r>
-      <w:r>
-        <w:t xml:space="preserve"> of </w:t>
-      </w:r>
-      <w:r>
-        <w:t xml:space="preserve">an </w:t>
-      </w:r>
-      <w:r>
-        <w:t>electrochemical cell</w:t>
-      </w:r>
-      <w:r>
-        <w:t>)</w:t>
-      </w:r>
-      <w:r>
-        <w:t>,</w:t>
-      </w:r>
-      <w:r>
-        <w:t xml:space="preserve"> </w:t>
-      </w:r>
-      <w:r>
-        <w:t xml:space="preserve">water self-ionization, carbon dioxide in </w:t>
-      </w:r>
-      <w:r>
-        <w:t xml:space="preserve">a </w:t>
-      </w:r>
-      <w:r>
-        <w:t xml:space="preserve">water solution, inorganic phosphate in </w:t>
-      </w:r>
-      <w:r>
-        <w:t xml:space="preserve">a </w:t>
-      </w:r>
-      <w:r>
         <w:t xml:space="preserve">water solution, </w:t>
       </w:r>
       <w:r>
@@ -9871,7 +9834,6 @@
         <w:ind w:left="720" w:hanging="720"/>
       </w:pPr>
       <w:r>
-        <w:lastRenderedPageBreak/>
         <w:t>[8]</w:t>
       </w:r>
       <w:r>
@@ -9907,6 +9869,7 @@
         <w:ind w:left="720" w:hanging="720"/>
       </w:pPr>
       <w:r>
+        <w:lastRenderedPageBreak/>
         <w:t>[10]</w:t>
       </w:r>
       <w:r>
@@ -13767,6 +13730,7 @@
   <w:style w:type="character" w:default="1" w:styleId="Standardnpsmoodstavce">
     <w:name w:val="Default Paragraph Font"/>
     <w:uiPriority w:val="1"/>
+    <w:semiHidden/>
     <w:unhideWhenUsed/>
   </w:style>
   <w:style w:type="table" w:default="1" w:styleId="Normlntabulka">
@@ -14782,7 +14746,7 @@
 </file>
 
 <file path=customXml/itemProps1.xml><?xml version="1.0" encoding="utf-8"?>
-<ds:datastoreItem xmlns:ds="http://schemas.openxmlformats.org/officeDocument/2006/customXml" ds:itemID="{88001803-46DD-46ED-8EC3-A06BBB74E01F}">
+<ds:datastoreItem xmlns:ds="http://schemas.openxmlformats.org/officeDocument/2006/customXml" ds:itemID="{86D89F4A-333D-494E-AD11-831CD2D6B266}">
   <ds:schemaRefs>
     <ds:schemaRef ds:uri="http://schemas.openxmlformats.org/officeDocument/2006/bibliography"/>
   </ds:schemaRefs>

</xml_diff>